<commit_message>
feat: Putting the Form in Formatter -Prompting the User
</commit_message>
<xml_diff>
--- a/PUTTING THE FORM IN FORMATTER.docx
+++ b/PUTTING THE FORM IN FORMATTER.docx
@@ -293,7 +293,6 @@
         <w:t> = </w:t>
       </w:r>
       <w:proofErr w:type="spellStart"/>
-      <w:proofErr w:type="gramStart"/>
       <w:r>
         <w:rPr>
           <w:rFonts w:ascii="Consolas" w:eastAsia="Times New Roman" w:hAnsi="Consolas" w:cs="Times New Roman"/>
@@ -331,7 +330,6 @@
         <w:t>chomp</w:t>
       </w:r>
       <w:proofErr w:type="spellEnd"/>
-      <w:proofErr w:type="gramEnd"/>
     </w:p>
     <w:p>
       <w:pPr>
@@ -358,20 +356,7 @@
           <w:lang w:val="en-US" w:eastAsia="ru-RU"/>
           <w14:ligatures w14:val="none"/>
         </w:rPr>
-        <w:t>first_</w:t>
-      </w:r>
-      <w:proofErr w:type="gramStart"/>
-      <w:r>
-        <w:rPr>
-          <w:rFonts w:ascii="Consolas" w:eastAsia="Times New Roman" w:hAnsi="Consolas" w:cs="Times New Roman"/>
-          <w:color w:val="FF8973"/>
-          <w:kern w:val="0"/>
-          <w:sz w:val="21"/>
-          <w:szCs w:val="21"/>
-          <w:lang w:val="en-US" w:eastAsia="ru-RU"/>
-          <w14:ligatures w14:val="none"/>
-        </w:rPr>
-        <w:t>name</w:t>
+        <w:t>first_name</w:t>
       </w:r>
       <w:r>
         <w:rPr>
@@ -398,7 +383,6 @@
         <w:t>capitalize</w:t>
       </w:r>
       <w:proofErr w:type="spellEnd"/>
-      <w:proofErr w:type="gramEnd"/>
       <w:r>
         <w:rPr>
           <w:rFonts w:ascii="Consolas" w:eastAsia="Times New Roman" w:hAnsi="Consolas" w:cs="Times New Roman"/>
@@ -519,7 +503,6 @@
         <w:t> = </w:t>
       </w:r>
       <w:proofErr w:type="spellStart"/>
-      <w:proofErr w:type="gramStart"/>
       <w:r>
         <w:rPr>
           <w:rFonts w:ascii="Consolas" w:eastAsia="Times New Roman" w:hAnsi="Consolas" w:cs="Times New Roman"/>
@@ -557,7 +540,6 @@
         <w:t>chomp</w:t>
       </w:r>
       <w:proofErr w:type="spellEnd"/>
-      <w:proofErr w:type="gramEnd"/>
     </w:p>
     <w:p>
       <w:pPr>
@@ -584,20 +566,7 @@
           <w:lang w:val="en-US" w:eastAsia="ru-RU"/>
           <w14:ligatures w14:val="none"/>
         </w:rPr>
-        <w:t>last_</w:t>
-      </w:r>
-      <w:proofErr w:type="gramStart"/>
-      <w:r>
-        <w:rPr>
-          <w:rFonts w:ascii="Consolas" w:eastAsia="Times New Roman" w:hAnsi="Consolas" w:cs="Times New Roman"/>
-          <w:color w:val="FF8973"/>
-          <w:kern w:val="0"/>
-          <w:sz w:val="21"/>
-          <w:szCs w:val="21"/>
-          <w:lang w:val="en-US" w:eastAsia="ru-RU"/>
-          <w14:ligatures w14:val="none"/>
-        </w:rPr>
-        <w:t>name</w:t>
+        <w:t>last_name</w:t>
       </w:r>
       <w:r>
         <w:rPr>
@@ -624,7 +593,6 @@
         <w:t>capitalize</w:t>
       </w:r>
       <w:proofErr w:type="spellEnd"/>
-      <w:proofErr w:type="gramEnd"/>
       <w:r>
         <w:rPr>
           <w:rFonts w:ascii="Consolas" w:eastAsia="Times New Roman" w:hAnsi="Consolas" w:cs="Times New Roman"/>
@@ -743,7 +711,6 @@
         <w:t> = </w:t>
       </w:r>
       <w:proofErr w:type="spellStart"/>
-      <w:proofErr w:type="gramStart"/>
       <w:r>
         <w:rPr>
           <w:rFonts w:ascii="Consolas" w:eastAsia="Times New Roman" w:hAnsi="Consolas" w:cs="Times New Roman"/>
@@ -781,7 +748,6 @@
         <w:t>chomp</w:t>
       </w:r>
       <w:proofErr w:type="spellEnd"/>
-      <w:proofErr w:type="gramEnd"/>
     </w:p>
     <w:p>
       <w:pPr>
@@ -798,7 +764,6 @@
         </w:rPr>
       </w:pPr>
       <w:proofErr w:type="spellStart"/>
-      <w:proofErr w:type="gramStart"/>
       <w:r>
         <w:rPr>
           <w:rFonts w:ascii="Consolas" w:eastAsia="Times New Roman" w:hAnsi="Consolas" w:cs="Times New Roman"/>
@@ -836,7 +801,6 @@
         <w:t>capitalize</w:t>
       </w:r>
       <w:proofErr w:type="spellEnd"/>
-      <w:proofErr w:type="gramEnd"/>
       <w:r>
         <w:rPr>
           <w:rFonts w:ascii="Consolas" w:eastAsia="Times New Roman" w:hAnsi="Consolas" w:cs="Times New Roman"/>
@@ -955,7 +919,6 @@
         <w:t> = </w:t>
       </w:r>
       <w:proofErr w:type="spellStart"/>
-      <w:proofErr w:type="gramStart"/>
       <w:r>
         <w:rPr>
           <w:rFonts w:ascii="Consolas" w:eastAsia="Times New Roman" w:hAnsi="Consolas" w:cs="Times New Roman"/>
@@ -993,7 +956,6 @@
         <w:t>chomp</w:t>
       </w:r>
       <w:proofErr w:type="spellEnd"/>
-      <w:proofErr w:type="gramEnd"/>
     </w:p>
     <w:p>
       <w:pPr>
@@ -1010,7 +972,6 @@
         </w:rPr>
       </w:pPr>
       <w:proofErr w:type="spellStart"/>
-      <w:proofErr w:type="gramStart"/>
       <w:r>
         <w:rPr>
           <w:rFonts w:ascii="Consolas" w:eastAsia="Times New Roman" w:hAnsi="Consolas" w:cs="Times New Roman"/>
@@ -1048,7 +1009,6 @@
         <w:t>upcase</w:t>
       </w:r>
       <w:proofErr w:type="spellEnd"/>
-      <w:proofErr w:type="gramEnd"/>
       <w:r>
         <w:rPr>
           <w:rFonts w:ascii="Consolas" w:eastAsia="Times New Roman" w:hAnsi="Consolas" w:cs="Times New Roman"/>
@@ -1238,12 +1198,321 @@
     </w:p>
     <w:p>
       <w:pPr>
+        <w:spacing w:before="100" w:beforeAutospacing="1" w:after="100" w:afterAutospacing="1" w:line="240" w:lineRule="auto"/>
+        <w:outlineLvl w:val="1"/>
+        <w:rPr>
+          <w:rFonts w:ascii="Segoe UI" w:eastAsia="Times New Roman" w:hAnsi="Segoe UI" w:cs="Segoe UI"/>
+          <w:b/>
+          <w:bCs/>
+          <w:color w:val="10162F"/>
+          <w:kern w:val="0"/>
+          <w:sz w:val="36"/>
+          <w:szCs w:val="36"/>
+          <w:lang w:val="en-US" w:eastAsia="ru-RU"/>
+          <w14:ligatures w14:val="none"/>
+        </w:rPr>
+      </w:pPr>
+      <w:r>
+        <w:rPr>
+          <w:rFonts w:ascii="Segoe UI" w:eastAsia="Times New Roman" w:hAnsi="Segoe UI" w:cs="Segoe UI"/>
+          <w:b/>
+          <w:bCs/>
+          <w:color w:val="10162F"/>
+          <w:kern w:val="0"/>
+          <w:sz w:val="36"/>
+          <w:szCs w:val="36"/>
+          <w:lang w:val="en-US" w:eastAsia="ru-RU"/>
+          <w14:ligatures w14:val="none"/>
+        </w:rPr>
+        <w:t>Prompting the User</w:t>
+      </w:r>
+    </w:p>
+    <w:p>
+      <w:pPr>
+        <w:spacing w:after="0" w:line="240" w:lineRule="auto"/>
+        <w:rPr>
+          <w:rFonts w:ascii="Segoe UI" w:eastAsia="Times New Roman" w:hAnsi="Segoe UI" w:cs="Segoe UI"/>
+          <w:color w:val="10162F"/>
+          <w:kern w:val="0"/>
+          <w:sz w:val="27"/>
+          <w:szCs w:val="27"/>
+          <w:lang w:val="en-US" w:eastAsia="ru-RU"/>
+          <w14:ligatures w14:val="none"/>
+        </w:rPr>
+      </w:pPr>
+      <w:r>
+        <w:rPr>
+          <w:rFonts w:ascii="Segoe UI" w:eastAsia="Times New Roman" w:hAnsi="Segoe UI" w:cs="Segoe UI"/>
+          <w:color w:val="10162F"/>
+          <w:kern w:val="0"/>
+          <w:sz w:val="27"/>
+          <w:szCs w:val="27"/>
+          <w:lang w:val="en-US" w:eastAsia="ru-RU"/>
+          <w14:ligatures w14:val="none"/>
+        </w:rPr>
+        <w:t>First, let’s write the code we’re already familiar with. In order to get input from the user, we’ll first need to </w:t>
+      </w:r>
+      <w:r>
+        <w:rPr>
+          <w:rFonts w:ascii="Ubuntu Mono" w:eastAsia="Times New Roman" w:hAnsi="Ubuntu Mono" w:cs="Courier New"/>
+          <w:color w:val="15141F"/>
+          <w:kern w:val="0"/>
+          <w:shd w:val="clear" w:color="auto" w:fill="EAE9ED"/>
+          <w:lang w:val="en-US" w:eastAsia="ru-RU"/>
+          <w14:ligatures w14:val="none"/>
+        </w:rPr>
+        <w:t>print</w:t>
+      </w:r>
+      <w:r>
+        <w:rPr>
+          <w:rFonts w:ascii="Segoe UI" w:eastAsia="Times New Roman" w:hAnsi="Segoe UI" w:cs="Segoe UI"/>
+          <w:color w:val="10162F"/>
+          <w:kern w:val="0"/>
+          <w:sz w:val="27"/>
+          <w:szCs w:val="27"/>
+          <w:lang w:val="en-US" w:eastAsia="ru-RU"/>
+          <w14:ligatures w14:val="none"/>
+        </w:rPr>
+        <w:t> a prompt on the screen.</w:t>
+      </w:r>
+    </w:p>
+    <w:p>
+      <w:pPr>
+        <w:shd w:val="clear" w:color="auto" w:fill="FFFFFF"/>
+        <w:spacing w:before="100" w:beforeAutospacing="1" w:after="100" w:afterAutospacing="1" w:line="240" w:lineRule="auto"/>
+        <w:outlineLvl w:val="2"/>
+        <w:rPr>
+          <w:rFonts w:ascii="Segoe UI" w:eastAsia="Times New Roman" w:hAnsi="Segoe UI" w:cs="Segoe UI"/>
+          <w:b/>
+          <w:bCs/>
+          <w:color w:val="10162F"/>
+          <w:kern w:val="0"/>
+          <w:sz w:val="27"/>
+          <w:szCs w:val="27"/>
+          <w:lang w:val="en-US" w:eastAsia="ru-RU"/>
+          <w14:ligatures w14:val="none"/>
+        </w:rPr>
+      </w:pPr>
+      <w:r>
+        <w:rPr>
+          <w:rFonts w:ascii="Segoe UI" w:eastAsia="Times New Roman" w:hAnsi="Segoe UI" w:cs="Segoe UI"/>
+          <w:b/>
+          <w:bCs/>
+          <w:color w:val="10162F"/>
+          <w:kern w:val="0"/>
+          <w:sz w:val="27"/>
+          <w:szCs w:val="27"/>
+          <w:lang w:val="en-US" w:eastAsia="ru-RU"/>
+          <w14:ligatures w14:val="none"/>
+        </w:rPr>
+        <w:lastRenderedPageBreak/>
+        <w:t>Instructions</w:t>
+      </w:r>
+    </w:p>
+    <w:p>
+      <w:pPr>
+        <w:spacing w:after="0" w:line="240" w:lineRule="auto"/>
+        <w:rPr>
+          <w:rFonts w:ascii="Segoe UI" w:eastAsia="Times New Roman" w:hAnsi="Segoe UI" w:cs="Segoe UI"/>
+          <w:color w:val="10162F"/>
+          <w:kern w:val="0"/>
+          <w:sz w:val="27"/>
+          <w:szCs w:val="27"/>
+          <w:lang w:val="en-US" w:eastAsia="ru-RU"/>
+          <w14:ligatures w14:val="none"/>
+        </w:rPr>
+      </w:pPr>
+      <w:r>
+        <w:rPr>
+          <w:rFonts w:ascii="Segoe UI" w:eastAsia="Times New Roman" w:hAnsi="Segoe UI" w:cs="Segoe UI"/>
+          <w:b/>
+          <w:bCs/>
+          <w:color w:val="10162F"/>
+          <w:kern w:val="0"/>
+          <w:sz w:val="27"/>
+          <w:szCs w:val="27"/>
+          <w:lang w:val="en-US" w:eastAsia="ru-RU"/>
+          <w14:ligatures w14:val="none"/>
+        </w:rPr>
+        <w:t>1.</w:t>
+      </w:r>
+    </w:p>
+    <w:p>
+      <w:pPr>
+        <w:spacing w:after="0" w:line="240" w:lineRule="auto"/>
+        <w:rPr>
+          <w:rFonts w:ascii="Segoe UI" w:eastAsia="Times New Roman" w:hAnsi="Segoe UI" w:cs="Segoe UI"/>
+          <w:color w:val="10162F"/>
+          <w:kern w:val="0"/>
+          <w:sz w:val="27"/>
+          <w:szCs w:val="27"/>
+          <w:lang w:val="en-US" w:eastAsia="ru-RU"/>
+          <w14:ligatures w14:val="none"/>
+        </w:rPr>
+      </w:pPr>
+      <w:r>
+        <w:rPr>
+          <w:rFonts w:ascii="Ubuntu Mono" w:eastAsia="Times New Roman" w:hAnsi="Ubuntu Mono" w:cs="Courier New"/>
+          <w:color w:val="15141F"/>
+          <w:kern w:val="0"/>
+          <w:shd w:val="clear" w:color="auto" w:fill="EAE9ED"/>
+          <w:lang w:val="en-US" w:eastAsia="ru-RU"/>
+          <w14:ligatures w14:val="none"/>
+        </w:rPr>
+        <w:t>print</w:t>
+      </w:r>
+      <w:r>
+        <w:rPr>
+          <w:rFonts w:ascii="Segoe UI" w:eastAsia="Times New Roman" w:hAnsi="Segoe UI" w:cs="Segoe UI"/>
+          <w:color w:val="10162F"/>
+          <w:kern w:val="0"/>
+          <w:sz w:val="27"/>
+          <w:szCs w:val="27"/>
+          <w:lang w:val="en-US" w:eastAsia="ru-RU"/>
+          <w14:ligatures w14:val="none"/>
+        </w:rPr>
+        <w:t> the question </w:t>
+      </w:r>
+      <w:r>
+        <w:rPr>
+          <w:rFonts w:ascii="Ubuntu Mono" w:eastAsia="Times New Roman" w:hAnsi="Ubuntu Mono" w:cs="Courier New"/>
+          <w:color w:val="15141F"/>
+          <w:kern w:val="0"/>
+          <w:shd w:val="clear" w:color="auto" w:fill="EAE9ED"/>
+          <w:lang w:val="en-US" w:eastAsia="ru-RU"/>
+          <w14:ligatures w14:val="none"/>
+        </w:rPr>
+        <w:t>"What's your first name?"</w:t>
+      </w:r>
+      <w:r>
+        <w:rPr>
+          <w:rFonts w:ascii="Segoe UI" w:eastAsia="Times New Roman" w:hAnsi="Segoe UI" w:cs="Segoe UI"/>
+          <w:color w:val="10162F"/>
+          <w:kern w:val="0"/>
+          <w:sz w:val="27"/>
+          <w:szCs w:val="27"/>
+          <w:lang w:val="en-US" w:eastAsia="ru-RU"/>
+          <w14:ligatures w14:val="none"/>
+        </w:rPr>
+        <w:t> to the screen. Feel free to peek back at the first exercise if you need a syntax reminder.</w:t>
+      </w:r>
+    </w:p>
+    <w:p>
+      <w:pPr>
         <w:rPr>
           <w:b/>
           <w:bCs/>
           <w:lang w:val="en-US"/>
         </w:rPr>
       </w:pPr>
+    </w:p>
+    <w:p>
+      <w:pPr>
+        <w:rPr>
+          <w:b/>
+          <w:bCs/>
+          <w:lang w:val="en-US"/>
+        </w:rPr>
+      </w:pPr>
+      <w:proofErr w:type="spellStart"/>
+      <w:r>
+        <w:rPr>
+          <w:b/>
+          <w:bCs/>
+          <w:lang w:val="en-US"/>
+        </w:rPr>
+        <w:t>script.rb</w:t>
+      </w:r>
+      <w:proofErr w:type="spellEnd"/>
+    </w:p>
+    <w:p>
+      <w:pPr>
+        <w:shd w:val="clear" w:color="auto" w:fill="1E1E1E"/>
+        <w:spacing w:after="0" w:line="360" w:lineRule="atLeast"/>
+        <w:rPr>
+          <w:rFonts w:ascii="Consolas" w:eastAsia="Times New Roman" w:hAnsi="Consolas" w:cs="Times New Roman"/>
+          <w:color w:val="FFFFFF"/>
+          <w:kern w:val="0"/>
+          <w:sz w:val="21"/>
+          <w:szCs w:val="21"/>
+          <w:lang w:eastAsia="ru-RU"/>
+          <w14:ligatures w14:val="none"/>
+        </w:rPr>
+      </w:pPr>
+      <w:r>
+        <w:rPr>
+          <w:rFonts w:ascii="Consolas" w:eastAsia="Times New Roman" w:hAnsi="Consolas" w:cs="Times New Roman"/>
+          <w:color w:val="FF8973"/>
+          <w:kern w:val="0"/>
+          <w:sz w:val="21"/>
+          <w:szCs w:val="21"/>
+          <w:lang w:val="en-US" w:eastAsia="ru-RU"/>
+          <w14:ligatures w14:val="none"/>
+        </w:rPr>
+        <w:t>print</w:t>
+      </w:r>
+      <w:r>
+        <w:rPr>
+          <w:rFonts w:ascii="Consolas" w:eastAsia="Times New Roman" w:hAnsi="Consolas" w:cs="Times New Roman"/>
+          <w:color w:val="FFFFFF"/>
+          <w:kern w:val="0"/>
+          <w:sz w:val="21"/>
+          <w:szCs w:val="21"/>
+          <w:lang w:val="en-US" w:eastAsia="ru-RU"/>
+          <w14:ligatures w14:val="none"/>
+        </w:rPr>
+        <w:t> </w:t>
+      </w:r>
+      <w:r>
+        <w:rPr>
+          <w:rFonts w:ascii="Consolas" w:eastAsia="Times New Roman" w:hAnsi="Consolas" w:cs="Times New Roman"/>
+          <w:color w:val="FFE083"/>
+          <w:kern w:val="0"/>
+          <w:sz w:val="21"/>
+          <w:szCs w:val="21"/>
+          <w:lang w:val="en-US" w:eastAsia="ru-RU"/>
+          <w14:ligatures w14:val="none"/>
+        </w:rPr>
+        <w:t>"What's' your first name? </w:t>
+      </w:r>
+      <w:r>
+        <w:rPr>
+          <w:rFonts w:ascii="Consolas" w:eastAsia="Times New Roman" w:hAnsi="Consolas" w:cs="Times New Roman"/>
+          <w:color w:val="FFE083"/>
+          <w:kern w:val="0"/>
+          <w:sz w:val="21"/>
+          <w:szCs w:val="21"/>
+          <w:lang w:eastAsia="ru-RU"/>
+          <w14:ligatures w14:val="none"/>
+        </w:rPr>
+        <w:t>"</w:t>
+      </w:r>
+    </w:p>
+    <w:p>
+      <w:pPr>
+        <w:rPr>
+          <w:b/>
+          <w:bCs/>
+          <w:lang w:val="en-US"/>
+        </w:rPr>
+      </w:pPr>
+    </w:p>
+    <w:p>
+      <w:pPr>
+        <w:rPr>
+          <w:b/>
+          <w:bCs/>
+          <w:lang w:val="en-US"/>
+        </w:rPr>
+      </w:pPr>
+      <w:r>
+        <w:rPr>
+          <w:b/>
+          <w:bCs/>
+          <w:lang w:val="en-US"/>
+        </w:rPr>
+        <w:t>_____________________________________________________________________________________</w:t>
+      </w:r>
     </w:p>
     <w:sectPr>
       <w:pgSz w:w="11906" w:h="16838"/>
@@ -1777,6 +2046,19 @@
       <w14:ligatures w14:val="none"/>
     </w:rPr>
   </w:style>
+  <w:style w:type="character" w:styleId="HTML">
+    <w:name w:val="HTML Code"/>
+    <w:basedOn w:val="a0"/>
+    <w:uiPriority w:val="99"/>
+    <w:semiHidden/>
+    <w:unhideWhenUsed/>
+    <w:rsid w:val="00494883"/>
+    <w:rPr>
+      <w:rFonts w:ascii="Courier New" w:eastAsia="Times New Roman" w:hAnsi="Courier New" w:cs="Courier New"/>
+      <w:sz w:val="20"/>
+      <w:szCs w:val="20"/>
+    </w:rPr>
+  </w:style>
 </w:styles>
 </file>
 

</xml_diff>

<commit_message>
feat: Putting the Form in Formatter -Gettin Input
</commit_message>
<xml_diff>
--- a/PUTTING THE FORM IN FORMATTER.docx
+++ b/PUTTING THE FORM IN FORMATTER.docx
@@ -293,6 +293,7 @@
         <w:t> = </w:t>
       </w:r>
       <w:proofErr w:type="spellStart"/>
+      <w:proofErr w:type="gramStart"/>
       <w:r>
         <w:rPr>
           <w:rFonts w:ascii="Consolas" w:eastAsia="Times New Roman" w:hAnsi="Consolas" w:cs="Times New Roman"/>
@@ -330,6 +331,7 @@
         <w:t>chomp</w:t>
       </w:r>
       <w:proofErr w:type="spellEnd"/>
+      <w:proofErr w:type="gramEnd"/>
     </w:p>
     <w:p>
       <w:pPr>
@@ -356,7 +358,20 @@
           <w:lang w:val="en-US" w:eastAsia="ru-RU"/>
           <w14:ligatures w14:val="none"/>
         </w:rPr>
-        <w:t>first_name</w:t>
+        <w:t>first_</w:t>
+      </w:r>
+      <w:proofErr w:type="gramStart"/>
+      <w:r>
+        <w:rPr>
+          <w:rFonts w:ascii="Consolas" w:eastAsia="Times New Roman" w:hAnsi="Consolas" w:cs="Times New Roman"/>
+          <w:color w:val="FF8973"/>
+          <w:kern w:val="0"/>
+          <w:sz w:val="21"/>
+          <w:szCs w:val="21"/>
+          <w:lang w:val="en-US" w:eastAsia="ru-RU"/>
+          <w14:ligatures w14:val="none"/>
+        </w:rPr>
+        <w:t>name</w:t>
       </w:r>
       <w:r>
         <w:rPr>
@@ -383,6 +398,7 @@
         <w:t>capitalize</w:t>
       </w:r>
       <w:proofErr w:type="spellEnd"/>
+      <w:proofErr w:type="gramEnd"/>
       <w:r>
         <w:rPr>
           <w:rFonts w:ascii="Consolas" w:eastAsia="Times New Roman" w:hAnsi="Consolas" w:cs="Times New Roman"/>
@@ -503,6 +519,7 @@
         <w:t> = </w:t>
       </w:r>
       <w:proofErr w:type="spellStart"/>
+      <w:proofErr w:type="gramStart"/>
       <w:r>
         <w:rPr>
           <w:rFonts w:ascii="Consolas" w:eastAsia="Times New Roman" w:hAnsi="Consolas" w:cs="Times New Roman"/>
@@ -540,6 +557,7 @@
         <w:t>chomp</w:t>
       </w:r>
       <w:proofErr w:type="spellEnd"/>
+      <w:proofErr w:type="gramEnd"/>
     </w:p>
     <w:p>
       <w:pPr>
@@ -566,7 +584,20 @@
           <w:lang w:val="en-US" w:eastAsia="ru-RU"/>
           <w14:ligatures w14:val="none"/>
         </w:rPr>
-        <w:t>last_name</w:t>
+        <w:t>last_</w:t>
+      </w:r>
+      <w:proofErr w:type="gramStart"/>
+      <w:r>
+        <w:rPr>
+          <w:rFonts w:ascii="Consolas" w:eastAsia="Times New Roman" w:hAnsi="Consolas" w:cs="Times New Roman"/>
+          <w:color w:val="FF8973"/>
+          <w:kern w:val="0"/>
+          <w:sz w:val="21"/>
+          <w:szCs w:val="21"/>
+          <w:lang w:val="en-US" w:eastAsia="ru-RU"/>
+          <w14:ligatures w14:val="none"/>
+        </w:rPr>
+        <w:t>name</w:t>
       </w:r>
       <w:r>
         <w:rPr>
@@ -593,6 +624,7 @@
         <w:t>capitalize</w:t>
       </w:r>
       <w:proofErr w:type="spellEnd"/>
+      <w:proofErr w:type="gramEnd"/>
       <w:r>
         <w:rPr>
           <w:rFonts w:ascii="Consolas" w:eastAsia="Times New Roman" w:hAnsi="Consolas" w:cs="Times New Roman"/>
@@ -711,6 +743,7 @@
         <w:t> = </w:t>
       </w:r>
       <w:proofErr w:type="spellStart"/>
+      <w:proofErr w:type="gramStart"/>
       <w:r>
         <w:rPr>
           <w:rFonts w:ascii="Consolas" w:eastAsia="Times New Roman" w:hAnsi="Consolas" w:cs="Times New Roman"/>
@@ -748,6 +781,7 @@
         <w:t>chomp</w:t>
       </w:r>
       <w:proofErr w:type="spellEnd"/>
+      <w:proofErr w:type="gramEnd"/>
     </w:p>
     <w:p>
       <w:pPr>
@@ -764,6 +798,7 @@
         </w:rPr>
       </w:pPr>
       <w:proofErr w:type="spellStart"/>
+      <w:proofErr w:type="gramStart"/>
       <w:r>
         <w:rPr>
           <w:rFonts w:ascii="Consolas" w:eastAsia="Times New Roman" w:hAnsi="Consolas" w:cs="Times New Roman"/>
@@ -801,6 +836,7 @@
         <w:t>capitalize</w:t>
       </w:r>
       <w:proofErr w:type="spellEnd"/>
+      <w:proofErr w:type="gramEnd"/>
       <w:r>
         <w:rPr>
           <w:rFonts w:ascii="Consolas" w:eastAsia="Times New Roman" w:hAnsi="Consolas" w:cs="Times New Roman"/>
@@ -919,6 +955,7 @@
         <w:t> = </w:t>
       </w:r>
       <w:proofErr w:type="spellStart"/>
+      <w:proofErr w:type="gramStart"/>
       <w:r>
         <w:rPr>
           <w:rFonts w:ascii="Consolas" w:eastAsia="Times New Roman" w:hAnsi="Consolas" w:cs="Times New Roman"/>
@@ -956,6 +993,7 @@
         <w:t>chomp</w:t>
       </w:r>
       <w:proofErr w:type="spellEnd"/>
+      <w:proofErr w:type="gramEnd"/>
     </w:p>
     <w:p>
       <w:pPr>
@@ -972,6 +1010,7 @@
         </w:rPr>
       </w:pPr>
       <w:proofErr w:type="spellStart"/>
+      <w:proofErr w:type="gramStart"/>
       <w:r>
         <w:rPr>
           <w:rFonts w:ascii="Consolas" w:eastAsia="Times New Roman" w:hAnsi="Consolas" w:cs="Times New Roman"/>
@@ -1009,6 +1048,7 @@
         <w:t>upcase</w:t>
       </w:r>
       <w:proofErr w:type="spellEnd"/>
+      <w:proofErr w:type="gramEnd"/>
       <w:r>
         <w:rPr>
           <w:rFonts w:ascii="Consolas" w:eastAsia="Times New Roman" w:hAnsi="Consolas" w:cs="Times New Roman"/>
@@ -1490,6 +1530,9 @@
     </w:p>
     <w:p>
       <w:pPr>
+        <w:pBdr>
+          <w:bottom w:val="single" w:sz="12" w:space="1" w:color="auto"/>
+        </w:pBdr>
         <w:rPr>
           <w:b/>
           <w:bCs/>
@@ -1499,20 +1542,821 @@
     </w:p>
     <w:p>
       <w:pPr>
+        <w:spacing w:before="100" w:beforeAutospacing="1" w:after="100" w:afterAutospacing="1" w:line="240" w:lineRule="auto"/>
+        <w:outlineLvl w:val="1"/>
+        <w:rPr>
+          <w:rFonts w:ascii="Segoe UI" w:eastAsia="Times New Roman" w:hAnsi="Segoe UI" w:cs="Segoe UI"/>
+          <w:b/>
+          <w:bCs/>
+          <w:color w:val="10162F"/>
+          <w:kern w:val="0"/>
+          <w:sz w:val="36"/>
+          <w:szCs w:val="36"/>
+          <w:lang w:val="en-US" w:eastAsia="ru-RU"/>
+          <w14:ligatures w14:val="none"/>
+        </w:rPr>
+      </w:pPr>
+      <w:r>
+        <w:rPr>
+          <w:rFonts w:ascii="Segoe UI" w:eastAsia="Times New Roman" w:hAnsi="Segoe UI" w:cs="Segoe UI"/>
+          <w:b/>
+          <w:bCs/>
+          <w:color w:val="10162F"/>
+          <w:kern w:val="0"/>
+          <w:sz w:val="36"/>
+          <w:szCs w:val="36"/>
+          <w:lang w:val="en-US" w:eastAsia="ru-RU"/>
+          <w14:ligatures w14:val="none"/>
+        </w:rPr>
+        <w:t>Getting Input</w:t>
+      </w:r>
+    </w:p>
+    <w:p>
+      <w:pPr>
+        <w:spacing w:after="100" w:afterAutospacing="1" w:line="240" w:lineRule="auto"/>
+        <w:rPr>
+          <w:rFonts w:ascii="Segoe UI" w:eastAsia="Times New Roman" w:hAnsi="Segoe UI" w:cs="Segoe UI"/>
+          <w:color w:val="10162F"/>
+          <w:kern w:val="0"/>
+          <w:sz w:val="27"/>
+          <w:szCs w:val="27"/>
+          <w:lang w:val="en-US" w:eastAsia="ru-RU"/>
+          <w14:ligatures w14:val="none"/>
+        </w:rPr>
+      </w:pPr>
+      <w:r>
+        <w:rPr>
+          <w:rFonts w:ascii="Segoe UI" w:eastAsia="Times New Roman" w:hAnsi="Segoe UI" w:cs="Segoe UI"/>
+          <w:color w:val="10162F"/>
+          <w:kern w:val="0"/>
+          <w:sz w:val="27"/>
+          <w:szCs w:val="27"/>
+          <w:lang w:val="en-US" w:eastAsia="ru-RU"/>
+          <w14:ligatures w14:val="none"/>
+        </w:rPr>
+        <w:t>Good! Now let’s try something new. You may have noticed this weird little line of code repeated in our example:</w:t>
+      </w:r>
+    </w:p>
+    <w:p>
+      <w:pPr>
+        <w:shd w:val="clear" w:color="auto" w:fill="211E2F"/>
+        <w:tabs>
+          <w:tab w:val="left" w:pos="916"/>
+          <w:tab w:val="left" w:pos="1832"/>
+          <w:tab w:val="left" w:pos="2748"/>
+          <w:tab w:val="left" w:pos="3664"/>
+          <w:tab w:val="left" w:pos="4580"/>
+          <w:tab w:val="left" w:pos="5496"/>
+          <w:tab w:val="left" w:pos="6412"/>
+          <w:tab w:val="left" w:pos="7328"/>
+          <w:tab w:val="left" w:pos="8244"/>
+          <w:tab w:val="left" w:pos="9160"/>
+          <w:tab w:val="left" w:pos="10076"/>
+          <w:tab w:val="left" w:pos="10992"/>
+          <w:tab w:val="left" w:pos="11908"/>
+          <w:tab w:val="left" w:pos="12824"/>
+          <w:tab w:val="left" w:pos="13740"/>
+          <w:tab w:val="left" w:pos="14656"/>
+        </w:tabs>
+        <w:spacing w:after="0" w:line="240" w:lineRule="auto"/>
+        <w:rPr>
+          <w:rFonts w:ascii="Ubuntu Mono" w:eastAsia="Times New Roman" w:hAnsi="Ubuntu Mono" w:cs="Courier New"/>
+          <w:color w:val="939598"/>
+          <w:kern w:val="0"/>
+          <w:sz w:val="27"/>
+          <w:szCs w:val="27"/>
+          <w:lang w:val="en-US" w:eastAsia="ru-RU"/>
+          <w14:ligatures w14:val="none"/>
+        </w:rPr>
+      </w:pPr>
+      <w:proofErr w:type="spellStart"/>
+      <w:r>
+        <w:rPr>
+          <w:rFonts w:ascii="Ubuntu Mono" w:eastAsia="Times New Roman" w:hAnsi="Ubuntu Mono" w:cs="Courier New"/>
+          <w:color w:val="FF8973"/>
+          <w:kern w:val="0"/>
+          <w:sz w:val="27"/>
+          <w:szCs w:val="27"/>
+          <w:lang w:val="en-US" w:eastAsia="ru-RU"/>
+          <w14:ligatures w14:val="none"/>
+        </w:rPr>
+        <w:t>variable_name</w:t>
+      </w:r>
+      <w:proofErr w:type="spellEnd"/>
+      <w:r>
+        <w:rPr>
+          <w:rFonts w:ascii="Ubuntu Mono" w:eastAsia="Times New Roman" w:hAnsi="Ubuntu Mono" w:cs="Courier New"/>
+          <w:color w:val="FFFFFF"/>
+          <w:kern w:val="0"/>
+          <w:sz w:val="27"/>
+          <w:szCs w:val="27"/>
+          <w:lang w:val="en-US" w:eastAsia="ru-RU"/>
+          <w14:ligatures w14:val="none"/>
+        </w:rPr>
+        <w:t xml:space="preserve"> = </w:t>
+      </w:r>
+      <w:proofErr w:type="spellStart"/>
+      <w:proofErr w:type="gramStart"/>
+      <w:r>
+        <w:rPr>
+          <w:rFonts w:ascii="Ubuntu Mono" w:eastAsia="Times New Roman" w:hAnsi="Ubuntu Mono" w:cs="Courier New"/>
+          <w:color w:val="FF8973"/>
+          <w:kern w:val="0"/>
+          <w:sz w:val="27"/>
+          <w:szCs w:val="27"/>
+          <w:lang w:val="en-US" w:eastAsia="ru-RU"/>
+          <w14:ligatures w14:val="none"/>
+        </w:rPr>
+        <w:t>gets</w:t>
+      </w:r>
+      <w:r>
+        <w:rPr>
+          <w:rFonts w:ascii="Ubuntu Mono" w:eastAsia="Times New Roman" w:hAnsi="Ubuntu Mono" w:cs="Courier New"/>
+          <w:color w:val="FFFFFF"/>
+          <w:kern w:val="0"/>
+          <w:sz w:val="27"/>
+          <w:szCs w:val="27"/>
+          <w:lang w:val="en-US" w:eastAsia="ru-RU"/>
+          <w14:ligatures w14:val="none"/>
+        </w:rPr>
+        <w:t>.</w:t>
+      </w:r>
+      <w:r>
+        <w:rPr>
+          <w:rFonts w:ascii="Ubuntu Mono" w:eastAsia="Times New Roman" w:hAnsi="Ubuntu Mono" w:cs="Courier New"/>
+          <w:color w:val="83FFF5"/>
+          <w:kern w:val="0"/>
+          <w:sz w:val="27"/>
+          <w:szCs w:val="27"/>
+          <w:lang w:val="en-US" w:eastAsia="ru-RU"/>
+          <w14:ligatures w14:val="none"/>
+        </w:rPr>
+        <w:t>chomp</w:t>
+      </w:r>
+      <w:proofErr w:type="spellEnd"/>
+      <w:proofErr w:type="gramEnd"/>
+    </w:p>
+    <w:p>
+      <w:pPr>
+        <w:spacing w:after="0" w:line="240" w:lineRule="auto"/>
+        <w:rPr>
+          <w:rFonts w:ascii="Segoe UI" w:eastAsia="Times New Roman" w:hAnsi="Segoe UI" w:cs="Segoe UI"/>
+          <w:color w:val="10162F"/>
+          <w:kern w:val="0"/>
+          <w:sz w:val="27"/>
+          <w:szCs w:val="27"/>
+          <w:lang w:val="en-US" w:eastAsia="ru-RU"/>
+          <w14:ligatures w14:val="none"/>
+        </w:rPr>
+      </w:pPr>
+      <w:r>
+        <w:rPr>
+          <w:rFonts w:ascii="Ubuntu Mono" w:eastAsia="Times New Roman" w:hAnsi="Ubuntu Mono" w:cs="Courier New"/>
+          <w:color w:val="15141F"/>
+          <w:kern w:val="0"/>
+          <w:shd w:val="clear" w:color="auto" w:fill="EAE9ED"/>
+          <w:lang w:val="en-US" w:eastAsia="ru-RU"/>
+          <w14:ligatures w14:val="none"/>
+        </w:rPr>
+        <w:t>gets</w:t>
+      </w:r>
+      <w:r>
+        <w:rPr>
+          <w:rFonts w:ascii="Segoe UI" w:eastAsia="Times New Roman" w:hAnsi="Segoe UI" w:cs="Segoe UI"/>
+          <w:color w:val="10162F"/>
+          <w:kern w:val="0"/>
+          <w:sz w:val="27"/>
+          <w:szCs w:val="27"/>
+          <w:lang w:val="en-US" w:eastAsia="ru-RU"/>
+          <w14:ligatures w14:val="none"/>
+        </w:rPr>
+        <w:t> is the Ruby method that </w:t>
+      </w:r>
+      <w:r>
+        <w:rPr>
+          <w:rFonts w:ascii="Segoe UI" w:eastAsia="Times New Roman" w:hAnsi="Segoe UI" w:cs="Segoe UI"/>
+          <w:i/>
+          <w:iCs/>
+          <w:color w:val="10162F"/>
+          <w:kern w:val="0"/>
+          <w:sz w:val="27"/>
+          <w:szCs w:val="27"/>
+          <w:lang w:val="en-US" w:eastAsia="ru-RU"/>
+          <w14:ligatures w14:val="none"/>
+        </w:rPr>
+        <w:t>gets</w:t>
+      </w:r>
+      <w:r>
+        <w:rPr>
+          <w:rFonts w:ascii="Segoe UI" w:eastAsia="Times New Roman" w:hAnsi="Segoe UI" w:cs="Segoe UI"/>
+          <w:color w:val="10162F"/>
+          <w:kern w:val="0"/>
+          <w:sz w:val="27"/>
+          <w:szCs w:val="27"/>
+          <w:lang w:val="en-US" w:eastAsia="ru-RU"/>
+          <w14:ligatures w14:val="none"/>
+        </w:rPr>
+        <w:t> input from the user. When getting input, Ruby automatically adds a blank line (or </w:t>
+      </w:r>
+      <w:r>
+        <w:rPr>
+          <w:rFonts w:ascii="Segoe UI" w:eastAsia="Times New Roman" w:hAnsi="Segoe UI" w:cs="Segoe UI"/>
+          <w:b/>
+          <w:bCs/>
+          <w:color w:val="10162F"/>
+          <w:kern w:val="0"/>
+          <w:sz w:val="27"/>
+          <w:szCs w:val="27"/>
+          <w:lang w:val="en-US" w:eastAsia="ru-RU"/>
+          <w14:ligatures w14:val="none"/>
+        </w:rPr>
+        <w:t>newline</w:t>
+      </w:r>
+      <w:r>
+        <w:rPr>
+          <w:rFonts w:ascii="Segoe UI" w:eastAsia="Times New Roman" w:hAnsi="Segoe UI" w:cs="Segoe UI"/>
+          <w:color w:val="10162F"/>
+          <w:kern w:val="0"/>
+          <w:sz w:val="27"/>
+          <w:szCs w:val="27"/>
+          <w:lang w:val="en-US" w:eastAsia="ru-RU"/>
+          <w14:ligatures w14:val="none"/>
+        </w:rPr>
+        <w:t>) after each bit of input; </w:t>
+      </w:r>
+      <w:r>
+        <w:rPr>
+          <w:rFonts w:ascii="Ubuntu Mono" w:eastAsia="Times New Roman" w:hAnsi="Ubuntu Mono" w:cs="Courier New"/>
+          <w:color w:val="15141F"/>
+          <w:kern w:val="0"/>
+          <w:shd w:val="clear" w:color="auto" w:fill="EAE9ED"/>
+          <w:lang w:val="en-US" w:eastAsia="ru-RU"/>
+          <w14:ligatures w14:val="none"/>
+        </w:rPr>
+        <w:t>chomp</w:t>
+      </w:r>
+      <w:r>
+        <w:rPr>
+          <w:rFonts w:ascii="Segoe UI" w:eastAsia="Times New Roman" w:hAnsi="Segoe UI" w:cs="Segoe UI"/>
+          <w:color w:val="10162F"/>
+          <w:kern w:val="0"/>
+          <w:sz w:val="27"/>
+          <w:szCs w:val="27"/>
+          <w:lang w:val="en-US" w:eastAsia="ru-RU"/>
+          <w14:ligatures w14:val="none"/>
+        </w:rPr>
+        <w:t> removes that extra line. (Your program will work fine without </w:t>
+      </w:r>
+      <w:r>
+        <w:rPr>
+          <w:rFonts w:ascii="Ubuntu Mono" w:eastAsia="Times New Roman" w:hAnsi="Ubuntu Mono" w:cs="Courier New"/>
+          <w:color w:val="15141F"/>
+          <w:kern w:val="0"/>
+          <w:shd w:val="clear" w:color="auto" w:fill="EAE9ED"/>
+          <w:lang w:val="en-US" w:eastAsia="ru-RU"/>
+          <w14:ligatures w14:val="none"/>
+        </w:rPr>
+        <w:t>chomp</w:t>
+      </w:r>
+      <w:r>
+        <w:rPr>
+          <w:rFonts w:ascii="Segoe UI" w:eastAsia="Times New Roman" w:hAnsi="Segoe UI" w:cs="Segoe UI"/>
+          <w:color w:val="10162F"/>
+          <w:kern w:val="0"/>
+          <w:sz w:val="27"/>
+          <w:szCs w:val="27"/>
+          <w:lang w:val="en-US" w:eastAsia="ru-RU"/>
+          <w14:ligatures w14:val="none"/>
+        </w:rPr>
+        <w:t>, but you’ll get extra blank lines everywhere.)</w:t>
+      </w:r>
+    </w:p>
+    <w:p>
+      <w:pPr>
+        <w:shd w:val="clear" w:color="auto" w:fill="FFFFFF"/>
+        <w:spacing w:before="100" w:beforeAutospacing="1" w:after="100" w:afterAutospacing="1" w:line="240" w:lineRule="auto"/>
+        <w:outlineLvl w:val="2"/>
+        <w:rPr>
+          <w:rFonts w:ascii="Segoe UI" w:eastAsia="Times New Roman" w:hAnsi="Segoe UI" w:cs="Segoe UI"/>
+          <w:b/>
+          <w:bCs/>
+          <w:color w:val="10162F"/>
+          <w:kern w:val="0"/>
+          <w:sz w:val="27"/>
+          <w:szCs w:val="27"/>
+          <w:lang w:val="en-US" w:eastAsia="ru-RU"/>
+          <w14:ligatures w14:val="none"/>
+        </w:rPr>
+      </w:pPr>
+      <w:r>
+        <w:rPr>
+          <w:rFonts w:ascii="Segoe UI" w:eastAsia="Times New Roman" w:hAnsi="Segoe UI" w:cs="Segoe UI"/>
+          <w:b/>
+          <w:bCs/>
+          <w:color w:val="10162F"/>
+          <w:kern w:val="0"/>
+          <w:sz w:val="27"/>
+          <w:szCs w:val="27"/>
+          <w:lang w:val="en-US" w:eastAsia="ru-RU"/>
+          <w14:ligatures w14:val="none"/>
+        </w:rPr>
+        <w:t>Instructions</w:t>
+      </w:r>
+    </w:p>
+    <w:p>
+      <w:pPr>
+        <w:spacing w:after="0" w:line="240" w:lineRule="auto"/>
+        <w:rPr>
+          <w:rFonts w:ascii="Segoe UI" w:eastAsia="Times New Roman" w:hAnsi="Segoe UI" w:cs="Segoe UI"/>
+          <w:color w:val="10162F"/>
+          <w:kern w:val="0"/>
+          <w:sz w:val="27"/>
+          <w:szCs w:val="27"/>
+          <w:lang w:val="en-US" w:eastAsia="ru-RU"/>
+          <w14:ligatures w14:val="none"/>
+        </w:rPr>
+      </w:pPr>
+      <w:r>
+        <w:rPr>
+          <w:rFonts w:ascii="Segoe UI" w:eastAsia="Times New Roman" w:hAnsi="Segoe UI" w:cs="Segoe UI"/>
+          <w:b/>
+          <w:bCs/>
+          <w:color w:val="10162F"/>
+          <w:kern w:val="0"/>
+          <w:sz w:val="27"/>
+          <w:szCs w:val="27"/>
+          <w:lang w:val="en-US" w:eastAsia="ru-RU"/>
+          <w14:ligatures w14:val="none"/>
+        </w:rPr>
+        <w:t>1.</w:t>
+      </w:r>
+    </w:p>
+    <w:p>
+      <w:pPr>
+        <w:spacing w:after="100" w:afterAutospacing="1" w:line="240" w:lineRule="auto"/>
+        <w:rPr>
+          <w:rFonts w:ascii="Segoe UI" w:eastAsia="Times New Roman" w:hAnsi="Segoe UI" w:cs="Segoe UI"/>
+          <w:color w:val="10162F"/>
+          <w:kern w:val="0"/>
+          <w:sz w:val="27"/>
+          <w:szCs w:val="27"/>
+          <w:lang w:val="en-US" w:eastAsia="ru-RU"/>
+          <w14:ligatures w14:val="none"/>
+        </w:rPr>
+      </w:pPr>
+      <w:r>
+        <w:rPr>
+          <w:rFonts w:ascii="Segoe UI" w:eastAsia="Times New Roman" w:hAnsi="Segoe UI" w:cs="Segoe UI"/>
+          <w:color w:val="10162F"/>
+          <w:kern w:val="0"/>
+          <w:sz w:val="27"/>
+          <w:szCs w:val="27"/>
+          <w:lang w:val="en-US" w:eastAsia="ru-RU"/>
+          <w14:ligatures w14:val="none"/>
+        </w:rPr>
+        <w:t>Declare a variable </w:t>
+      </w:r>
+      <w:proofErr w:type="spellStart"/>
+      <w:r>
+        <w:rPr>
+          <w:rFonts w:ascii="Ubuntu Mono" w:eastAsia="Times New Roman" w:hAnsi="Ubuntu Mono" w:cs="Courier New"/>
+          <w:color w:val="15141F"/>
+          <w:kern w:val="0"/>
+          <w:shd w:val="clear" w:color="auto" w:fill="EAE9ED"/>
+          <w:lang w:val="en-US" w:eastAsia="ru-RU"/>
+          <w14:ligatures w14:val="none"/>
+        </w:rPr>
+        <w:t>first_name</w:t>
+      </w:r>
+      <w:proofErr w:type="spellEnd"/>
+      <w:r>
+        <w:rPr>
+          <w:rFonts w:ascii="Segoe UI" w:eastAsia="Times New Roman" w:hAnsi="Segoe UI" w:cs="Segoe UI"/>
+          <w:color w:val="10162F"/>
+          <w:kern w:val="0"/>
+          <w:sz w:val="27"/>
+          <w:szCs w:val="27"/>
+          <w:lang w:val="en-US" w:eastAsia="ru-RU"/>
+          <w14:ligatures w14:val="none"/>
+        </w:rPr>
+        <w:t> and set it equal to </w:t>
+      </w:r>
+      <w:proofErr w:type="spellStart"/>
+      <w:proofErr w:type="gramStart"/>
+      <w:r>
+        <w:rPr>
+          <w:rFonts w:ascii="Ubuntu Mono" w:eastAsia="Times New Roman" w:hAnsi="Ubuntu Mono" w:cs="Courier New"/>
+          <w:color w:val="15141F"/>
+          <w:kern w:val="0"/>
+          <w:shd w:val="clear" w:color="auto" w:fill="EAE9ED"/>
+          <w:lang w:val="en-US" w:eastAsia="ru-RU"/>
+          <w14:ligatures w14:val="none"/>
+        </w:rPr>
+        <w:t>gets.chomp</w:t>
+      </w:r>
+      <w:proofErr w:type="spellEnd"/>
+      <w:proofErr w:type="gramEnd"/>
+      <w:r>
+        <w:rPr>
+          <w:rFonts w:ascii="Segoe UI" w:eastAsia="Times New Roman" w:hAnsi="Segoe UI" w:cs="Segoe UI"/>
+          <w:color w:val="10162F"/>
+          <w:kern w:val="0"/>
+          <w:sz w:val="27"/>
+          <w:szCs w:val="27"/>
+          <w:lang w:val="en-US" w:eastAsia="ru-RU"/>
+          <w14:ligatures w14:val="none"/>
+        </w:rPr>
+        <w:t>.</w:t>
+      </w:r>
+    </w:p>
+    <w:p>
+      <w:pPr>
+        <w:spacing w:after="0" w:line="240" w:lineRule="auto"/>
+        <w:rPr>
+          <w:rFonts w:ascii="Segoe UI" w:eastAsia="Times New Roman" w:hAnsi="Segoe UI" w:cs="Segoe UI"/>
+          <w:color w:val="10162F"/>
+          <w:kern w:val="0"/>
+          <w:sz w:val="27"/>
+          <w:szCs w:val="27"/>
+          <w:lang w:val="en-US" w:eastAsia="ru-RU"/>
+          <w14:ligatures w14:val="none"/>
+        </w:rPr>
+      </w:pPr>
+      <w:r>
+        <w:rPr>
+          <w:rFonts w:ascii="Segoe UI" w:eastAsia="Times New Roman" w:hAnsi="Segoe UI" w:cs="Segoe UI"/>
+          <w:color w:val="10162F"/>
+          <w:kern w:val="0"/>
+          <w:sz w:val="27"/>
+          <w:szCs w:val="27"/>
+          <w:lang w:val="en-US" w:eastAsia="ru-RU"/>
+          <w14:ligatures w14:val="none"/>
+        </w:rPr>
+        <w:t>This checkpoint may seem like it’s running forever, but the terminal to the right is actually waiting for input because of </w:t>
+      </w:r>
+      <w:proofErr w:type="spellStart"/>
+      <w:proofErr w:type="gramStart"/>
+      <w:r>
+        <w:rPr>
+          <w:rFonts w:ascii="Ubuntu Mono" w:eastAsia="Times New Roman" w:hAnsi="Ubuntu Mono" w:cs="Courier New"/>
+          <w:color w:val="15141F"/>
+          <w:kern w:val="0"/>
+          <w:shd w:val="clear" w:color="auto" w:fill="EAE9ED"/>
+          <w:lang w:val="en-US" w:eastAsia="ru-RU"/>
+          <w14:ligatures w14:val="none"/>
+        </w:rPr>
+        <w:t>gets.chomp</w:t>
+      </w:r>
+      <w:proofErr w:type="spellEnd"/>
+      <w:proofErr w:type="gramEnd"/>
+      <w:r>
+        <w:rPr>
+          <w:rFonts w:ascii="Segoe UI" w:eastAsia="Times New Roman" w:hAnsi="Segoe UI" w:cs="Segoe UI"/>
+          <w:color w:val="10162F"/>
+          <w:kern w:val="0"/>
+          <w:sz w:val="27"/>
+          <w:szCs w:val="27"/>
+          <w:lang w:val="en-US" w:eastAsia="ru-RU"/>
+          <w14:ligatures w14:val="none"/>
+        </w:rPr>
+        <w:t>. Answer the question in the terminal and press “Enter” or “Return” to finish checking your work.</w:t>
+      </w:r>
+    </w:p>
+    <w:p>
+      <w:pPr>
+        <w:shd w:val="clear" w:color="auto" w:fill="37C3BE"/>
+        <w:spacing w:after="0" w:line="240" w:lineRule="auto"/>
+        <w:rPr>
+          <w:rFonts w:ascii="Segoe UI" w:eastAsia="Times New Roman" w:hAnsi="Segoe UI" w:cs="Segoe UI"/>
+          <w:color w:val="FFFFFF"/>
+          <w:kern w:val="0"/>
+          <w:sz w:val="2"/>
+          <w:szCs w:val="2"/>
+          <w:lang w:val="en-US" w:eastAsia="ru-RU"/>
+          <w14:ligatures w14:val="none"/>
+        </w:rPr>
+      </w:pPr>
+      <w:r>
+        <w:rPr>
+          <w:rFonts w:ascii="Segoe UI" w:eastAsia="Times New Roman" w:hAnsi="Segoe UI" w:cs="Segoe UI"/>
+          <w:color w:val="FFFFFF"/>
+          <w:kern w:val="0"/>
+          <w:sz w:val="2"/>
+          <w:szCs w:val="2"/>
+          <w:lang w:val="en-US" w:eastAsia="ru-RU"/>
+          <w14:ligatures w14:val="none"/>
+        </w:rPr>
+        <w:t>Checkpoint 2 Passed</w:t>
+      </w:r>
+    </w:p>
+    <w:p>
+      <w:pPr>
+        <w:spacing w:after="0" w:line="240" w:lineRule="auto"/>
+        <w:rPr>
+          <w:rFonts w:ascii="Segoe UI" w:eastAsia="Times New Roman" w:hAnsi="Segoe UI" w:cs="Segoe UI"/>
+          <w:color w:val="10162F"/>
+          <w:kern w:val="0"/>
+          <w:sz w:val="27"/>
+          <w:szCs w:val="27"/>
+          <w:lang w:val="en-US" w:eastAsia="ru-RU"/>
+          <w14:ligatures w14:val="none"/>
+        </w:rPr>
+      </w:pPr>
+      <w:r>
+        <w:rPr>
+          <w:rFonts w:ascii="Segoe UI" w:eastAsia="Times New Roman" w:hAnsi="Segoe UI" w:cs="Segoe UI"/>
+          <w:color w:val="10162F"/>
+          <w:kern w:val="0"/>
+          <w:sz w:val="27"/>
+          <w:szCs w:val="27"/>
+          <w:lang w:val="en-US" w:eastAsia="ru-RU"/>
+          <w14:ligatures w14:val="none"/>
+        </w:rPr>
+        <w:t>Hint</w:t>
+      </w:r>
+    </w:p>
+    <w:p>
+      <w:pPr>
+        <w:spacing w:after="0" w:line="240" w:lineRule="auto"/>
+        <w:rPr>
+          <w:rFonts w:ascii="Segoe UI" w:eastAsia="Times New Roman" w:hAnsi="Segoe UI" w:cs="Segoe UI"/>
+          <w:color w:val="10162F"/>
+          <w:kern w:val="0"/>
+          <w:sz w:val="27"/>
+          <w:szCs w:val="27"/>
+          <w:lang w:val="en-US" w:eastAsia="ru-RU"/>
+          <w14:ligatures w14:val="none"/>
+        </w:rPr>
+      </w:pPr>
+      <w:r>
+        <w:rPr>
+          <w:rFonts w:ascii="Segoe UI" w:eastAsia="Times New Roman" w:hAnsi="Segoe UI" w:cs="Segoe UI"/>
+          <w:color w:val="10162F"/>
+          <w:kern w:val="0"/>
+          <w:sz w:val="27"/>
+          <w:szCs w:val="27"/>
+          <w:lang w:val="en-US" w:eastAsia="ru-RU"/>
+          <w14:ligatures w14:val="none"/>
+        </w:rPr>
+        <w:t>After running your code you’ll see </w:t>
+      </w:r>
+      <w:r>
+        <w:rPr>
+          <w:rFonts w:ascii="Ubuntu Mono" w:eastAsia="Times New Roman" w:hAnsi="Ubuntu Mono" w:cs="Courier New"/>
+          <w:color w:val="15141F"/>
+          <w:kern w:val="0"/>
+          <w:shd w:val="clear" w:color="auto" w:fill="EAE9ED"/>
+          <w:lang w:val="en-US" w:eastAsia="ru-RU"/>
+          <w14:ligatures w14:val="none"/>
+        </w:rPr>
+        <w:t>What is your first name?</w:t>
+      </w:r>
+      <w:r>
+        <w:rPr>
+          <w:rFonts w:ascii="Segoe UI" w:eastAsia="Times New Roman" w:hAnsi="Segoe UI" w:cs="Segoe UI"/>
+          <w:color w:val="10162F"/>
+          <w:kern w:val="0"/>
+          <w:sz w:val="27"/>
+          <w:szCs w:val="27"/>
+          <w:lang w:val="en-US" w:eastAsia="ru-RU"/>
+          <w14:ligatures w14:val="none"/>
+        </w:rPr>
+        <w:t> printed. You can select the terminal with your cursor to type your name and then press </w:t>
+      </w:r>
+      <w:r>
+        <w:rPr>
+          <w:rFonts w:ascii="Arial" w:eastAsia="Times New Roman" w:hAnsi="Arial" w:cs="Arial"/>
+          <w:color w:val="4B4B4D"/>
+          <w:kern w:val="0"/>
+          <w:sz w:val="20"/>
+          <w:szCs w:val="20"/>
+          <w:bdr w:val="single" w:sz="6" w:space="0" w:color="C4C3C7" w:frame="1"/>
+          <w:shd w:val="clear" w:color="auto" w:fill="F6F5FA"/>
+          <w:lang w:val="en-US" w:eastAsia="ru-RU"/>
+          <w14:ligatures w14:val="none"/>
+        </w:rPr>
+        <w:t>Enter</w:t>
+      </w:r>
+      <w:r>
+        <w:rPr>
+          <w:rFonts w:ascii="Segoe UI" w:eastAsia="Times New Roman" w:hAnsi="Segoe UI" w:cs="Segoe UI"/>
+          <w:color w:val="10162F"/>
+          <w:kern w:val="0"/>
+          <w:sz w:val="27"/>
+          <w:szCs w:val="27"/>
+          <w:lang w:val="en-US" w:eastAsia="ru-RU"/>
+          <w14:ligatures w14:val="none"/>
+        </w:rPr>
+        <w:t>.</w:t>
+      </w:r>
+    </w:p>
+    <w:p>
+      <w:pPr>
         <w:rPr>
           <w:b/>
           <w:bCs/>
           <w:lang w:val="en-US"/>
         </w:rPr>
       </w:pPr>
-      <w:r>
+    </w:p>
+    <w:p>
+      <w:pPr>
         <w:rPr>
           <w:b/>
           <w:bCs/>
           <w:lang w:val="en-US"/>
         </w:rPr>
-        <w:t>_____________________________________________________________________________________</w:t>
-      </w:r>
+      </w:pPr>
+      <w:proofErr w:type="spellStart"/>
+      <w:r>
+        <w:rPr>
+          <w:b/>
+          <w:bCs/>
+          <w:lang w:val="en-US"/>
+        </w:rPr>
+        <w:t>script.rb</w:t>
+      </w:r>
+      <w:proofErr w:type="spellEnd"/>
+    </w:p>
+    <w:p>
+      <w:pPr>
+        <w:shd w:val="clear" w:color="auto" w:fill="1E1E1E"/>
+        <w:spacing w:after="0" w:line="360" w:lineRule="atLeast"/>
+        <w:rPr>
+          <w:rFonts w:ascii="Consolas" w:eastAsia="Times New Roman" w:hAnsi="Consolas" w:cs="Times New Roman"/>
+          <w:color w:val="FFFFFF"/>
+          <w:kern w:val="0"/>
+          <w:sz w:val="21"/>
+          <w:szCs w:val="21"/>
+          <w:lang w:eastAsia="ru-RU"/>
+          <w14:ligatures w14:val="none"/>
+        </w:rPr>
+      </w:pPr>
+      <w:r>
+        <w:rPr>
+          <w:rFonts w:ascii="Consolas" w:eastAsia="Times New Roman" w:hAnsi="Consolas" w:cs="Times New Roman"/>
+          <w:color w:val="FF8973"/>
+          <w:kern w:val="0"/>
+          <w:sz w:val="21"/>
+          <w:szCs w:val="21"/>
+          <w:lang w:val="en-US" w:eastAsia="ru-RU"/>
+          <w14:ligatures w14:val="none"/>
+        </w:rPr>
+        <w:t>print</w:t>
+      </w:r>
+      <w:r>
+        <w:rPr>
+          <w:rFonts w:ascii="Consolas" w:eastAsia="Times New Roman" w:hAnsi="Consolas" w:cs="Times New Roman"/>
+          <w:color w:val="FFFFFF"/>
+          <w:kern w:val="0"/>
+          <w:sz w:val="21"/>
+          <w:szCs w:val="21"/>
+          <w:lang w:val="en-US" w:eastAsia="ru-RU"/>
+          <w14:ligatures w14:val="none"/>
+        </w:rPr>
+        <w:t> </w:t>
+      </w:r>
+      <w:r>
+        <w:rPr>
+          <w:rFonts w:ascii="Consolas" w:eastAsia="Times New Roman" w:hAnsi="Consolas" w:cs="Times New Roman"/>
+          <w:color w:val="FFE083"/>
+          <w:kern w:val="0"/>
+          <w:sz w:val="21"/>
+          <w:szCs w:val="21"/>
+          <w:lang w:val="en-US" w:eastAsia="ru-RU"/>
+          <w14:ligatures w14:val="none"/>
+        </w:rPr>
+        <w:t>"What's' your first name? </w:t>
+      </w:r>
+      <w:r>
+        <w:rPr>
+          <w:rFonts w:ascii="Consolas" w:eastAsia="Times New Roman" w:hAnsi="Consolas" w:cs="Times New Roman"/>
+          <w:color w:val="FFE083"/>
+          <w:kern w:val="0"/>
+          <w:sz w:val="21"/>
+          <w:szCs w:val="21"/>
+          <w:lang w:eastAsia="ru-RU"/>
+          <w14:ligatures w14:val="none"/>
+        </w:rPr>
+        <w:t>"</w:t>
+      </w:r>
+    </w:p>
+    <w:p>
+      <w:pPr>
+        <w:shd w:val="clear" w:color="auto" w:fill="1E1E1E"/>
+        <w:spacing w:after="0" w:line="360" w:lineRule="atLeast"/>
+        <w:rPr>
+          <w:rFonts w:ascii="Consolas" w:eastAsia="Times New Roman" w:hAnsi="Consolas" w:cs="Times New Roman"/>
+          <w:color w:val="FFFFFF"/>
+          <w:kern w:val="0"/>
+          <w:sz w:val="21"/>
+          <w:szCs w:val="21"/>
+          <w:lang w:eastAsia="ru-RU"/>
+          <w14:ligatures w14:val="none"/>
+        </w:rPr>
+      </w:pPr>
+    </w:p>
+    <w:p>
+      <w:pPr>
+        <w:shd w:val="clear" w:color="auto" w:fill="1E1E1E"/>
+        <w:spacing w:after="0" w:line="360" w:lineRule="atLeast"/>
+        <w:rPr>
+          <w:rFonts w:ascii="Consolas" w:eastAsia="Times New Roman" w:hAnsi="Consolas" w:cs="Times New Roman"/>
+          <w:color w:val="FFFFFF"/>
+          <w:kern w:val="0"/>
+          <w:sz w:val="21"/>
+          <w:szCs w:val="21"/>
+          <w:lang w:eastAsia="ru-RU"/>
+          <w14:ligatures w14:val="none"/>
+        </w:rPr>
+      </w:pPr>
+      <w:proofErr w:type="spellStart"/>
+      <w:r>
+        <w:rPr>
+          <w:rFonts w:ascii="Consolas" w:eastAsia="Times New Roman" w:hAnsi="Consolas" w:cs="Times New Roman"/>
+          <w:color w:val="FF8973"/>
+          <w:kern w:val="0"/>
+          <w:sz w:val="21"/>
+          <w:szCs w:val="21"/>
+          <w:lang w:eastAsia="ru-RU"/>
+          <w14:ligatures w14:val="none"/>
+        </w:rPr>
+        <w:t>first_name</w:t>
+      </w:r>
+      <w:proofErr w:type="spellEnd"/>
+      <w:r>
+        <w:rPr>
+          <w:rFonts w:ascii="Consolas" w:eastAsia="Times New Roman" w:hAnsi="Consolas" w:cs="Times New Roman"/>
+          <w:color w:val="FFFFFF"/>
+          <w:kern w:val="0"/>
+          <w:sz w:val="21"/>
+          <w:szCs w:val="21"/>
+          <w:lang w:eastAsia="ru-RU"/>
+          <w14:ligatures w14:val="none"/>
+        </w:rPr>
+        <w:t> = </w:t>
+      </w:r>
+      <w:proofErr w:type="spellStart"/>
+      <w:proofErr w:type="gramStart"/>
+      <w:r>
+        <w:rPr>
+          <w:rFonts w:ascii="Consolas" w:eastAsia="Times New Roman" w:hAnsi="Consolas" w:cs="Times New Roman"/>
+          <w:color w:val="FF8973"/>
+          <w:kern w:val="0"/>
+          <w:sz w:val="21"/>
+          <w:szCs w:val="21"/>
+          <w:lang w:eastAsia="ru-RU"/>
+          <w14:ligatures w14:val="none"/>
+        </w:rPr>
+        <w:t>gets</w:t>
+      </w:r>
+      <w:r>
+        <w:rPr>
+          <w:rFonts w:ascii="Consolas" w:eastAsia="Times New Roman" w:hAnsi="Consolas" w:cs="Times New Roman"/>
+          <w:color w:val="FFFFFF"/>
+          <w:kern w:val="0"/>
+          <w:sz w:val="21"/>
+          <w:szCs w:val="21"/>
+          <w:lang w:eastAsia="ru-RU"/>
+          <w14:ligatures w14:val="none"/>
+        </w:rPr>
+        <w:t>.</w:t>
+      </w:r>
+      <w:r>
+        <w:rPr>
+          <w:rFonts w:ascii="Consolas" w:eastAsia="Times New Roman" w:hAnsi="Consolas" w:cs="Times New Roman"/>
+          <w:color w:val="83FFF5"/>
+          <w:kern w:val="0"/>
+          <w:sz w:val="21"/>
+          <w:szCs w:val="21"/>
+          <w:lang w:eastAsia="ru-RU"/>
+          <w14:ligatures w14:val="none"/>
+        </w:rPr>
+        <w:t>chomp</w:t>
+      </w:r>
+      <w:proofErr w:type="spellEnd"/>
+      <w:proofErr w:type="gramEnd"/>
+    </w:p>
+    <w:p>
+      <w:pPr>
+        <w:pBdr>
+          <w:bottom w:val="single" w:sz="12" w:space="1" w:color="auto"/>
+        </w:pBdr>
+        <w:rPr>
+          <w:b/>
+          <w:bCs/>
+          <w:lang w:val="en-US"/>
+        </w:rPr>
+      </w:pPr>
+    </w:p>
+    <w:p>
+      <w:pPr>
+        <w:rPr>
+          <w:b/>
+          <w:bCs/>
+          <w:lang w:val="en-US"/>
+        </w:rPr>
+      </w:pPr>
     </w:p>
     <w:sectPr>
       <w:pgSz w:w="11906" w:h="16838"/>
@@ -2059,6 +2903,110 @@
       <w:szCs w:val="20"/>
     </w:rPr>
   </w:style>
+  <w:style w:type="paragraph" w:styleId="HTML0">
+    <w:name w:val="HTML Preformatted"/>
+    <w:basedOn w:val="a"/>
+    <w:link w:val="HTML1"/>
+    <w:uiPriority w:val="99"/>
+    <w:semiHidden/>
+    <w:unhideWhenUsed/>
+    <w:rsid w:val="002C1AAF"/>
+    <w:pPr>
+      <w:tabs>
+        <w:tab w:val="left" w:pos="916"/>
+        <w:tab w:val="left" w:pos="1832"/>
+        <w:tab w:val="left" w:pos="2748"/>
+        <w:tab w:val="left" w:pos="3664"/>
+        <w:tab w:val="left" w:pos="4580"/>
+        <w:tab w:val="left" w:pos="5496"/>
+        <w:tab w:val="left" w:pos="6412"/>
+        <w:tab w:val="left" w:pos="7328"/>
+        <w:tab w:val="left" w:pos="8244"/>
+        <w:tab w:val="left" w:pos="9160"/>
+        <w:tab w:val="left" w:pos="10076"/>
+        <w:tab w:val="left" w:pos="10992"/>
+        <w:tab w:val="left" w:pos="11908"/>
+        <w:tab w:val="left" w:pos="12824"/>
+        <w:tab w:val="left" w:pos="13740"/>
+        <w:tab w:val="left" w:pos="14656"/>
+      </w:tabs>
+      <w:spacing w:after="0" w:line="240" w:lineRule="auto"/>
+    </w:pPr>
+    <w:rPr>
+      <w:rFonts w:ascii="Courier New" w:eastAsia="Times New Roman" w:hAnsi="Courier New" w:cs="Courier New"/>
+      <w:kern w:val="0"/>
+      <w:sz w:val="20"/>
+      <w:szCs w:val="20"/>
+      <w:lang w:eastAsia="ru-RU"/>
+      <w14:ligatures w14:val="none"/>
+    </w:rPr>
+  </w:style>
+  <w:style w:type="character" w:customStyle="1" w:styleId="HTML1">
+    <w:name w:val="Стандартный HTML Знак"/>
+    <w:basedOn w:val="a0"/>
+    <w:link w:val="HTML0"/>
+    <w:uiPriority w:val="99"/>
+    <w:semiHidden/>
+    <w:rsid w:val="002C1AAF"/>
+    <w:rPr>
+      <w:rFonts w:ascii="Courier New" w:eastAsia="Times New Roman" w:hAnsi="Courier New" w:cs="Courier New"/>
+      <w:kern w:val="0"/>
+      <w:sz w:val="20"/>
+      <w:szCs w:val="20"/>
+      <w:lang w:eastAsia="ru-RU"/>
+      <w14:ligatures w14:val="none"/>
+    </w:rPr>
+  </w:style>
+  <w:style w:type="character" w:customStyle="1" w:styleId="mtk9">
+    <w:name w:val="mtk9"/>
+    <w:basedOn w:val="a0"/>
+    <w:rsid w:val="002C1AAF"/>
+  </w:style>
+  <w:style w:type="character" w:customStyle="1" w:styleId="mtk1">
+    <w:name w:val="mtk1"/>
+    <w:basedOn w:val="a0"/>
+    <w:rsid w:val="002C1AAF"/>
+  </w:style>
+  <w:style w:type="character" w:customStyle="1" w:styleId="mtk10">
+    <w:name w:val="mtk10"/>
+    <w:basedOn w:val="a0"/>
+    <w:rsid w:val="002C1AAF"/>
+  </w:style>
+  <w:style w:type="character" w:styleId="a3">
+    <w:name w:val="Emphasis"/>
+    <w:basedOn w:val="a0"/>
+    <w:uiPriority w:val="20"/>
+    <w:qFormat/>
+    <w:rsid w:val="002C1AAF"/>
+    <w:rPr>
+      <w:i/>
+      <w:iCs/>
+    </w:rPr>
+  </w:style>
+  <w:style w:type="character" w:styleId="a4">
+    <w:name w:val="Strong"/>
+    <w:basedOn w:val="a0"/>
+    <w:uiPriority w:val="22"/>
+    <w:qFormat/>
+    <w:rsid w:val="002C1AAF"/>
+    <w:rPr>
+      <w:b/>
+      <w:bCs/>
+    </w:rPr>
+  </w:style>
+  <w:style w:type="character" w:styleId="HTML2">
+    <w:name w:val="HTML Keyboard"/>
+    <w:basedOn w:val="a0"/>
+    <w:uiPriority w:val="99"/>
+    <w:semiHidden/>
+    <w:unhideWhenUsed/>
+    <w:rsid w:val="002C1AAF"/>
+    <w:rPr>
+      <w:rFonts w:ascii="Courier New" w:eastAsia="Times New Roman" w:hAnsi="Courier New" w:cs="Courier New"/>
+      <w:sz w:val="20"/>
+      <w:szCs w:val="20"/>
+    </w:rPr>
+  </w:style>
 </w:styles>
 </file>
 

</xml_diff>

<commit_message>
feat: Putting the Form in Formatter -Repeat for More Input
</commit_message>
<xml_diff>
--- a/PUTTING THE FORM IN FORMATTER.docx
+++ b/PUTTING THE FORM IN FORMATTER.docx
@@ -2336,6 +2336,1094 @@
       </w:r>
       <w:proofErr w:type="spellEnd"/>
       <w:proofErr w:type="gramEnd"/>
+    </w:p>
+    <w:p>
+      <w:pPr>
+        <w:pBdr>
+          <w:bottom w:val="single" w:sz="12" w:space="1" w:color="auto"/>
+        </w:pBdr>
+        <w:rPr>
+          <w:b/>
+          <w:bCs/>
+          <w:lang w:val="en-US"/>
+        </w:rPr>
+      </w:pPr>
+    </w:p>
+    <w:p>
+      <w:pPr>
+        <w:spacing w:before="100" w:beforeAutospacing="1" w:after="100" w:afterAutospacing="1" w:line="240" w:lineRule="auto"/>
+        <w:outlineLvl w:val="1"/>
+        <w:rPr>
+          <w:rFonts w:ascii="Segoe UI" w:eastAsia="Times New Roman" w:hAnsi="Segoe UI" w:cs="Segoe UI"/>
+          <w:b/>
+          <w:bCs/>
+          <w:color w:val="10162F"/>
+          <w:kern w:val="0"/>
+          <w:sz w:val="36"/>
+          <w:szCs w:val="36"/>
+          <w:lang w:val="en-US" w:eastAsia="ru-RU"/>
+          <w14:ligatures w14:val="none"/>
+        </w:rPr>
+      </w:pPr>
+      <w:r>
+        <w:rPr>
+          <w:rFonts w:ascii="Segoe UI" w:eastAsia="Times New Roman" w:hAnsi="Segoe UI" w:cs="Segoe UI"/>
+          <w:b/>
+          <w:bCs/>
+          <w:color w:val="10162F"/>
+          <w:kern w:val="0"/>
+          <w:sz w:val="36"/>
+          <w:szCs w:val="36"/>
+          <w:lang w:val="en-US" w:eastAsia="ru-RU"/>
+          <w14:ligatures w14:val="none"/>
+        </w:rPr>
+        <w:t>Repeat for More Input</w:t>
+      </w:r>
+    </w:p>
+    <w:p>
+      <w:pPr>
+        <w:spacing w:after="0" w:line="240" w:lineRule="auto"/>
+        <w:rPr>
+          <w:rFonts w:ascii="Segoe UI" w:eastAsia="Times New Roman" w:hAnsi="Segoe UI" w:cs="Segoe UI"/>
+          <w:color w:val="10162F"/>
+          <w:kern w:val="0"/>
+          <w:sz w:val="27"/>
+          <w:szCs w:val="27"/>
+          <w:lang w:val="en-US" w:eastAsia="ru-RU"/>
+          <w14:ligatures w14:val="none"/>
+        </w:rPr>
+      </w:pPr>
+      <w:r>
+        <w:rPr>
+          <w:rFonts w:ascii="Segoe UI" w:eastAsia="Times New Roman" w:hAnsi="Segoe UI" w:cs="Segoe UI"/>
+          <w:color w:val="10162F"/>
+          <w:kern w:val="0"/>
+          <w:sz w:val="27"/>
+          <w:szCs w:val="27"/>
+          <w:lang w:val="en-US" w:eastAsia="ru-RU"/>
+          <w14:ligatures w14:val="none"/>
+        </w:rPr>
+        <w:lastRenderedPageBreak/>
+        <w:t>All right! Now we need to repeat what we’ve done for </w:t>
+      </w:r>
+      <w:proofErr w:type="spellStart"/>
+      <w:r>
+        <w:rPr>
+          <w:rFonts w:ascii="Ubuntu Mono" w:eastAsia="Times New Roman" w:hAnsi="Ubuntu Mono" w:cs="Courier New"/>
+          <w:color w:val="15141F"/>
+          <w:kern w:val="0"/>
+          <w:shd w:val="clear" w:color="auto" w:fill="EAE9ED"/>
+          <w:lang w:val="en-US" w:eastAsia="ru-RU"/>
+          <w14:ligatures w14:val="none"/>
+        </w:rPr>
+        <w:t>last_name</w:t>
+      </w:r>
+      <w:proofErr w:type="spellEnd"/>
+      <w:r>
+        <w:rPr>
+          <w:rFonts w:ascii="Segoe UI" w:eastAsia="Times New Roman" w:hAnsi="Segoe UI" w:cs="Segoe UI"/>
+          <w:color w:val="10162F"/>
+          <w:kern w:val="0"/>
+          <w:sz w:val="27"/>
+          <w:szCs w:val="27"/>
+          <w:lang w:val="en-US" w:eastAsia="ru-RU"/>
+          <w14:ligatures w14:val="none"/>
+        </w:rPr>
+        <w:t>, </w:t>
+      </w:r>
+      <w:r>
+        <w:rPr>
+          <w:rFonts w:ascii="Ubuntu Mono" w:eastAsia="Times New Roman" w:hAnsi="Ubuntu Mono" w:cs="Courier New"/>
+          <w:color w:val="15141F"/>
+          <w:kern w:val="0"/>
+          <w:shd w:val="clear" w:color="auto" w:fill="EAE9ED"/>
+          <w:lang w:val="en-US" w:eastAsia="ru-RU"/>
+          <w14:ligatures w14:val="none"/>
+        </w:rPr>
+        <w:t>city</w:t>
+      </w:r>
+      <w:r>
+        <w:rPr>
+          <w:rFonts w:ascii="Segoe UI" w:eastAsia="Times New Roman" w:hAnsi="Segoe UI" w:cs="Segoe UI"/>
+          <w:color w:val="10162F"/>
+          <w:kern w:val="0"/>
+          <w:sz w:val="27"/>
+          <w:szCs w:val="27"/>
+          <w:lang w:val="en-US" w:eastAsia="ru-RU"/>
+          <w14:ligatures w14:val="none"/>
+        </w:rPr>
+        <w:t>, and </w:t>
+      </w:r>
+      <w:r>
+        <w:rPr>
+          <w:rFonts w:ascii="Ubuntu Mono" w:eastAsia="Times New Roman" w:hAnsi="Ubuntu Mono" w:cs="Courier New"/>
+          <w:color w:val="15141F"/>
+          <w:kern w:val="0"/>
+          <w:shd w:val="clear" w:color="auto" w:fill="EAE9ED"/>
+          <w:lang w:val="en-US" w:eastAsia="ru-RU"/>
+          <w14:ligatures w14:val="none"/>
+        </w:rPr>
+        <w:t>state</w:t>
+      </w:r>
+      <w:r>
+        <w:rPr>
+          <w:rFonts w:ascii="Segoe UI" w:eastAsia="Times New Roman" w:hAnsi="Segoe UI" w:cs="Segoe UI"/>
+          <w:color w:val="10162F"/>
+          <w:kern w:val="0"/>
+          <w:sz w:val="27"/>
+          <w:szCs w:val="27"/>
+          <w:lang w:val="en-US" w:eastAsia="ru-RU"/>
+          <w14:ligatures w14:val="none"/>
+        </w:rPr>
+        <w:t>.</w:t>
+      </w:r>
+    </w:p>
+    <w:p>
+      <w:pPr>
+        <w:shd w:val="clear" w:color="auto" w:fill="FFFFFF"/>
+        <w:spacing w:before="100" w:beforeAutospacing="1" w:after="100" w:afterAutospacing="1" w:line="240" w:lineRule="auto"/>
+        <w:outlineLvl w:val="2"/>
+        <w:rPr>
+          <w:rFonts w:ascii="Segoe UI" w:eastAsia="Times New Roman" w:hAnsi="Segoe UI" w:cs="Segoe UI"/>
+          <w:b/>
+          <w:bCs/>
+          <w:color w:val="10162F"/>
+          <w:kern w:val="0"/>
+          <w:sz w:val="27"/>
+          <w:szCs w:val="27"/>
+          <w:lang w:val="en-US" w:eastAsia="ru-RU"/>
+          <w14:ligatures w14:val="none"/>
+        </w:rPr>
+      </w:pPr>
+      <w:r>
+        <w:rPr>
+          <w:rFonts w:ascii="Segoe UI" w:eastAsia="Times New Roman" w:hAnsi="Segoe UI" w:cs="Segoe UI"/>
+          <w:b/>
+          <w:bCs/>
+          <w:color w:val="10162F"/>
+          <w:kern w:val="0"/>
+          <w:sz w:val="27"/>
+          <w:szCs w:val="27"/>
+          <w:lang w:val="en-US" w:eastAsia="ru-RU"/>
+          <w14:ligatures w14:val="none"/>
+        </w:rPr>
+        <w:t>Instructions</w:t>
+      </w:r>
+    </w:p>
+    <w:p>
+      <w:pPr>
+        <w:spacing w:after="0" w:line="240" w:lineRule="auto"/>
+        <w:rPr>
+          <w:rFonts w:ascii="Segoe UI" w:eastAsia="Times New Roman" w:hAnsi="Segoe UI" w:cs="Segoe UI"/>
+          <w:color w:val="10162F"/>
+          <w:kern w:val="0"/>
+          <w:sz w:val="27"/>
+          <w:szCs w:val="27"/>
+          <w:lang w:val="en-US" w:eastAsia="ru-RU"/>
+          <w14:ligatures w14:val="none"/>
+        </w:rPr>
+      </w:pPr>
+      <w:r>
+        <w:rPr>
+          <w:rFonts w:ascii="Segoe UI" w:eastAsia="Times New Roman" w:hAnsi="Segoe UI" w:cs="Segoe UI"/>
+          <w:b/>
+          <w:bCs/>
+          <w:color w:val="10162F"/>
+          <w:kern w:val="0"/>
+          <w:sz w:val="27"/>
+          <w:szCs w:val="27"/>
+          <w:lang w:val="en-US" w:eastAsia="ru-RU"/>
+          <w14:ligatures w14:val="none"/>
+        </w:rPr>
+        <w:t>1.</w:t>
+      </w:r>
+    </w:p>
+    <w:p>
+      <w:pPr>
+        <w:spacing w:after="100" w:afterAutospacing="1" w:line="240" w:lineRule="auto"/>
+        <w:rPr>
+          <w:rFonts w:ascii="Segoe UI" w:eastAsia="Times New Roman" w:hAnsi="Segoe UI" w:cs="Segoe UI"/>
+          <w:color w:val="10162F"/>
+          <w:kern w:val="0"/>
+          <w:sz w:val="27"/>
+          <w:szCs w:val="27"/>
+          <w:lang w:val="en-US" w:eastAsia="ru-RU"/>
+          <w14:ligatures w14:val="none"/>
+        </w:rPr>
+      </w:pPr>
+      <w:r>
+        <w:rPr>
+          <w:rFonts w:ascii="Segoe UI" w:eastAsia="Times New Roman" w:hAnsi="Segoe UI" w:cs="Segoe UI"/>
+          <w:color w:val="10162F"/>
+          <w:kern w:val="0"/>
+          <w:sz w:val="27"/>
+          <w:szCs w:val="27"/>
+          <w:lang w:val="en-US" w:eastAsia="ru-RU"/>
+          <w14:ligatures w14:val="none"/>
+        </w:rPr>
+        <w:t>Add </w:t>
+      </w:r>
+      <w:r>
+        <w:rPr>
+          <w:rFonts w:ascii="Ubuntu Mono" w:eastAsia="Times New Roman" w:hAnsi="Ubuntu Mono" w:cs="Courier New"/>
+          <w:color w:val="15141F"/>
+          <w:kern w:val="0"/>
+          <w:shd w:val="clear" w:color="auto" w:fill="EAE9ED"/>
+          <w:lang w:val="en-US" w:eastAsia="ru-RU"/>
+          <w14:ligatures w14:val="none"/>
+        </w:rPr>
+        <w:t>print</w:t>
+      </w:r>
+      <w:r>
+        <w:rPr>
+          <w:rFonts w:ascii="Segoe UI" w:eastAsia="Times New Roman" w:hAnsi="Segoe UI" w:cs="Segoe UI"/>
+          <w:color w:val="10162F"/>
+          <w:kern w:val="0"/>
+          <w:sz w:val="27"/>
+          <w:szCs w:val="27"/>
+          <w:lang w:val="en-US" w:eastAsia="ru-RU"/>
+          <w14:ligatures w14:val="none"/>
+        </w:rPr>
+        <w:t> prompts, variables, and </w:t>
+      </w:r>
+      <w:proofErr w:type="spellStart"/>
+      <w:proofErr w:type="gramStart"/>
+      <w:r>
+        <w:rPr>
+          <w:rFonts w:ascii="Ubuntu Mono" w:eastAsia="Times New Roman" w:hAnsi="Ubuntu Mono" w:cs="Courier New"/>
+          <w:color w:val="15141F"/>
+          <w:kern w:val="0"/>
+          <w:shd w:val="clear" w:color="auto" w:fill="EAE9ED"/>
+          <w:lang w:val="en-US" w:eastAsia="ru-RU"/>
+          <w14:ligatures w14:val="none"/>
+        </w:rPr>
+        <w:t>gets.chomp</w:t>
+      </w:r>
+      <w:r>
+        <w:rPr>
+          <w:rFonts w:ascii="Segoe UI" w:eastAsia="Times New Roman" w:hAnsi="Segoe UI" w:cs="Segoe UI"/>
+          <w:color w:val="10162F"/>
+          <w:kern w:val="0"/>
+          <w:sz w:val="27"/>
+          <w:szCs w:val="27"/>
+          <w:lang w:val="en-US" w:eastAsia="ru-RU"/>
+          <w14:ligatures w14:val="none"/>
+        </w:rPr>
+        <w:t>s</w:t>
+      </w:r>
+      <w:proofErr w:type="spellEnd"/>
+      <w:proofErr w:type="gramEnd"/>
+      <w:r>
+        <w:rPr>
+          <w:rFonts w:ascii="Segoe UI" w:eastAsia="Times New Roman" w:hAnsi="Segoe UI" w:cs="Segoe UI"/>
+          <w:color w:val="10162F"/>
+          <w:kern w:val="0"/>
+          <w:sz w:val="27"/>
+          <w:szCs w:val="27"/>
+          <w:lang w:val="en-US" w:eastAsia="ru-RU"/>
+          <w14:ligatures w14:val="none"/>
+        </w:rPr>
+        <w:t xml:space="preserve"> for the user’s last name, city, and state/province. Use </w:t>
+      </w:r>
+      <w:proofErr w:type="spellStart"/>
+      <w:r>
+        <w:rPr>
+          <w:rFonts w:ascii="Ubuntu Mono" w:eastAsia="Times New Roman" w:hAnsi="Ubuntu Mono" w:cs="Courier New"/>
+          <w:color w:val="15141F"/>
+          <w:kern w:val="0"/>
+          <w:shd w:val="clear" w:color="auto" w:fill="EAE9ED"/>
+          <w:lang w:val="en-US" w:eastAsia="ru-RU"/>
+          <w14:ligatures w14:val="none"/>
+        </w:rPr>
+        <w:t>last_name</w:t>
+      </w:r>
+      <w:proofErr w:type="spellEnd"/>
+      <w:r>
+        <w:rPr>
+          <w:rFonts w:ascii="Segoe UI" w:eastAsia="Times New Roman" w:hAnsi="Segoe UI" w:cs="Segoe UI"/>
+          <w:color w:val="10162F"/>
+          <w:kern w:val="0"/>
+          <w:sz w:val="27"/>
+          <w:szCs w:val="27"/>
+          <w:lang w:val="en-US" w:eastAsia="ru-RU"/>
+          <w14:ligatures w14:val="none"/>
+        </w:rPr>
+        <w:t> as the variable for the user’s last name, </w:t>
+      </w:r>
+      <w:r>
+        <w:rPr>
+          <w:rFonts w:ascii="Ubuntu Mono" w:eastAsia="Times New Roman" w:hAnsi="Ubuntu Mono" w:cs="Courier New"/>
+          <w:color w:val="15141F"/>
+          <w:kern w:val="0"/>
+          <w:shd w:val="clear" w:color="auto" w:fill="EAE9ED"/>
+          <w:lang w:val="en-US" w:eastAsia="ru-RU"/>
+          <w14:ligatures w14:val="none"/>
+        </w:rPr>
+        <w:t>city</w:t>
+      </w:r>
+      <w:r>
+        <w:rPr>
+          <w:rFonts w:ascii="Segoe UI" w:eastAsia="Times New Roman" w:hAnsi="Segoe UI" w:cs="Segoe UI"/>
+          <w:color w:val="10162F"/>
+          <w:kern w:val="0"/>
+          <w:sz w:val="27"/>
+          <w:szCs w:val="27"/>
+          <w:lang w:val="en-US" w:eastAsia="ru-RU"/>
+          <w14:ligatures w14:val="none"/>
+        </w:rPr>
+        <w:t> for their city, and </w:t>
+      </w:r>
+      <w:r>
+        <w:rPr>
+          <w:rFonts w:ascii="Ubuntu Mono" w:eastAsia="Times New Roman" w:hAnsi="Ubuntu Mono" w:cs="Courier New"/>
+          <w:color w:val="15141F"/>
+          <w:kern w:val="0"/>
+          <w:shd w:val="clear" w:color="auto" w:fill="EAE9ED"/>
+          <w:lang w:val="en-US" w:eastAsia="ru-RU"/>
+          <w14:ligatures w14:val="none"/>
+        </w:rPr>
+        <w:t>state</w:t>
+      </w:r>
+      <w:r>
+        <w:rPr>
+          <w:rFonts w:ascii="Segoe UI" w:eastAsia="Times New Roman" w:hAnsi="Segoe UI" w:cs="Segoe UI"/>
+          <w:color w:val="10162F"/>
+          <w:kern w:val="0"/>
+          <w:sz w:val="27"/>
+          <w:szCs w:val="27"/>
+          <w:lang w:val="en-US" w:eastAsia="ru-RU"/>
+          <w14:ligatures w14:val="none"/>
+        </w:rPr>
+        <w:t xml:space="preserve"> for their state or province. (Hint: prompt the user to provide an abbreviation for their state or province, such as “NY” for New York. This will naturally lead us to </w:t>
+      </w:r>
+      <w:proofErr w:type="gramStart"/>
+      <w:r>
+        <w:rPr>
+          <w:rFonts w:ascii="Segoe UI" w:eastAsia="Times New Roman" w:hAnsi="Segoe UI" w:cs="Segoe UI"/>
+          <w:color w:val="10162F"/>
+          <w:kern w:val="0"/>
+          <w:sz w:val="27"/>
+          <w:szCs w:val="27"/>
+          <w:lang w:val="en-US" w:eastAsia="ru-RU"/>
+          <w14:ligatures w14:val="none"/>
+        </w:rPr>
+        <w:t>use </w:t>
+      </w:r>
+      <w:r>
+        <w:rPr>
+          <w:rFonts w:ascii="Ubuntu Mono" w:eastAsia="Times New Roman" w:hAnsi="Ubuntu Mono" w:cs="Courier New"/>
+          <w:color w:val="15141F"/>
+          <w:kern w:val="0"/>
+          <w:shd w:val="clear" w:color="auto" w:fill="EAE9ED"/>
+          <w:lang w:val="en-US" w:eastAsia="ru-RU"/>
+          <w14:ligatures w14:val="none"/>
+        </w:rPr>
+        <w:t>.</w:t>
+      </w:r>
+      <w:proofErr w:type="spellStart"/>
+      <w:r>
+        <w:rPr>
+          <w:rFonts w:ascii="Ubuntu Mono" w:eastAsia="Times New Roman" w:hAnsi="Ubuntu Mono" w:cs="Courier New"/>
+          <w:color w:val="15141F"/>
+          <w:kern w:val="0"/>
+          <w:shd w:val="clear" w:color="auto" w:fill="EAE9ED"/>
+          <w:lang w:val="en-US" w:eastAsia="ru-RU"/>
+          <w14:ligatures w14:val="none"/>
+        </w:rPr>
+        <w:t>upcase</w:t>
+      </w:r>
+      <w:proofErr w:type="spellEnd"/>
+      <w:proofErr w:type="gramEnd"/>
+      <w:r>
+        <w:rPr>
+          <w:rFonts w:ascii="Segoe UI" w:eastAsia="Times New Roman" w:hAnsi="Segoe UI" w:cs="Segoe UI"/>
+          <w:color w:val="10162F"/>
+          <w:kern w:val="0"/>
+          <w:sz w:val="27"/>
+          <w:szCs w:val="27"/>
+          <w:lang w:val="en-US" w:eastAsia="ru-RU"/>
+          <w14:ligatures w14:val="none"/>
+        </w:rPr>
+        <w:t> later!)</w:t>
+      </w:r>
+    </w:p>
+    <w:p>
+      <w:pPr>
+        <w:spacing w:after="0" w:line="240" w:lineRule="auto"/>
+        <w:rPr>
+          <w:rFonts w:ascii="Segoe UI" w:eastAsia="Times New Roman" w:hAnsi="Segoe UI" w:cs="Segoe UI"/>
+          <w:color w:val="10162F"/>
+          <w:kern w:val="0"/>
+          <w:sz w:val="27"/>
+          <w:szCs w:val="27"/>
+          <w:lang w:val="en-US" w:eastAsia="ru-RU"/>
+          <w14:ligatures w14:val="none"/>
+        </w:rPr>
+      </w:pPr>
+      <w:r>
+        <w:rPr>
+          <w:rFonts w:ascii="Segoe UI" w:eastAsia="Times New Roman" w:hAnsi="Segoe UI" w:cs="Segoe UI"/>
+          <w:color w:val="10162F"/>
+          <w:kern w:val="0"/>
+          <w:sz w:val="27"/>
+          <w:szCs w:val="27"/>
+          <w:lang w:val="en-US" w:eastAsia="ru-RU"/>
+          <w14:ligatures w14:val="none"/>
+        </w:rPr>
+        <w:t>After pressing </w:t>
+      </w:r>
+      <w:r>
+        <w:rPr>
+          <w:rFonts w:ascii="Segoe UI" w:eastAsia="Times New Roman" w:hAnsi="Segoe UI" w:cs="Segoe UI"/>
+          <w:b/>
+          <w:bCs/>
+          <w:color w:val="10162F"/>
+          <w:kern w:val="0"/>
+          <w:sz w:val="27"/>
+          <w:szCs w:val="27"/>
+          <w:lang w:val="en-US" w:eastAsia="ru-RU"/>
+          <w14:ligatures w14:val="none"/>
+        </w:rPr>
+        <w:t>Run</w:t>
+      </w:r>
+      <w:r>
+        <w:rPr>
+          <w:rFonts w:ascii="Segoe UI" w:eastAsia="Times New Roman" w:hAnsi="Segoe UI" w:cs="Segoe UI"/>
+          <w:color w:val="10162F"/>
+          <w:kern w:val="0"/>
+          <w:sz w:val="27"/>
+          <w:szCs w:val="27"/>
+          <w:lang w:val="en-US" w:eastAsia="ru-RU"/>
+          <w14:ligatures w14:val="none"/>
+        </w:rPr>
+        <w:t>, type a response in the console and hit enter for each prompt.</w:t>
+      </w:r>
+    </w:p>
+    <w:p>
+      <w:pPr>
+        <w:rPr>
+          <w:b/>
+          <w:bCs/>
+          <w:lang w:val="en-US"/>
+        </w:rPr>
+      </w:pPr>
+    </w:p>
+    <w:p>
+      <w:pPr>
+        <w:rPr>
+          <w:b/>
+          <w:bCs/>
+          <w:lang w:val="en-US"/>
+        </w:rPr>
+      </w:pPr>
+      <w:proofErr w:type="spellStart"/>
+      <w:r>
+        <w:rPr>
+          <w:b/>
+          <w:bCs/>
+          <w:lang w:val="en-US"/>
+        </w:rPr>
+        <w:t>script.rb</w:t>
+      </w:r>
+      <w:proofErr w:type="spellEnd"/>
+    </w:p>
+    <w:p>
+      <w:pPr>
+        <w:shd w:val="clear" w:color="auto" w:fill="1E1E1E"/>
+        <w:spacing w:after="0" w:line="360" w:lineRule="atLeast"/>
+        <w:rPr>
+          <w:rFonts w:ascii="Consolas" w:eastAsia="Times New Roman" w:hAnsi="Consolas" w:cs="Times New Roman"/>
+          <w:color w:val="FFFFFF"/>
+          <w:kern w:val="0"/>
+          <w:sz w:val="21"/>
+          <w:szCs w:val="21"/>
+          <w:lang w:val="en-US" w:eastAsia="ru-RU"/>
+          <w14:ligatures w14:val="none"/>
+        </w:rPr>
+      </w:pPr>
+      <w:r>
+        <w:rPr>
+          <w:rFonts w:ascii="Consolas" w:eastAsia="Times New Roman" w:hAnsi="Consolas" w:cs="Times New Roman"/>
+          <w:color w:val="FF8973"/>
+          <w:kern w:val="0"/>
+          <w:sz w:val="21"/>
+          <w:szCs w:val="21"/>
+          <w:lang w:val="en-US" w:eastAsia="ru-RU"/>
+          <w14:ligatures w14:val="none"/>
+        </w:rPr>
+        <w:t>print</w:t>
+      </w:r>
+      <w:r>
+        <w:rPr>
+          <w:rFonts w:ascii="Consolas" w:eastAsia="Times New Roman" w:hAnsi="Consolas" w:cs="Times New Roman"/>
+          <w:color w:val="FFFFFF"/>
+          <w:kern w:val="0"/>
+          <w:sz w:val="21"/>
+          <w:szCs w:val="21"/>
+          <w:lang w:val="en-US" w:eastAsia="ru-RU"/>
+          <w14:ligatures w14:val="none"/>
+        </w:rPr>
+        <w:t> </w:t>
+      </w:r>
+      <w:r>
+        <w:rPr>
+          <w:rFonts w:ascii="Consolas" w:eastAsia="Times New Roman" w:hAnsi="Consolas" w:cs="Times New Roman"/>
+          <w:color w:val="FFE083"/>
+          <w:kern w:val="0"/>
+          <w:sz w:val="21"/>
+          <w:szCs w:val="21"/>
+          <w:lang w:val="en-US" w:eastAsia="ru-RU"/>
+          <w14:ligatures w14:val="none"/>
+        </w:rPr>
+        <w:t>"What's your first name? "</w:t>
+      </w:r>
+    </w:p>
+    <w:p>
+      <w:pPr>
+        <w:shd w:val="clear" w:color="auto" w:fill="1E1E1E"/>
+        <w:spacing w:after="0" w:line="360" w:lineRule="atLeast"/>
+        <w:rPr>
+          <w:rFonts w:ascii="Consolas" w:eastAsia="Times New Roman" w:hAnsi="Consolas" w:cs="Times New Roman"/>
+          <w:color w:val="FFFFFF"/>
+          <w:kern w:val="0"/>
+          <w:sz w:val="21"/>
+          <w:szCs w:val="21"/>
+          <w:lang w:val="en-US" w:eastAsia="ru-RU"/>
+          <w14:ligatures w14:val="none"/>
+        </w:rPr>
+      </w:pPr>
+      <w:proofErr w:type="spellStart"/>
+      <w:r>
+        <w:rPr>
+          <w:rFonts w:ascii="Consolas" w:eastAsia="Times New Roman" w:hAnsi="Consolas" w:cs="Times New Roman"/>
+          <w:color w:val="FF8973"/>
+          <w:kern w:val="0"/>
+          <w:sz w:val="21"/>
+          <w:szCs w:val="21"/>
+          <w:lang w:val="en-US" w:eastAsia="ru-RU"/>
+          <w14:ligatures w14:val="none"/>
+        </w:rPr>
+        <w:t>first_name</w:t>
+      </w:r>
+      <w:proofErr w:type="spellEnd"/>
+      <w:r>
+        <w:rPr>
+          <w:rFonts w:ascii="Consolas" w:eastAsia="Times New Roman" w:hAnsi="Consolas" w:cs="Times New Roman"/>
+          <w:color w:val="FFFFFF"/>
+          <w:kern w:val="0"/>
+          <w:sz w:val="21"/>
+          <w:szCs w:val="21"/>
+          <w:lang w:val="en-US" w:eastAsia="ru-RU"/>
+          <w14:ligatures w14:val="none"/>
+        </w:rPr>
+        <w:t> = </w:t>
+      </w:r>
+      <w:proofErr w:type="spellStart"/>
+      <w:proofErr w:type="gramStart"/>
+      <w:r>
+        <w:rPr>
+          <w:rFonts w:ascii="Consolas" w:eastAsia="Times New Roman" w:hAnsi="Consolas" w:cs="Times New Roman"/>
+          <w:color w:val="FF8973"/>
+          <w:kern w:val="0"/>
+          <w:sz w:val="21"/>
+          <w:szCs w:val="21"/>
+          <w:lang w:val="en-US" w:eastAsia="ru-RU"/>
+          <w14:ligatures w14:val="none"/>
+        </w:rPr>
+        <w:t>gets</w:t>
+      </w:r>
+      <w:r>
+        <w:rPr>
+          <w:rFonts w:ascii="Consolas" w:eastAsia="Times New Roman" w:hAnsi="Consolas" w:cs="Times New Roman"/>
+          <w:color w:val="FFFFFF"/>
+          <w:kern w:val="0"/>
+          <w:sz w:val="21"/>
+          <w:szCs w:val="21"/>
+          <w:lang w:val="en-US" w:eastAsia="ru-RU"/>
+          <w14:ligatures w14:val="none"/>
+        </w:rPr>
+        <w:t>.</w:t>
+      </w:r>
+      <w:r>
+        <w:rPr>
+          <w:rFonts w:ascii="Consolas" w:eastAsia="Times New Roman" w:hAnsi="Consolas" w:cs="Times New Roman"/>
+          <w:color w:val="83FFF5"/>
+          <w:kern w:val="0"/>
+          <w:sz w:val="21"/>
+          <w:szCs w:val="21"/>
+          <w:lang w:val="en-US" w:eastAsia="ru-RU"/>
+          <w14:ligatures w14:val="none"/>
+        </w:rPr>
+        <w:t>chomp</w:t>
+      </w:r>
+      <w:proofErr w:type="spellEnd"/>
+      <w:proofErr w:type="gramEnd"/>
+    </w:p>
+    <w:p>
+      <w:pPr>
+        <w:shd w:val="clear" w:color="auto" w:fill="1E1E1E"/>
+        <w:spacing w:after="0" w:line="360" w:lineRule="atLeast"/>
+        <w:rPr>
+          <w:rFonts w:ascii="Consolas" w:eastAsia="Times New Roman" w:hAnsi="Consolas" w:cs="Times New Roman"/>
+          <w:color w:val="FFFFFF"/>
+          <w:kern w:val="0"/>
+          <w:sz w:val="21"/>
+          <w:szCs w:val="21"/>
+          <w:lang w:val="en-US" w:eastAsia="ru-RU"/>
+          <w14:ligatures w14:val="none"/>
+        </w:rPr>
+      </w:pPr>
+    </w:p>
+    <w:p>
+      <w:pPr>
+        <w:shd w:val="clear" w:color="auto" w:fill="1E1E1E"/>
+        <w:spacing w:after="0" w:line="360" w:lineRule="atLeast"/>
+        <w:rPr>
+          <w:rFonts w:ascii="Consolas" w:eastAsia="Times New Roman" w:hAnsi="Consolas" w:cs="Times New Roman"/>
+          <w:color w:val="FFFFFF"/>
+          <w:kern w:val="0"/>
+          <w:sz w:val="21"/>
+          <w:szCs w:val="21"/>
+          <w:lang w:val="en-US" w:eastAsia="ru-RU"/>
+          <w14:ligatures w14:val="none"/>
+        </w:rPr>
+      </w:pPr>
+      <w:r>
+        <w:rPr>
+          <w:rFonts w:ascii="Consolas" w:eastAsia="Times New Roman" w:hAnsi="Consolas" w:cs="Times New Roman"/>
+          <w:color w:val="FF8973"/>
+          <w:kern w:val="0"/>
+          <w:sz w:val="21"/>
+          <w:szCs w:val="21"/>
+          <w:lang w:val="en-US" w:eastAsia="ru-RU"/>
+          <w14:ligatures w14:val="none"/>
+        </w:rPr>
+        <w:t>print</w:t>
+      </w:r>
+      <w:r>
+        <w:rPr>
+          <w:rFonts w:ascii="Consolas" w:eastAsia="Times New Roman" w:hAnsi="Consolas" w:cs="Times New Roman"/>
+          <w:color w:val="FFFFFF"/>
+          <w:kern w:val="0"/>
+          <w:sz w:val="21"/>
+          <w:szCs w:val="21"/>
+          <w:lang w:val="en-US" w:eastAsia="ru-RU"/>
+          <w14:ligatures w14:val="none"/>
+        </w:rPr>
+        <w:t> </w:t>
+      </w:r>
+      <w:r>
+        <w:rPr>
+          <w:rFonts w:ascii="Consolas" w:eastAsia="Times New Roman" w:hAnsi="Consolas" w:cs="Times New Roman"/>
+          <w:color w:val="FFE083"/>
+          <w:kern w:val="0"/>
+          <w:sz w:val="21"/>
+          <w:szCs w:val="21"/>
+          <w:lang w:val="en-US" w:eastAsia="ru-RU"/>
+          <w14:ligatures w14:val="none"/>
+        </w:rPr>
+        <w:t>"What's your last name? "</w:t>
+      </w:r>
+    </w:p>
+    <w:p>
+      <w:pPr>
+        <w:shd w:val="clear" w:color="auto" w:fill="1E1E1E"/>
+        <w:spacing w:after="0" w:line="360" w:lineRule="atLeast"/>
+        <w:rPr>
+          <w:rFonts w:ascii="Consolas" w:eastAsia="Times New Roman" w:hAnsi="Consolas" w:cs="Times New Roman"/>
+          <w:color w:val="FFFFFF"/>
+          <w:kern w:val="0"/>
+          <w:sz w:val="21"/>
+          <w:szCs w:val="21"/>
+          <w:lang w:val="en-US" w:eastAsia="ru-RU"/>
+          <w14:ligatures w14:val="none"/>
+        </w:rPr>
+      </w:pPr>
+      <w:proofErr w:type="spellStart"/>
+      <w:r>
+        <w:rPr>
+          <w:rFonts w:ascii="Consolas" w:eastAsia="Times New Roman" w:hAnsi="Consolas" w:cs="Times New Roman"/>
+          <w:color w:val="FF8973"/>
+          <w:kern w:val="0"/>
+          <w:sz w:val="21"/>
+          <w:szCs w:val="21"/>
+          <w:lang w:val="en-US" w:eastAsia="ru-RU"/>
+          <w14:ligatures w14:val="none"/>
+        </w:rPr>
+        <w:t>last_name</w:t>
+      </w:r>
+      <w:proofErr w:type="spellEnd"/>
+      <w:r>
+        <w:rPr>
+          <w:rFonts w:ascii="Consolas" w:eastAsia="Times New Roman" w:hAnsi="Consolas" w:cs="Times New Roman"/>
+          <w:color w:val="FFFFFF"/>
+          <w:kern w:val="0"/>
+          <w:sz w:val="21"/>
+          <w:szCs w:val="21"/>
+          <w:lang w:val="en-US" w:eastAsia="ru-RU"/>
+          <w14:ligatures w14:val="none"/>
+        </w:rPr>
+        <w:t> = </w:t>
+      </w:r>
+      <w:proofErr w:type="spellStart"/>
+      <w:proofErr w:type="gramStart"/>
+      <w:r>
+        <w:rPr>
+          <w:rFonts w:ascii="Consolas" w:eastAsia="Times New Roman" w:hAnsi="Consolas" w:cs="Times New Roman"/>
+          <w:color w:val="FF8973"/>
+          <w:kern w:val="0"/>
+          <w:sz w:val="21"/>
+          <w:szCs w:val="21"/>
+          <w:lang w:val="en-US" w:eastAsia="ru-RU"/>
+          <w14:ligatures w14:val="none"/>
+        </w:rPr>
+        <w:t>gets</w:t>
+      </w:r>
+      <w:r>
+        <w:rPr>
+          <w:rFonts w:ascii="Consolas" w:eastAsia="Times New Roman" w:hAnsi="Consolas" w:cs="Times New Roman"/>
+          <w:color w:val="FFFFFF"/>
+          <w:kern w:val="0"/>
+          <w:sz w:val="21"/>
+          <w:szCs w:val="21"/>
+          <w:lang w:val="en-US" w:eastAsia="ru-RU"/>
+          <w14:ligatures w14:val="none"/>
+        </w:rPr>
+        <w:t>.</w:t>
+      </w:r>
+      <w:r>
+        <w:rPr>
+          <w:rFonts w:ascii="Consolas" w:eastAsia="Times New Roman" w:hAnsi="Consolas" w:cs="Times New Roman"/>
+          <w:color w:val="83FFF5"/>
+          <w:kern w:val="0"/>
+          <w:sz w:val="21"/>
+          <w:szCs w:val="21"/>
+          <w:lang w:val="en-US" w:eastAsia="ru-RU"/>
+          <w14:ligatures w14:val="none"/>
+        </w:rPr>
+        <w:t>chomp</w:t>
+      </w:r>
+      <w:proofErr w:type="spellEnd"/>
+      <w:proofErr w:type="gramEnd"/>
+    </w:p>
+    <w:p>
+      <w:pPr>
+        <w:shd w:val="clear" w:color="auto" w:fill="1E1E1E"/>
+        <w:spacing w:after="0" w:line="360" w:lineRule="atLeast"/>
+        <w:rPr>
+          <w:rFonts w:ascii="Consolas" w:eastAsia="Times New Roman" w:hAnsi="Consolas" w:cs="Times New Roman"/>
+          <w:color w:val="FFFFFF"/>
+          <w:kern w:val="0"/>
+          <w:sz w:val="21"/>
+          <w:szCs w:val="21"/>
+          <w:lang w:val="en-US" w:eastAsia="ru-RU"/>
+          <w14:ligatures w14:val="none"/>
+        </w:rPr>
+      </w:pPr>
+    </w:p>
+    <w:p>
+      <w:pPr>
+        <w:shd w:val="clear" w:color="auto" w:fill="1E1E1E"/>
+        <w:spacing w:after="0" w:line="360" w:lineRule="atLeast"/>
+        <w:rPr>
+          <w:rFonts w:ascii="Consolas" w:eastAsia="Times New Roman" w:hAnsi="Consolas" w:cs="Times New Roman"/>
+          <w:color w:val="FFFFFF"/>
+          <w:kern w:val="0"/>
+          <w:sz w:val="21"/>
+          <w:szCs w:val="21"/>
+          <w:lang w:val="en-US" w:eastAsia="ru-RU"/>
+          <w14:ligatures w14:val="none"/>
+        </w:rPr>
+      </w:pPr>
+      <w:r>
+        <w:rPr>
+          <w:rFonts w:ascii="Consolas" w:eastAsia="Times New Roman" w:hAnsi="Consolas" w:cs="Times New Roman"/>
+          <w:color w:val="FF8973"/>
+          <w:kern w:val="0"/>
+          <w:sz w:val="21"/>
+          <w:szCs w:val="21"/>
+          <w:lang w:val="en-US" w:eastAsia="ru-RU"/>
+          <w14:ligatures w14:val="none"/>
+        </w:rPr>
+        <w:t>print</w:t>
+      </w:r>
+      <w:r>
+        <w:rPr>
+          <w:rFonts w:ascii="Consolas" w:eastAsia="Times New Roman" w:hAnsi="Consolas" w:cs="Times New Roman"/>
+          <w:color w:val="FFFFFF"/>
+          <w:kern w:val="0"/>
+          <w:sz w:val="21"/>
+          <w:szCs w:val="21"/>
+          <w:lang w:val="en-US" w:eastAsia="ru-RU"/>
+          <w14:ligatures w14:val="none"/>
+        </w:rPr>
+        <w:t> </w:t>
+      </w:r>
+      <w:r>
+        <w:rPr>
+          <w:rFonts w:ascii="Consolas" w:eastAsia="Times New Roman" w:hAnsi="Consolas" w:cs="Times New Roman"/>
+          <w:color w:val="FFE083"/>
+          <w:kern w:val="0"/>
+          <w:sz w:val="21"/>
+          <w:szCs w:val="21"/>
+          <w:lang w:val="en-US" w:eastAsia="ru-RU"/>
+          <w14:ligatures w14:val="none"/>
+        </w:rPr>
+        <w:t>"What city are you from? "</w:t>
+      </w:r>
+    </w:p>
+    <w:p>
+      <w:pPr>
+        <w:shd w:val="clear" w:color="auto" w:fill="1E1E1E"/>
+        <w:spacing w:after="0" w:line="360" w:lineRule="atLeast"/>
+        <w:rPr>
+          <w:rFonts w:ascii="Consolas" w:eastAsia="Times New Roman" w:hAnsi="Consolas" w:cs="Times New Roman"/>
+          <w:color w:val="FFFFFF"/>
+          <w:kern w:val="0"/>
+          <w:sz w:val="21"/>
+          <w:szCs w:val="21"/>
+          <w:lang w:val="en-US" w:eastAsia="ru-RU"/>
+          <w14:ligatures w14:val="none"/>
+        </w:rPr>
+      </w:pPr>
+      <w:r>
+        <w:rPr>
+          <w:rFonts w:ascii="Consolas" w:eastAsia="Times New Roman" w:hAnsi="Consolas" w:cs="Times New Roman"/>
+          <w:color w:val="FF8973"/>
+          <w:kern w:val="0"/>
+          <w:sz w:val="21"/>
+          <w:szCs w:val="21"/>
+          <w:lang w:val="en-US" w:eastAsia="ru-RU"/>
+          <w14:ligatures w14:val="none"/>
+        </w:rPr>
+        <w:t>city</w:t>
+      </w:r>
+      <w:r>
+        <w:rPr>
+          <w:rFonts w:ascii="Consolas" w:eastAsia="Times New Roman" w:hAnsi="Consolas" w:cs="Times New Roman"/>
+          <w:color w:val="FFFFFF"/>
+          <w:kern w:val="0"/>
+          <w:sz w:val="21"/>
+          <w:szCs w:val="21"/>
+          <w:lang w:val="en-US" w:eastAsia="ru-RU"/>
+          <w14:ligatures w14:val="none"/>
+        </w:rPr>
+        <w:t> = </w:t>
+      </w:r>
+      <w:proofErr w:type="spellStart"/>
+      <w:proofErr w:type="gramStart"/>
+      <w:r>
+        <w:rPr>
+          <w:rFonts w:ascii="Consolas" w:eastAsia="Times New Roman" w:hAnsi="Consolas" w:cs="Times New Roman"/>
+          <w:color w:val="FF8973"/>
+          <w:kern w:val="0"/>
+          <w:sz w:val="21"/>
+          <w:szCs w:val="21"/>
+          <w:lang w:val="en-US" w:eastAsia="ru-RU"/>
+          <w14:ligatures w14:val="none"/>
+        </w:rPr>
+        <w:t>gets</w:t>
+      </w:r>
+      <w:r>
+        <w:rPr>
+          <w:rFonts w:ascii="Consolas" w:eastAsia="Times New Roman" w:hAnsi="Consolas" w:cs="Times New Roman"/>
+          <w:color w:val="FFFFFF"/>
+          <w:kern w:val="0"/>
+          <w:sz w:val="21"/>
+          <w:szCs w:val="21"/>
+          <w:lang w:val="en-US" w:eastAsia="ru-RU"/>
+          <w14:ligatures w14:val="none"/>
+        </w:rPr>
+        <w:t>.</w:t>
+      </w:r>
+      <w:r>
+        <w:rPr>
+          <w:rFonts w:ascii="Consolas" w:eastAsia="Times New Roman" w:hAnsi="Consolas" w:cs="Times New Roman"/>
+          <w:color w:val="83FFF5"/>
+          <w:kern w:val="0"/>
+          <w:sz w:val="21"/>
+          <w:szCs w:val="21"/>
+          <w:lang w:val="en-US" w:eastAsia="ru-RU"/>
+          <w14:ligatures w14:val="none"/>
+        </w:rPr>
+        <w:t>chomp</w:t>
+      </w:r>
+      <w:proofErr w:type="spellEnd"/>
+      <w:proofErr w:type="gramEnd"/>
+    </w:p>
+    <w:p>
+      <w:pPr>
+        <w:shd w:val="clear" w:color="auto" w:fill="1E1E1E"/>
+        <w:spacing w:after="0" w:line="360" w:lineRule="atLeast"/>
+        <w:rPr>
+          <w:rFonts w:ascii="Consolas" w:eastAsia="Times New Roman" w:hAnsi="Consolas" w:cs="Times New Roman"/>
+          <w:color w:val="FFFFFF"/>
+          <w:kern w:val="0"/>
+          <w:sz w:val="21"/>
+          <w:szCs w:val="21"/>
+          <w:lang w:val="en-US" w:eastAsia="ru-RU"/>
+          <w14:ligatures w14:val="none"/>
+        </w:rPr>
+      </w:pPr>
+    </w:p>
+    <w:p>
+      <w:pPr>
+        <w:shd w:val="clear" w:color="auto" w:fill="1E1E1E"/>
+        <w:spacing w:after="0" w:line="360" w:lineRule="atLeast"/>
+        <w:rPr>
+          <w:rFonts w:ascii="Consolas" w:eastAsia="Times New Roman" w:hAnsi="Consolas" w:cs="Times New Roman"/>
+          <w:color w:val="FFFFFF"/>
+          <w:kern w:val="0"/>
+          <w:sz w:val="21"/>
+          <w:szCs w:val="21"/>
+          <w:lang w:eastAsia="ru-RU"/>
+          <w14:ligatures w14:val="none"/>
+        </w:rPr>
+      </w:pPr>
+      <w:r>
+        <w:rPr>
+          <w:rFonts w:ascii="Consolas" w:eastAsia="Times New Roman" w:hAnsi="Consolas" w:cs="Times New Roman"/>
+          <w:color w:val="FF8973"/>
+          <w:kern w:val="0"/>
+          <w:sz w:val="21"/>
+          <w:szCs w:val="21"/>
+          <w:lang w:val="en-US" w:eastAsia="ru-RU"/>
+          <w14:ligatures w14:val="none"/>
+        </w:rPr>
+        <w:t>print</w:t>
+      </w:r>
+      <w:r>
+        <w:rPr>
+          <w:rFonts w:ascii="Consolas" w:eastAsia="Times New Roman" w:hAnsi="Consolas" w:cs="Times New Roman"/>
+          <w:color w:val="FFFFFF"/>
+          <w:kern w:val="0"/>
+          <w:sz w:val="21"/>
+          <w:szCs w:val="21"/>
+          <w:lang w:val="en-US" w:eastAsia="ru-RU"/>
+          <w14:ligatures w14:val="none"/>
+        </w:rPr>
+        <w:t> </w:t>
+      </w:r>
+      <w:r>
+        <w:rPr>
+          <w:rFonts w:ascii="Consolas" w:eastAsia="Times New Roman" w:hAnsi="Consolas" w:cs="Times New Roman"/>
+          <w:color w:val="FFE083"/>
+          <w:kern w:val="0"/>
+          <w:sz w:val="21"/>
+          <w:szCs w:val="21"/>
+          <w:lang w:val="en-US" w:eastAsia="ru-RU"/>
+          <w14:ligatures w14:val="none"/>
+        </w:rPr>
+        <w:t>"What state or province are you from? </w:t>
+      </w:r>
+      <w:r>
+        <w:rPr>
+          <w:rFonts w:ascii="Consolas" w:eastAsia="Times New Roman" w:hAnsi="Consolas" w:cs="Times New Roman"/>
+          <w:color w:val="FFE083"/>
+          <w:kern w:val="0"/>
+          <w:sz w:val="21"/>
+          <w:szCs w:val="21"/>
+          <w:lang w:eastAsia="ru-RU"/>
+          <w14:ligatures w14:val="none"/>
+        </w:rPr>
+        <w:t>"</w:t>
+      </w:r>
+    </w:p>
+    <w:p>
+      <w:pPr>
+        <w:shd w:val="clear" w:color="auto" w:fill="1E1E1E"/>
+        <w:spacing w:after="0" w:line="360" w:lineRule="atLeast"/>
+        <w:rPr>
+          <w:rFonts w:ascii="Consolas" w:eastAsia="Times New Roman" w:hAnsi="Consolas" w:cs="Times New Roman"/>
+          <w:color w:val="FFFFFF"/>
+          <w:kern w:val="0"/>
+          <w:sz w:val="21"/>
+          <w:szCs w:val="21"/>
+          <w:lang w:eastAsia="ru-RU"/>
+          <w14:ligatures w14:val="none"/>
+        </w:rPr>
+      </w:pPr>
+      <w:proofErr w:type="spellStart"/>
+      <w:r>
+        <w:rPr>
+          <w:rFonts w:ascii="Consolas" w:eastAsia="Times New Roman" w:hAnsi="Consolas" w:cs="Times New Roman"/>
+          <w:color w:val="FF8973"/>
+          <w:kern w:val="0"/>
+          <w:sz w:val="21"/>
+          <w:szCs w:val="21"/>
+          <w:lang w:eastAsia="ru-RU"/>
+          <w14:ligatures w14:val="none"/>
+        </w:rPr>
+        <w:t>state</w:t>
+      </w:r>
+      <w:proofErr w:type="spellEnd"/>
+      <w:r>
+        <w:rPr>
+          <w:rFonts w:ascii="Consolas" w:eastAsia="Times New Roman" w:hAnsi="Consolas" w:cs="Times New Roman"/>
+          <w:color w:val="FFFFFF"/>
+          <w:kern w:val="0"/>
+          <w:sz w:val="21"/>
+          <w:szCs w:val="21"/>
+          <w:lang w:eastAsia="ru-RU"/>
+          <w14:ligatures w14:val="none"/>
+        </w:rPr>
+        <w:t> = </w:t>
+      </w:r>
+      <w:proofErr w:type="spellStart"/>
+      <w:proofErr w:type="gramStart"/>
+      <w:r>
+        <w:rPr>
+          <w:rFonts w:ascii="Consolas" w:eastAsia="Times New Roman" w:hAnsi="Consolas" w:cs="Times New Roman"/>
+          <w:color w:val="FF8973"/>
+          <w:kern w:val="0"/>
+          <w:sz w:val="21"/>
+          <w:szCs w:val="21"/>
+          <w:lang w:eastAsia="ru-RU"/>
+          <w14:ligatures w14:val="none"/>
+        </w:rPr>
+        <w:t>gets</w:t>
+      </w:r>
+      <w:r>
+        <w:rPr>
+          <w:rFonts w:ascii="Consolas" w:eastAsia="Times New Roman" w:hAnsi="Consolas" w:cs="Times New Roman"/>
+          <w:color w:val="FFFFFF"/>
+          <w:kern w:val="0"/>
+          <w:sz w:val="21"/>
+          <w:szCs w:val="21"/>
+          <w:lang w:eastAsia="ru-RU"/>
+          <w14:ligatures w14:val="none"/>
+        </w:rPr>
+        <w:t>.</w:t>
+      </w:r>
+      <w:r>
+        <w:rPr>
+          <w:rFonts w:ascii="Consolas" w:eastAsia="Times New Roman" w:hAnsi="Consolas" w:cs="Times New Roman"/>
+          <w:color w:val="83FFF5"/>
+          <w:kern w:val="0"/>
+          <w:sz w:val="21"/>
+          <w:szCs w:val="21"/>
+          <w:lang w:eastAsia="ru-RU"/>
+          <w14:ligatures w14:val="none"/>
+        </w:rPr>
+        <w:t>chomp</w:t>
+      </w:r>
+      <w:proofErr w:type="spellEnd"/>
+      <w:proofErr w:type="gramEnd"/>
+    </w:p>
+    <w:p>
+      <w:pPr>
+        <w:shd w:val="clear" w:color="auto" w:fill="1E1E1E"/>
+        <w:spacing w:after="0" w:line="360" w:lineRule="atLeast"/>
+        <w:rPr>
+          <w:rFonts w:ascii="Consolas" w:eastAsia="Times New Roman" w:hAnsi="Consolas" w:cs="Times New Roman"/>
+          <w:color w:val="FFFFFF"/>
+          <w:kern w:val="0"/>
+          <w:sz w:val="21"/>
+          <w:szCs w:val="21"/>
+          <w:lang w:eastAsia="ru-RU"/>
+          <w14:ligatures w14:val="none"/>
+        </w:rPr>
+      </w:pPr>
     </w:p>
     <w:p>
       <w:pPr>

</xml_diff>

<commit_message>
feat: Putting the Form in Formatter -Printing the Output
</commit_message>
<xml_diff>
--- a/PUTTING THE FORM IN FORMATTER.docx
+++ b/PUTTING THE FORM IN FORMATTER.docx
@@ -3276,7 +3276,7 @@
           <w:kern w:val="0"/>
           <w:sz w:val="21"/>
           <w:szCs w:val="21"/>
-          <w:lang w:eastAsia="ru-RU"/>
+          <w:lang w:val="en-US" w:eastAsia="ru-RU"/>
           <w14:ligatures w14:val="none"/>
         </w:rPr>
       </w:pPr>
@@ -3314,19 +3314,7 @@
           <w:lang w:val="en-US" w:eastAsia="ru-RU"/>
           <w14:ligatures w14:val="none"/>
         </w:rPr>
-        <w:t>"What state or province are you from? </w:t>
-      </w:r>
-      <w:r>
-        <w:rPr>
-          <w:rFonts w:ascii="Consolas" w:eastAsia="Times New Roman" w:hAnsi="Consolas" w:cs="Times New Roman"/>
-          <w:color w:val="FFE083"/>
-          <w:kern w:val="0"/>
-          <w:sz w:val="21"/>
-          <w:szCs w:val="21"/>
-          <w:lang w:eastAsia="ru-RU"/>
-          <w14:ligatures w14:val="none"/>
-        </w:rPr>
-        <w:t>"</w:t>
+        <w:t>"What state or province are you from? "</w:t>
       </w:r>
     </w:p>
     <w:p>
@@ -3339,32 +3327,30 @@
           <w:kern w:val="0"/>
           <w:sz w:val="21"/>
           <w:szCs w:val="21"/>
-          <w:lang w:eastAsia="ru-RU"/>
-          <w14:ligatures w14:val="none"/>
-        </w:rPr>
-      </w:pPr>
-      <w:proofErr w:type="spellStart"/>
-      <w:r>
-        <w:rPr>
-          <w:rFonts w:ascii="Consolas" w:eastAsia="Times New Roman" w:hAnsi="Consolas" w:cs="Times New Roman"/>
-          <w:color w:val="FF8973"/>
-          <w:kern w:val="0"/>
-          <w:sz w:val="21"/>
-          <w:szCs w:val="21"/>
-          <w:lang w:eastAsia="ru-RU"/>
+          <w:lang w:val="en-US" w:eastAsia="ru-RU"/>
+          <w14:ligatures w14:val="none"/>
+        </w:rPr>
+      </w:pPr>
+      <w:r>
+        <w:rPr>
+          <w:rFonts w:ascii="Consolas" w:eastAsia="Times New Roman" w:hAnsi="Consolas" w:cs="Times New Roman"/>
+          <w:color w:val="FF8973"/>
+          <w:kern w:val="0"/>
+          <w:sz w:val="21"/>
+          <w:szCs w:val="21"/>
+          <w:lang w:val="en-US" w:eastAsia="ru-RU"/>
           <w14:ligatures w14:val="none"/>
         </w:rPr>
         <w:t>state</w:t>
       </w:r>
-      <w:proofErr w:type="spellEnd"/>
-      <w:r>
-        <w:rPr>
-          <w:rFonts w:ascii="Consolas" w:eastAsia="Times New Roman" w:hAnsi="Consolas" w:cs="Times New Roman"/>
-          <w:color w:val="FFFFFF"/>
-          <w:kern w:val="0"/>
-          <w:sz w:val="21"/>
-          <w:szCs w:val="21"/>
-          <w:lang w:eastAsia="ru-RU"/>
+      <w:r>
+        <w:rPr>
+          <w:rFonts w:ascii="Consolas" w:eastAsia="Times New Roman" w:hAnsi="Consolas" w:cs="Times New Roman"/>
+          <w:color w:val="FFFFFF"/>
+          <w:kern w:val="0"/>
+          <w:sz w:val="21"/>
+          <w:szCs w:val="21"/>
+          <w:lang w:val="en-US" w:eastAsia="ru-RU"/>
           <w14:ligatures w14:val="none"/>
         </w:rPr>
         <w:t> = </w:t>
@@ -3378,7 +3364,7 @@
           <w:kern w:val="0"/>
           <w:sz w:val="21"/>
           <w:szCs w:val="21"/>
-          <w:lang w:eastAsia="ru-RU"/>
+          <w:lang w:val="en-US" w:eastAsia="ru-RU"/>
           <w14:ligatures w14:val="none"/>
         </w:rPr>
         <w:t>gets</w:t>
@@ -3390,7 +3376,7 @@
           <w:kern w:val="0"/>
           <w:sz w:val="21"/>
           <w:szCs w:val="21"/>
-          <w:lang w:eastAsia="ru-RU"/>
+          <w:lang w:val="en-US" w:eastAsia="ru-RU"/>
           <w14:ligatures w14:val="none"/>
         </w:rPr>
         <w:t>.</w:t>
@@ -3402,7 +3388,7 @@
           <w:kern w:val="0"/>
           <w:sz w:val="21"/>
           <w:szCs w:val="21"/>
-          <w:lang w:eastAsia="ru-RU"/>
+          <w:lang w:val="en-US" w:eastAsia="ru-RU"/>
           <w14:ligatures w14:val="none"/>
         </w:rPr>
         <w:t>chomp</w:t>
@@ -3420,7 +3406,7 @@
           <w:kern w:val="0"/>
           <w:sz w:val="21"/>
           <w:szCs w:val="21"/>
-          <w:lang w:eastAsia="ru-RU"/>
+          <w:lang w:val="en-US" w:eastAsia="ru-RU"/>
           <w14:ligatures w14:val="none"/>
         </w:rPr>
       </w:pPr>
@@ -3430,6 +3416,2046 @@
         <w:pBdr>
           <w:bottom w:val="single" w:sz="12" w:space="1" w:color="auto"/>
         </w:pBdr>
+        <w:rPr>
+          <w:b/>
+          <w:bCs/>
+          <w:lang w:val="en-US"/>
+        </w:rPr>
+      </w:pPr>
+    </w:p>
+    <w:p>
+      <w:pPr>
+        <w:spacing w:before="100" w:beforeAutospacing="1" w:after="100" w:afterAutospacing="1" w:line="240" w:lineRule="auto"/>
+        <w:outlineLvl w:val="1"/>
+        <w:rPr>
+          <w:rFonts w:ascii="Segoe UI" w:eastAsia="Times New Roman" w:hAnsi="Segoe UI" w:cs="Segoe UI"/>
+          <w:b/>
+          <w:bCs/>
+          <w:color w:val="10162F"/>
+          <w:kern w:val="0"/>
+          <w:sz w:val="36"/>
+          <w:szCs w:val="36"/>
+          <w:lang w:val="en-US" w:eastAsia="ru-RU"/>
+          <w14:ligatures w14:val="none"/>
+        </w:rPr>
+      </w:pPr>
+      <w:r>
+        <w:rPr>
+          <w:rFonts w:ascii="Segoe UI" w:eastAsia="Times New Roman" w:hAnsi="Segoe UI" w:cs="Segoe UI"/>
+          <w:b/>
+          <w:bCs/>
+          <w:color w:val="10162F"/>
+          <w:kern w:val="0"/>
+          <w:sz w:val="36"/>
+          <w:szCs w:val="36"/>
+          <w:lang w:val="en-US" w:eastAsia="ru-RU"/>
+          <w14:ligatures w14:val="none"/>
+        </w:rPr>
+        <w:t>Printing the Output</w:t>
+      </w:r>
+    </w:p>
+    <w:p>
+      <w:pPr>
+        <w:spacing w:after="100" w:afterAutospacing="1" w:line="240" w:lineRule="auto"/>
+        <w:rPr>
+          <w:rFonts w:ascii="Segoe UI" w:eastAsia="Times New Roman" w:hAnsi="Segoe UI" w:cs="Segoe UI"/>
+          <w:color w:val="10162F"/>
+          <w:kern w:val="0"/>
+          <w:sz w:val="27"/>
+          <w:szCs w:val="27"/>
+          <w:lang w:val="en-US" w:eastAsia="ru-RU"/>
+          <w14:ligatures w14:val="none"/>
+        </w:rPr>
+      </w:pPr>
+      <w:r>
+        <w:rPr>
+          <w:rFonts w:ascii="Segoe UI" w:eastAsia="Times New Roman" w:hAnsi="Segoe UI" w:cs="Segoe UI"/>
+          <w:color w:val="10162F"/>
+          <w:kern w:val="0"/>
+          <w:sz w:val="27"/>
+          <w:szCs w:val="27"/>
+          <w:lang w:val="en-US" w:eastAsia="ru-RU"/>
+          <w14:ligatures w14:val="none"/>
+        </w:rPr>
+        <w:t xml:space="preserve">As you may have noticed, Ruby’s not returning any feedback to us. We want to be able to see our string formatting in action! For this, we’ll need one </w:t>
+      </w:r>
+      <w:proofErr w:type="gramStart"/>
+      <w:r>
+        <w:rPr>
+          <w:rFonts w:ascii="Segoe UI" w:eastAsia="Times New Roman" w:hAnsi="Segoe UI" w:cs="Segoe UI"/>
+          <w:color w:val="10162F"/>
+          <w:kern w:val="0"/>
+          <w:sz w:val="27"/>
+          <w:szCs w:val="27"/>
+          <w:lang w:val="en-US" w:eastAsia="ru-RU"/>
+          <w14:ligatures w14:val="none"/>
+        </w:rPr>
+        <w:t>more new</w:t>
+      </w:r>
+      <w:proofErr w:type="gramEnd"/>
+      <w:r>
+        <w:rPr>
+          <w:rFonts w:ascii="Segoe UI" w:eastAsia="Times New Roman" w:hAnsi="Segoe UI" w:cs="Segoe UI"/>
+          <w:color w:val="10162F"/>
+          <w:kern w:val="0"/>
+          <w:sz w:val="27"/>
+          <w:szCs w:val="27"/>
+          <w:lang w:val="en-US" w:eastAsia="ru-RU"/>
+          <w14:ligatures w14:val="none"/>
+        </w:rPr>
+        <w:t xml:space="preserve"> piece of syntax.</w:t>
+      </w:r>
+    </w:p>
+    <w:p>
+      <w:pPr>
+        <w:spacing w:after="100" w:afterAutospacing="1" w:line="240" w:lineRule="auto"/>
+        <w:rPr>
+          <w:rFonts w:ascii="Segoe UI" w:eastAsia="Times New Roman" w:hAnsi="Segoe UI" w:cs="Segoe UI"/>
+          <w:color w:val="10162F"/>
+          <w:kern w:val="0"/>
+          <w:sz w:val="27"/>
+          <w:szCs w:val="27"/>
+          <w:lang w:val="en-US" w:eastAsia="ru-RU"/>
+          <w14:ligatures w14:val="none"/>
+        </w:rPr>
+      </w:pPr>
+      <w:r>
+        <w:rPr>
+          <w:rFonts w:ascii="Segoe UI" w:eastAsia="Times New Roman" w:hAnsi="Segoe UI" w:cs="Segoe UI"/>
+          <w:color w:val="10162F"/>
+          <w:kern w:val="0"/>
+          <w:sz w:val="27"/>
+          <w:szCs w:val="27"/>
+          <w:lang w:val="en-US" w:eastAsia="ru-RU"/>
+          <w14:ligatures w14:val="none"/>
+        </w:rPr>
+        <w:t>If you define a variable </w:t>
+      </w:r>
+      <w:r>
+        <w:rPr>
+          <w:rFonts w:ascii="Ubuntu Mono" w:eastAsia="Times New Roman" w:hAnsi="Ubuntu Mono" w:cs="Courier New"/>
+          <w:color w:val="15141F"/>
+          <w:kern w:val="0"/>
+          <w:shd w:val="clear" w:color="auto" w:fill="EAE9ED"/>
+          <w:lang w:val="en-US" w:eastAsia="ru-RU"/>
+          <w14:ligatures w14:val="none"/>
+        </w:rPr>
+        <w:t>monkey</w:t>
+      </w:r>
+      <w:r>
+        <w:rPr>
+          <w:rFonts w:ascii="Segoe UI" w:eastAsia="Times New Roman" w:hAnsi="Segoe UI" w:cs="Segoe UI"/>
+          <w:color w:val="10162F"/>
+          <w:kern w:val="0"/>
+          <w:sz w:val="27"/>
+          <w:szCs w:val="27"/>
+          <w:lang w:val="en-US" w:eastAsia="ru-RU"/>
+          <w14:ligatures w14:val="none"/>
+        </w:rPr>
+        <w:t> that’s equal to the string </w:t>
+      </w:r>
+      <w:r>
+        <w:rPr>
+          <w:rFonts w:ascii="Ubuntu Mono" w:eastAsia="Times New Roman" w:hAnsi="Ubuntu Mono" w:cs="Courier New"/>
+          <w:color w:val="15141F"/>
+          <w:kern w:val="0"/>
+          <w:shd w:val="clear" w:color="auto" w:fill="EAE9ED"/>
+          <w:lang w:val="en-US" w:eastAsia="ru-RU"/>
+          <w14:ligatures w14:val="none"/>
+        </w:rPr>
+        <w:t>"Curious George"</w:t>
+      </w:r>
+      <w:r>
+        <w:rPr>
+          <w:rFonts w:ascii="Segoe UI" w:eastAsia="Times New Roman" w:hAnsi="Segoe UI" w:cs="Segoe UI"/>
+          <w:color w:val="10162F"/>
+          <w:kern w:val="0"/>
+          <w:sz w:val="27"/>
+          <w:szCs w:val="27"/>
+          <w:lang w:val="en-US" w:eastAsia="ru-RU"/>
+          <w14:ligatures w14:val="none"/>
+        </w:rPr>
+        <w:t>, and then a string that says </w:t>
+      </w:r>
+      <w:r>
+        <w:rPr>
+          <w:rFonts w:ascii="Ubuntu Mono" w:eastAsia="Times New Roman" w:hAnsi="Ubuntu Mono" w:cs="Courier New"/>
+          <w:color w:val="15141F"/>
+          <w:kern w:val="0"/>
+          <w:shd w:val="clear" w:color="auto" w:fill="EAE9ED"/>
+          <w:lang w:val="en-US" w:eastAsia="ru-RU"/>
+          <w14:ligatures w14:val="none"/>
+        </w:rPr>
+        <w:t>"I took #{monkey} to the zoo"</w:t>
+      </w:r>
+      <w:r>
+        <w:rPr>
+          <w:rFonts w:ascii="Segoe UI" w:eastAsia="Times New Roman" w:hAnsi="Segoe UI" w:cs="Segoe UI"/>
+          <w:color w:val="10162F"/>
+          <w:kern w:val="0"/>
+          <w:sz w:val="27"/>
+          <w:szCs w:val="27"/>
+          <w:lang w:val="en-US" w:eastAsia="ru-RU"/>
+          <w14:ligatures w14:val="none"/>
+        </w:rPr>
+        <w:t>, Ruby will do something called </w:t>
+      </w:r>
+      <w:r>
+        <w:rPr>
+          <w:rFonts w:ascii="Segoe UI" w:eastAsia="Times New Roman" w:hAnsi="Segoe UI" w:cs="Segoe UI"/>
+          <w:i/>
+          <w:iCs/>
+          <w:color w:val="10162F"/>
+          <w:kern w:val="0"/>
+          <w:sz w:val="27"/>
+          <w:szCs w:val="27"/>
+          <w:lang w:val="en-US" w:eastAsia="ru-RU"/>
+          <w14:ligatures w14:val="none"/>
+        </w:rPr>
+        <w:t>string interpolation</w:t>
+      </w:r>
+      <w:r>
+        <w:rPr>
+          <w:rFonts w:ascii="Segoe UI" w:eastAsia="Times New Roman" w:hAnsi="Segoe UI" w:cs="Segoe UI"/>
+          <w:color w:val="10162F"/>
+          <w:kern w:val="0"/>
+          <w:sz w:val="27"/>
+          <w:szCs w:val="27"/>
+          <w:lang w:val="en-US" w:eastAsia="ru-RU"/>
+          <w14:ligatures w14:val="none"/>
+        </w:rPr>
+        <w:t> and replace the </w:t>
+      </w:r>
+      <w:r>
+        <w:rPr>
+          <w:rFonts w:ascii="Ubuntu Mono" w:eastAsia="Times New Roman" w:hAnsi="Ubuntu Mono" w:cs="Courier New"/>
+          <w:color w:val="15141F"/>
+          <w:kern w:val="0"/>
+          <w:shd w:val="clear" w:color="auto" w:fill="EAE9ED"/>
+          <w:lang w:val="en-US" w:eastAsia="ru-RU"/>
+          <w14:ligatures w14:val="none"/>
+        </w:rPr>
+        <w:t>#{monkey}</w:t>
+      </w:r>
+      <w:r>
+        <w:rPr>
+          <w:rFonts w:ascii="Segoe UI" w:eastAsia="Times New Roman" w:hAnsi="Segoe UI" w:cs="Segoe UI"/>
+          <w:color w:val="10162F"/>
+          <w:kern w:val="0"/>
+          <w:sz w:val="27"/>
+          <w:szCs w:val="27"/>
+          <w:lang w:val="en-US" w:eastAsia="ru-RU"/>
+          <w14:ligatures w14:val="none"/>
+        </w:rPr>
+        <w:t> bit with the value of </w:t>
+      </w:r>
+      <w:r>
+        <w:rPr>
+          <w:rFonts w:ascii="Ubuntu Mono" w:eastAsia="Times New Roman" w:hAnsi="Ubuntu Mono" w:cs="Courier New"/>
+          <w:color w:val="15141F"/>
+          <w:kern w:val="0"/>
+          <w:shd w:val="clear" w:color="auto" w:fill="EAE9ED"/>
+          <w:lang w:val="en-US" w:eastAsia="ru-RU"/>
+          <w14:ligatures w14:val="none"/>
+        </w:rPr>
+        <w:t>monkey</w:t>
+      </w:r>
+      <w:r>
+        <w:rPr>
+          <w:rFonts w:ascii="Segoe UI" w:eastAsia="Times New Roman" w:hAnsi="Segoe UI" w:cs="Segoe UI"/>
+          <w:color w:val="10162F"/>
+          <w:kern w:val="0"/>
+          <w:sz w:val="27"/>
+          <w:szCs w:val="27"/>
+          <w:lang w:val="en-US" w:eastAsia="ru-RU"/>
+          <w14:ligatures w14:val="none"/>
+        </w:rPr>
+        <w:t>. Therefore, it will print </w:t>
+      </w:r>
+      <w:r>
+        <w:rPr>
+          <w:rFonts w:ascii="Ubuntu Mono" w:eastAsia="Times New Roman" w:hAnsi="Ubuntu Mono" w:cs="Courier New"/>
+          <w:color w:val="15141F"/>
+          <w:kern w:val="0"/>
+          <w:shd w:val="clear" w:color="auto" w:fill="EAE9ED"/>
+          <w:lang w:val="en-US" w:eastAsia="ru-RU"/>
+          <w14:ligatures w14:val="none"/>
+        </w:rPr>
+        <w:t>"I took Curious George to the zoo"</w:t>
+      </w:r>
+      <w:r>
+        <w:rPr>
+          <w:rFonts w:ascii="Segoe UI" w:eastAsia="Times New Roman" w:hAnsi="Segoe UI" w:cs="Segoe UI"/>
+          <w:color w:val="10162F"/>
+          <w:kern w:val="0"/>
+          <w:sz w:val="27"/>
+          <w:szCs w:val="27"/>
+          <w:lang w:val="en-US" w:eastAsia="ru-RU"/>
+          <w14:ligatures w14:val="none"/>
+        </w:rPr>
+        <w:t>.</w:t>
+      </w:r>
+    </w:p>
+    <w:p>
+      <w:pPr>
+        <w:spacing w:after="100" w:afterAutospacing="1" w:line="240" w:lineRule="auto"/>
+        <w:rPr>
+          <w:rFonts w:ascii="Segoe UI" w:eastAsia="Times New Roman" w:hAnsi="Segoe UI" w:cs="Segoe UI"/>
+          <w:color w:val="10162F"/>
+          <w:kern w:val="0"/>
+          <w:sz w:val="27"/>
+          <w:szCs w:val="27"/>
+          <w:lang w:val="en-US" w:eastAsia="ru-RU"/>
+          <w14:ligatures w14:val="none"/>
+        </w:rPr>
+      </w:pPr>
+      <w:r>
+        <w:rPr>
+          <w:rFonts w:ascii="Segoe UI" w:eastAsia="Times New Roman" w:hAnsi="Segoe UI" w:cs="Segoe UI"/>
+          <w:color w:val="10162F"/>
+          <w:kern w:val="0"/>
+          <w:sz w:val="27"/>
+          <w:szCs w:val="27"/>
+          <w:lang w:val="en-US" w:eastAsia="ru-RU"/>
+          <w14:ligatures w14:val="none"/>
+        </w:rPr>
+        <w:t>We can do the same thing here. For example:</w:t>
+      </w:r>
+    </w:p>
+    <w:p>
+      <w:pPr>
+        <w:shd w:val="clear" w:color="auto" w:fill="211E2F"/>
+        <w:tabs>
+          <w:tab w:val="left" w:pos="916"/>
+          <w:tab w:val="left" w:pos="1832"/>
+          <w:tab w:val="left" w:pos="2748"/>
+          <w:tab w:val="left" w:pos="3664"/>
+          <w:tab w:val="left" w:pos="4580"/>
+          <w:tab w:val="left" w:pos="5496"/>
+          <w:tab w:val="left" w:pos="6412"/>
+          <w:tab w:val="left" w:pos="7328"/>
+          <w:tab w:val="left" w:pos="8244"/>
+          <w:tab w:val="left" w:pos="9160"/>
+          <w:tab w:val="left" w:pos="10076"/>
+          <w:tab w:val="left" w:pos="10992"/>
+          <w:tab w:val="left" w:pos="11908"/>
+          <w:tab w:val="left" w:pos="12824"/>
+          <w:tab w:val="left" w:pos="13740"/>
+          <w:tab w:val="left" w:pos="14656"/>
+        </w:tabs>
+        <w:spacing w:after="0" w:line="240" w:lineRule="auto"/>
+        <w:rPr>
+          <w:rFonts w:ascii="Ubuntu Mono" w:eastAsia="Times New Roman" w:hAnsi="Ubuntu Mono" w:cs="Courier New"/>
+          <w:color w:val="939598"/>
+          <w:kern w:val="0"/>
+          <w:sz w:val="27"/>
+          <w:szCs w:val="27"/>
+          <w:lang w:val="en-US" w:eastAsia="ru-RU"/>
+          <w14:ligatures w14:val="none"/>
+        </w:rPr>
+      </w:pPr>
+      <w:proofErr w:type="spellStart"/>
+      <w:r>
+        <w:rPr>
+          <w:rFonts w:ascii="Ubuntu Mono" w:eastAsia="Times New Roman" w:hAnsi="Ubuntu Mono" w:cs="Courier New"/>
+          <w:color w:val="FF8973"/>
+          <w:kern w:val="0"/>
+          <w:sz w:val="27"/>
+          <w:szCs w:val="27"/>
+          <w:lang w:val="en-US" w:eastAsia="ru-RU"/>
+          <w14:ligatures w14:val="none"/>
+        </w:rPr>
+        <w:lastRenderedPageBreak/>
+        <w:t>first_name</w:t>
+      </w:r>
+      <w:proofErr w:type="spellEnd"/>
+      <w:r>
+        <w:rPr>
+          <w:rFonts w:ascii="Ubuntu Mono" w:eastAsia="Times New Roman" w:hAnsi="Ubuntu Mono" w:cs="Courier New"/>
+          <w:color w:val="FFFFFF"/>
+          <w:kern w:val="0"/>
+          <w:sz w:val="27"/>
+          <w:szCs w:val="27"/>
+          <w:lang w:val="en-US" w:eastAsia="ru-RU"/>
+          <w14:ligatures w14:val="none"/>
+        </w:rPr>
+        <w:t xml:space="preserve"> = </w:t>
+      </w:r>
+      <w:r>
+        <w:rPr>
+          <w:rFonts w:ascii="Ubuntu Mono" w:eastAsia="Times New Roman" w:hAnsi="Ubuntu Mono" w:cs="Courier New"/>
+          <w:color w:val="FFE083"/>
+          <w:kern w:val="0"/>
+          <w:sz w:val="27"/>
+          <w:szCs w:val="27"/>
+          <w:lang w:val="en-US" w:eastAsia="ru-RU"/>
+          <w14:ligatures w14:val="none"/>
+        </w:rPr>
+        <w:t>"Kevin"</w:t>
+      </w:r>
+      <w:r>
+        <w:rPr>
+          <w:rFonts w:ascii="Ubuntu Mono" w:eastAsia="Times New Roman" w:hAnsi="Ubuntu Mono" w:cs="Courier New"/>
+          <w:color w:val="939598"/>
+          <w:kern w:val="0"/>
+          <w:sz w:val="27"/>
+          <w:szCs w:val="27"/>
+          <w:lang w:val="en-US" w:eastAsia="ru-RU"/>
+          <w14:ligatures w14:val="none"/>
+        </w:rPr>
+        <w:br/>
+      </w:r>
+      <w:r>
+        <w:rPr>
+          <w:rFonts w:ascii="Ubuntu Mono" w:eastAsia="Times New Roman" w:hAnsi="Ubuntu Mono" w:cs="Courier New"/>
+          <w:color w:val="FF8973"/>
+          <w:kern w:val="0"/>
+          <w:sz w:val="27"/>
+          <w:szCs w:val="27"/>
+          <w:lang w:val="en-US" w:eastAsia="ru-RU"/>
+          <w14:ligatures w14:val="none"/>
+        </w:rPr>
+        <w:t>puts</w:t>
+      </w:r>
+      <w:r>
+        <w:rPr>
+          <w:rFonts w:ascii="Ubuntu Mono" w:eastAsia="Times New Roman" w:hAnsi="Ubuntu Mono" w:cs="Courier New"/>
+          <w:color w:val="FFFFFF"/>
+          <w:kern w:val="0"/>
+          <w:sz w:val="27"/>
+          <w:szCs w:val="27"/>
+          <w:lang w:val="en-US" w:eastAsia="ru-RU"/>
+          <w14:ligatures w14:val="none"/>
+        </w:rPr>
+        <w:t xml:space="preserve"> </w:t>
+      </w:r>
+      <w:r>
+        <w:rPr>
+          <w:rFonts w:ascii="Ubuntu Mono" w:eastAsia="Times New Roman" w:hAnsi="Ubuntu Mono" w:cs="Courier New"/>
+          <w:color w:val="FFE083"/>
+          <w:kern w:val="0"/>
+          <w:sz w:val="27"/>
+          <w:szCs w:val="27"/>
+          <w:lang w:val="en-US" w:eastAsia="ru-RU"/>
+          <w14:ligatures w14:val="none"/>
+        </w:rPr>
+        <w:t>"Your name is #{</w:t>
+      </w:r>
+      <w:r>
+        <w:rPr>
+          <w:rFonts w:ascii="Ubuntu Mono" w:eastAsia="Times New Roman" w:hAnsi="Ubuntu Mono" w:cs="Courier New"/>
+          <w:color w:val="FF8973"/>
+          <w:kern w:val="0"/>
+          <w:sz w:val="27"/>
+          <w:szCs w:val="27"/>
+          <w:lang w:val="en-US" w:eastAsia="ru-RU"/>
+          <w14:ligatures w14:val="none"/>
+        </w:rPr>
+        <w:t>first_name</w:t>
+      </w:r>
+      <w:r>
+        <w:rPr>
+          <w:rFonts w:ascii="Ubuntu Mono" w:eastAsia="Times New Roman" w:hAnsi="Ubuntu Mono" w:cs="Courier New"/>
+          <w:color w:val="FFE083"/>
+          <w:kern w:val="0"/>
+          <w:sz w:val="27"/>
+          <w:szCs w:val="27"/>
+          <w:lang w:val="en-US" w:eastAsia="ru-RU"/>
+          <w14:ligatures w14:val="none"/>
+        </w:rPr>
+        <w:t>}!"</w:t>
+      </w:r>
+    </w:p>
+    <w:p>
+      <w:pPr>
+        <w:spacing w:after="0" w:line="240" w:lineRule="auto"/>
+        <w:rPr>
+          <w:rFonts w:ascii="Segoe UI" w:eastAsia="Times New Roman" w:hAnsi="Segoe UI" w:cs="Segoe UI"/>
+          <w:color w:val="10162F"/>
+          <w:kern w:val="0"/>
+          <w:sz w:val="27"/>
+          <w:szCs w:val="27"/>
+          <w:lang w:val="en-US" w:eastAsia="ru-RU"/>
+          <w14:ligatures w14:val="none"/>
+        </w:rPr>
+      </w:pPr>
+      <w:r>
+        <w:rPr>
+          <w:rFonts w:ascii="Segoe UI" w:eastAsia="Times New Roman" w:hAnsi="Segoe UI" w:cs="Segoe UI"/>
+          <w:color w:val="10162F"/>
+          <w:kern w:val="0"/>
+          <w:sz w:val="27"/>
+          <w:szCs w:val="27"/>
+          <w:lang w:val="en-US" w:eastAsia="ru-RU"/>
+          <w14:ligatures w14:val="none"/>
+        </w:rPr>
+        <w:t>The code above will print </w:t>
+      </w:r>
+      <w:r>
+        <w:rPr>
+          <w:rFonts w:ascii="Ubuntu Mono" w:eastAsia="Times New Roman" w:hAnsi="Ubuntu Mono" w:cs="Courier New"/>
+          <w:color w:val="15141F"/>
+          <w:kern w:val="0"/>
+          <w:shd w:val="clear" w:color="auto" w:fill="EAE9ED"/>
+          <w:lang w:val="en-US" w:eastAsia="ru-RU"/>
+          <w14:ligatures w14:val="none"/>
+        </w:rPr>
+        <w:t xml:space="preserve">Your name is </w:t>
+      </w:r>
+      <w:proofErr w:type="gramStart"/>
+      <w:r>
+        <w:rPr>
+          <w:rFonts w:ascii="Ubuntu Mono" w:eastAsia="Times New Roman" w:hAnsi="Ubuntu Mono" w:cs="Courier New"/>
+          <w:color w:val="15141F"/>
+          <w:kern w:val="0"/>
+          <w:shd w:val="clear" w:color="auto" w:fill="EAE9ED"/>
+          <w:lang w:val="en-US" w:eastAsia="ru-RU"/>
+          <w14:ligatures w14:val="none"/>
+        </w:rPr>
+        <w:t>Kevin!</w:t>
+      </w:r>
+      <w:r>
+        <w:rPr>
+          <w:rFonts w:ascii="Segoe UI" w:eastAsia="Times New Roman" w:hAnsi="Segoe UI" w:cs="Segoe UI"/>
+          <w:color w:val="10162F"/>
+          <w:kern w:val="0"/>
+          <w:sz w:val="27"/>
+          <w:szCs w:val="27"/>
+          <w:lang w:val="en-US" w:eastAsia="ru-RU"/>
+          <w14:ligatures w14:val="none"/>
+        </w:rPr>
+        <w:t>.</w:t>
+      </w:r>
+      <w:proofErr w:type="gramEnd"/>
+    </w:p>
+    <w:p>
+      <w:pPr>
+        <w:shd w:val="clear" w:color="auto" w:fill="FFFFFF"/>
+        <w:spacing w:before="100" w:beforeAutospacing="1" w:after="100" w:afterAutospacing="1" w:line="240" w:lineRule="auto"/>
+        <w:outlineLvl w:val="2"/>
+        <w:rPr>
+          <w:rFonts w:ascii="Segoe UI" w:eastAsia="Times New Roman" w:hAnsi="Segoe UI" w:cs="Segoe UI"/>
+          <w:b/>
+          <w:bCs/>
+          <w:color w:val="10162F"/>
+          <w:kern w:val="0"/>
+          <w:sz w:val="27"/>
+          <w:szCs w:val="27"/>
+          <w:lang w:val="en-US" w:eastAsia="ru-RU"/>
+          <w14:ligatures w14:val="none"/>
+        </w:rPr>
+      </w:pPr>
+      <w:r>
+        <w:rPr>
+          <w:rFonts w:ascii="Segoe UI" w:eastAsia="Times New Roman" w:hAnsi="Segoe UI" w:cs="Segoe UI"/>
+          <w:b/>
+          <w:bCs/>
+          <w:color w:val="10162F"/>
+          <w:kern w:val="0"/>
+          <w:sz w:val="27"/>
+          <w:szCs w:val="27"/>
+          <w:lang w:val="en-US" w:eastAsia="ru-RU"/>
+          <w14:ligatures w14:val="none"/>
+        </w:rPr>
+        <w:t>Instructions</w:t>
+      </w:r>
+    </w:p>
+    <w:p>
+      <w:pPr>
+        <w:spacing w:after="0" w:line="240" w:lineRule="auto"/>
+        <w:rPr>
+          <w:rFonts w:ascii="Segoe UI" w:eastAsia="Times New Roman" w:hAnsi="Segoe UI" w:cs="Segoe UI"/>
+          <w:color w:val="10162F"/>
+          <w:kern w:val="0"/>
+          <w:sz w:val="27"/>
+          <w:szCs w:val="27"/>
+          <w:lang w:val="en-US" w:eastAsia="ru-RU"/>
+          <w14:ligatures w14:val="none"/>
+        </w:rPr>
+      </w:pPr>
+      <w:r>
+        <w:rPr>
+          <w:rFonts w:ascii="Segoe UI" w:eastAsia="Times New Roman" w:hAnsi="Segoe UI" w:cs="Segoe UI"/>
+          <w:b/>
+          <w:bCs/>
+          <w:color w:val="10162F"/>
+          <w:kern w:val="0"/>
+          <w:sz w:val="27"/>
+          <w:szCs w:val="27"/>
+          <w:lang w:val="en-US" w:eastAsia="ru-RU"/>
+          <w14:ligatures w14:val="none"/>
+        </w:rPr>
+        <w:t>1.</w:t>
+      </w:r>
+    </w:p>
+    <w:p>
+      <w:pPr>
+        <w:spacing w:after="100" w:afterAutospacing="1" w:line="240" w:lineRule="auto"/>
+        <w:rPr>
+          <w:rFonts w:ascii="Segoe UI" w:eastAsia="Times New Roman" w:hAnsi="Segoe UI" w:cs="Segoe UI"/>
+          <w:color w:val="10162F"/>
+          <w:kern w:val="0"/>
+          <w:sz w:val="27"/>
+          <w:szCs w:val="27"/>
+          <w:lang w:val="en-US" w:eastAsia="ru-RU"/>
+          <w14:ligatures w14:val="none"/>
+        </w:rPr>
+      </w:pPr>
+      <w:r>
+        <w:rPr>
+          <w:rFonts w:ascii="Segoe UI" w:eastAsia="Times New Roman" w:hAnsi="Segoe UI" w:cs="Segoe UI"/>
+          <w:color w:val="10162F"/>
+          <w:kern w:val="0"/>
+          <w:sz w:val="27"/>
+          <w:szCs w:val="27"/>
+          <w:lang w:val="en-US" w:eastAsia="ru-RU"/>
+          <w14:ligatures w14:val="none"/>
+        </w:rPr>
+        <w:t>Let’s use this syntax to print out the values of </w:t>
+      </w:r>
+      <w:proofErr w:type="spellStart"/>
+      <w:r>
+        <w:rPr>
+          <w:rFonts w:ascii="Ubuntu Mono" w:eastAsia="Times New Roman" w:hAnsi="Ubuntu Mono" w:cs="Courier New"/>
+          <w:color w:val="15141F"/>
+          <w:kern w:val="0"/>
+          <w:shd w:val="clear" w:color="auto" w:fill="EAE9ED"/>
+          <w:lang w:val="en-US" w:eastAsia="ru-RU"/>
+          <w14:ligatures w14:val="none"/>
+        </w:rPr>
+        <w:t>first_name</w:t>
+      </w:r>
+      <w:proofErr w:type="spellEnd"/>
+      <w:r>
+        <w:rPr>
+          <w:rFonts w:ascii="Segoe UI" w:eastAsia="Times New Roman" w:hAnsi="Segoe UI" w:cs="Segoe UI"/>
+          <w:color w:val="10162F"/>
+          <w:kern w:val="0"/>
+          <w:sz w:val="27"/>
+          <w:szCs w:val="27"/>
+          <w:lang w:val="en-US" w:eastAsia="ru-RU"/>
+          <w14:ligatures w14:val="none"/>
+        </w:rPr>
+        <w:t>, </w:t>
+      </w:r>
+      <w:proofErr w:type="spellStart"/>
+      <w:r>
+        <w:rPr>
+          <w:rFonts w:ascii="Ubuntu Mono" w:eastAsia="Times New Roman" w:hAnsi="Ubuntu Mono" w:cs="Courier New"/>
+          <w:color w:val="15141F"/>
+          <w:kern w:val="0"/>
+          <w:shd w:val="clear" w:color="auto" w:fill="EAE9ED"/>
+          <w:lang w:val="en-US" w:eastAsia="ru-RU"/>
+          <w14:ligatures w14:val="none"/>
+        </w:rPr>
+        <w:t>last_name</w:t>
+      </w:r>
+      <w:proofErr w:type="spellEnd"/>
+      <w:r>
+        <w:rPr>
+          <w:rFonts w:ascii="Segoe UI" w:eastAsia="Times New Roman" w:hAnsi="Segoe UI" w:cs="Segoe UI"/>
+          <w:color w:val="10162F"/>
+          <w:kern w:val="0"/>
+          <w:sz w:val="27"/>
+          <w:szCs w:val="27"/>
+          <w:lang w:val="en-US" w:eastAsia="ru-RU"/>
+          <w14:ligatures w14:val="none"/>
+        </w:rPr>
+        <w:t>, </w:t>
+      </w:r>
+      <w:r>
+        <w:rPr>
+          <w:rFonts w:ascii="Ubuntu Mono" w:eastAsia="Times New Roman" w:hAnsi="Ubuntu Mono" w:cs="Courier New"/>
+          <w:color w:val="15141F"/>
+          <w:kern w:val="0"/>
+          <w:shd w:val="clear" w:color="auto" w:fill="EAE9ED"/>
+          <w:lang w:val="en-US" w:eastAsia="ru-RU"/>
+          <w14:ligatures w14:val="none"/>
+        </w:rPr>
+        <w:t>city</w:t>
+      </w:r>
+      <w:r>
+        <w:rPr>
+          <w:rFonts w:ascii="Segoe UI" w:eastAsia="Times New Roman" w:hAnsi="Segoe UI" w:cs="Segoe UI"/>
+          <w:color w:val="10162F"/>
+          <w:kern w:val="0"/>
+          <w:sz w:val="27"/>
+          <w:szCs w:val="27"/>
+          <w:lang w:val="en-US" w:eastAsia="ru-RU"/>
+          <w14:ligatures w14:val="none"/>
+        </w:rPr>
+        <w:t>, and </w:t>
+      </w:r>
+      <w:r>
+        <w:rPr>
+          <w:rFonts w:ascii="Ubuntu Mono" w:eastAsia="Times New Roman" w:hAnsi="Ubuntu Mono" w:cs="Courier New"/>
+          <w:color w:val="15141F"/>
+          <w:kern w:val="0"/>
+          <w:shd w:val="clear" w:color="auto" w:fill="EAE9ED"/>
+          <w:lang w:val="en-US" w:eastAsia="ru-RU"/>
+          <w14:ligatures w14:val="none"/>
+        </w:rPr>
+        <w:t>state</w:t>
+      </w:r>
+      <w:r>
+        <w:rPr>
+          <w:rFonts w:ascii="Segoe UI" w:eastAsia="Times New Roman" w:hAnsi="Segoe UI" w:cs="Segoe UI"/>
+          <w:color w:val="10162F"/>
+          <w:kern w:val="0"/>
+          <w:sz w:val="27"/>
+          <w:szCs w:val="27"/>
+          <w:lang w:val="en-US" w:eastAsia="ru-RU"/>
+          <w14:ligatures w14:val="none"/>
+        </w:rPr>
+        <w:t> using </w:t>
+      </w:r>
+      <w:proofErr w:type="gramStart"/>
+      <w:r>
+        <w:rPr>
+          <w:rFonts w:ascii="Ubuntu Mono" w:eastAsia="Times New Roman" w:hAnsi="Ubuntu Mono" w:cs="Courier New"/>
+          <w:color w:val="15141F"/>
+          <w:kern w:val="0"/>
+          <w:shd w:val="clear" w:color="auto" w:fill="EAE9ED"/>
+          <w:lang w:val="en-US" w:eastAsia="ru-RU"/>
+          <w14:ligatures w14:val="none"/>
+        </w:rPr>
+        <w:t>#{</w:t>
+      </w:r>
+      <w:proofErr w:type="gramEnd"/>
+      <w:r>
+        <w:rPr>
+          <w:rFonts w:ascii="Ubuntu Mono" w:eastAsia="Times New Roman" w:hAnsi="Ubuntu Mono" w:cs="Courier New"/>
+          <w:color w:val="15141F"/>
+          <w:kern w:val="0"/>
+          <w:shd w:val="clear" w:color="auto" w:fill="EAE9ED"/>
+          <w:lang w:val="en-US" w:eastAsia="ru-RU"/>
+          <w14:ligatures w14:val="none"/>
+        </w:rPr>
+        <w:t>}</w:t>
+      </w:r>
+      <w:r>
+        <w:rPr>
+          <w:rFonts w:ascii="Segoe UI" w:eastAsia="Times New Roman" w:hAnsi="Segoe UI" w:cs="Segoe UI"/>
+          <w:color w:val="10162F"/>
+          <w:kern w:val="0"/>
+          <w:sz w:val="27"/>
+          <w:szCs w:val="27"/>
+          <w:lang w:val="en-US" w:eastAsia="ru-RU"/>
+          <w14:ligatures w14:val="none"/>
+        </w:rPr>
+        <w:t> syntax.</w:t>
+      </w:r>
+    </w:p>
+    <w:p>
+      <w:pPr>
+        <w:spacing w:after="0" w:line="240" w:lineRule="auto"/>
+        <w:rPr>
+          <w:rFonts w:ascii="Segoe UI" w:eastAsia="Times New Roman" w:hAnsi="Segoe UI" w:cs="Segoe UI"/>
+          <w:color w:val="10162F"/>
+          <w:kern w:val="0"/>
+          <w:sz w:val="27"/>
+          <w:szCs w:val="27"/>
+          <w:lang w:val="en-US" w:eastAsia="ru-RU"/>
+          <w14:ligatures w14:val="none"/>
+        </w:rPr>
+      </w:pPr>
+      <w:r>
+        <w:rPr>
+          <w:rFonts w:ascii="Segoe UI" w:eastAsia="Times New Roman" w:hAnsi="Segoe UI" w:cs="Segoe UI"/>
+          <w:color w:val="10162F"/>
+          <w:kern w:val="0"/>
+          <w:sz w:val="27"/>
+          <w:szCs w:val="27"/>
+          <w:lang w:val="en-US" w:eastAsia="ru-RU"/>
+          <w14:ligatures w14:val="none"/>
+        </w:rPr>
+        <w:t>Press the </w:t>
+      </w:r>
+      <w:r>
+        <w:rPr>
+          <w:rFonts w:ascii="Segoe UI" w:eastAsia="Times New Roman" w:hAnsi="Segoe UI" w:cs="Segoe UI"/>
+          <w:b/>
+          <w:bCs/>
+          <w:color w:val="10162F"/>
+          <w:kern w:val="0"/>
+          <w:sz w:val="27"/>
+          <w:szCs w:val="27"/>
+          <w:lang w:val="en-US" w:eastAsia="ru-RU"/>
+          <w14:ligatures w14:val="none"/>
+        </w:rPr>
+        <w:t>Run</w:t>
+      </w:r>
+      <w:r>
+        <w:rPr>
+          <w:rFonts w:ascii="Segoe UI" w:eastAsia="Times New Roman" w:hAnsi="Segoe UI" w:cs="Segoe UI"/>
+          <w:color w:val="10162F"/>
+          <w:kern w:val="0"/>
+          <w:sz w:val="27"/>
+          <w:szCs w:val="27"/>
+          <w:lang w:val="en-US" w:eastAsia="ru-RU"/>
+          <w14:ligatures w14:val="none"/>
+        </w:rPr>
+        <w:t> button to test your code. Don’t forget to enter your answers in the console!</w:t>
+      </w:r>
+    </w:p>
+    <w:p>
+      <w:pPr>
+        <w:shd w:val="clear" w:color="auto" w:fill="37C3BE"/>
+        <w:spacing w:after="0" w:line="240" w:lineRule="auto"/>
+        <w:rPr>
+          <w:rFonts w:ascii="Segoe UI" w:eastAsia="Times New Roman" w:hAnsi="Segoe UI" w:cs="Segoe UI"/>
+          <w:color w:val="FFFFFF"/>
+          <w:kern w:val="0"/>
+          <w:sz w:val="2"/>
+          <w:szCs w:val="2"/>
+          <w:lang w:val="en-US" w:eastAsia="ru-RU"/>
+          <w14:ligatures w14:val="none"/>
+        </w:rPr>
+      </w:pPr>
+      <w:r>
+        <w:rPr>
+          <w:rFonts w:ascii="Segoe UI" w:eastAsia="Times New Roman" w:hAnsi="Segoe UI" w:cs="Segoe UI"/>
+          <w:color w:val="FFFFFF"/>
+          <w:kern w:val="0"/>
+          <w:sz w:val="2"/>
+          <w:szCs w:val="2"/>
+          <w:lang w:val="en-US" w:eastAsia="ru-RU"/>
+          <w14:ligatures w14:val="none"/>
+        </w:rPr>
+        <w:t>Checkpoint 2 Passed</w:t>
+      </w:r>
+    </w:p>
+    <w:p>
+      <w:pPr>
+        <w:spacing w:after="0" w:line="240" w:lineRule="auto"/>
+        <w:rPr>
+          <w:rFonts w:ascii="Segoe UI" w:eastAsia="Times New Roman" w:hAnsi="Segoe UI" w:cs="Segoe UI"/>
+          <w:color w:val="10162F"/>
+          <w:kern w:val="0"/>
+          <w:sz w:val="27"/>
+          <w:szCs w:val="27"/>
+          <w:lang w:val="en-US" w:eastAsia="ru-RU"/>
+          <w14:ligatures w14:val="none"/>
+        </w:rPr>
+      </w:pPr>
+      <w:r>
+        <w:rPr>
+          <w:rFonts w:ascii="Segoe UI" w:eastAsia="Times New Roman" w:hAnsi="Segoe UI" w:cs="Segoe UI"/>
+          <w:color w:val="10162F"/>
+          <w:kern w:val="0"/>
+          <w:sz w:val="27"/>
+          <w:szCs w:val="27"/>
+          <w:lang w:val="en-US" w:eastAsia="ru-RU"/>
+          <w14:ligatures w14:val="none"/>
+        </w:rPr>
+        <w:t>Hint</w:t>
+      </w:r>
+    </w:p>
+    <w:p>
+      <w:pPr>
+        <w:spacing w:after="100" w:afterAutospacing="1" w:line="240" w:lineRule="auto"/>
+        <w:rPr>
+          <w:rFonts w:ascii="Segoe UI" w:eastAsia="Times New Roman" w:hAnsi="Segoe UI" w:cs="Segoe UI"/>
+          <w:color w:val="10162F"/>
+          <w:kern w:val="0"/>
+          <w:sz w:val="27"/>
+          <w:szCs w:val="27"/>
+          <w:lang w:val="en-US" w:eastAsia="ru-RU"/>
+          <w14:ligatures w14:val="none"/>
+        </w:rPr>
+      </w:pPr>
+      <w:r>
+        <w:rPr>
+          <w:rFonts w:ascii="Segoe UI" w:eastAsia="Times New Roman" w:hAnsi="Segoe UI" w:cs="Segoe UI"/>
+          <w:color w:val="10162F"/>
+          <w:kern w:val="0"/>
+          <w:sz w:val="27"/>
+          <w:szCs w:val="27"/>
+          <w:lang w:val="en-US" w:eastAsia="ru-RU"/>
+          <w14:ligatures w14:val="none"/>
+        </w:rPr>
+        <w:t>Remember, your string interpolation always has to be contained within double quotes, like so:</w:t>
+      </w:r>
+    </w:p>
+    <w:p>
+      <w:pPr>
+        <w:shd w:val="clear" w:color="auto" w:fill="211E2F"/>
+        <w:tabs>
+          <w:tab w:val="left" w:pos="916"/>
+          <w:tab w:val="left" w:pos="1832"/>
+          <w:tab w:val="left" w:pos="2748"/>
+          <w:tab w:val="left" w:pos="3664"/>
+          <w:tab w:val="left" w:pos="4580"/>
+          <w:tab w:val="left" w:pos="5496"/>
+          <w:tab w:val="left" w:pos="6412"/>
+          <w:tab w:val="left" w:pos="7328"/>
+          <w:tab w:val="left" w:pos="8244"/>
+          <w:tab w:val="left" w:pos="9160"/>
+          <w:tab w:val="left" w:pos="10076"/>
+          <w:tab w:val="left" w:pos="10992"/>
+          <w:tab w:val="left" w:pos="11908"/>
+          <w:tab w:val="left" w:pos="12824"/>
+          <w:tab w:val="left" w:pos="13740"/>
+          <w:tab w:val="left" w:pos="14656"/>
+        </w:tabs>
+        <w:spacing w:after="0" w:line="240" w:lineRule="auto"/>
+        <w:rPr>
+          <w:rFonts w:ascii="Ubuntu Mono" w:eastAsia="Times New Roman" w:hAnsi="Ubuntu Mono" w:cs="Courier New"/>
+          <w:color w:val="939598"/>
+          <w:kern w:val="0"/>
+          <w:sz w:val="27"/>
+          <w:szCs w:val="27"/>
+          <w:lang w:val="en-US" w:eastAsia="ru-RU"/>
+          <w14:ligatures w14:val="none"/>
+        </w:rPr>
+      </w:pPr>
+      <w:r>
+        <w:rPr>
+          <w:rFonts w:ascii="Ubuntu Mono" w:eastAsia="Times New Roman" w:hAnsi="Ubuntu Mono" w:cs="Courier New"/>
+          <w:color w:val="FF8973"/>
+          <w:kern w:val="0"/>
+          <w:sz w:val="27"/>
+          <w:szCs w:val="27"/>
+          <w:lang w:val="en-US" w:eastAsia="ru-RU"/>
+          <w14:ligatures w14:val="none"/>
+        </w:rPr>
+        <w:t>n</w:t>
+      </w:r>
+      <w:r>
+        <w:rPr>
+          <w:rFonts w:ascii="Ubuntu Mono" w:eastAsia="Times New Roman" w:hAnsi="Ubuntu Mono" w:cs="Courier New"/>
+          <w:color w:val="FFFFFF"/>
+          <w:kern w:val="0"/>
+          <w:sz w:val="27"/>
+          <w:szCs w:val="27"/>
+          <w:lang w:val="en-US" w:eastAsia="ru-RU"/>
+          <w14:ligatures w14:val="none"/>
+        </w:rPr>
+        <w:t xml:space="preserve"> = </w:t>
+      </w:r>
+      <w:r>
+        <w:rPr>
+          <w:rFonts w:ascii="Ubuntu Mono" w:eastAsia="Times New Roman" w:hAnsi="Ubuntu Mono" w:cs="Courier New"/>
+          <w:color w:val="FFE083"/>
+          <w:kern w:val="0"/>
+          <w:sz w:val="27"/>
+          <w:szCs w:val="27"/>
+          <w:lang w:val="en-US" w:eastAsia="ru-RU"/>
+          <w14:ligatures w14:val="none"/>
+        </w:rPr>
+        <w:t>"bacon"</w:t>
+      </w:r>
+      <w:r>
+        <w:rPr>
+          <w:rFonts w:ascii="Ubuntu Mono" w:eastAsia="Times New Roman" w:hAnsi="Ubuntu Mono" w:cs="Courier New"/>
+          <w:color w:val="939598"/>
+          <w:kern w:val="0"/>
+          <w:sz w:val="27"/>
+          <w:szCs w:val="27"/>
+          <w:lang w:val="en-US" w:eastAsia="ru-RU"/>
+          <w14:ligatures w14:val="none"/>
+        </w:rPr>
+        <w:br/>
+      </w:r>
+      <w:r>
+        <w:rPr>
+          <w:rFonts w:ascii="Ubuntu Mono" w:eastAsia="Times New Roman" w:hAnsi="Ubuntu Mono" w:cs="Courier New"/>
+          <w:color w:val="FF8973"/>
+          <w:kern w:val="0"/>
+          <w:sz w:val="27"/>
+          <w:szCs w:val="27"/>
+          <w:lang w:val="en-US" w:eastAsia="ru-RU"/>
+          <w14:ligatures w14:val="none"/>
+        </w:rPr>
+        <w:t>puts</w:t>
+      </w:r>
+      <w:r>
+        <w:rPr>
+          <w:rFonts w:ascii="Ubuntu Mono" w:eastAsia="Times New Roman" w:hAnsi="Ubuntu Mono" w:cs="Courier New"/>
+          <w:color w:val="FFFFFF"/>
+          <w:kern w:val="0"/>
+          <w:sz w:val="27"/>
+          <w:szCs w:val="27"/>
+          <w:lang w:val="en-US" w:eastAsia="ru-RU"/>
+          <w14:ligatures w14:val="none"/>
+        </w:rPr>
+        <w:t xml:space="preserve"> </w:t>
+      </w:r>
+      <w:r>
+        <w:rPr>
+          <w:rFonts w:ascii="Ubuntu Mono" w:eastAsia="Times New Roman" w:hAnsi="Ubuntu Mono" w:cs="Courier New"/>
+          <w:color w:val="FFE083"/>
+          <w:kern w:val="0"/>
+          <w:sz w:val="27"/>
+          <w:szCs w:val="27"/>
+          <w:lang w:val="en-US" w:eastAsia="ru-RU"/>
+          <w14:ligatures w14:val="none"/>
+        </w:rPr>
+        <w:t>"#{</w:t>
+      </w:r>
+      <w:r>
+        <w:rPr>
+          <w:rFonts w:ascii="Ubuntu Mono" w:eastAsia="Times New Roman" w:hAnsi="Ubuntu Mono" w:cs="Courier New"/>
+          <w:color w:val="FF8973"/>
+          <w:kern w:val="0"/>
+          <w:sz w:val="27"/>
+          <w:szCs w:val="27"/>
+          <w:lang w:val="en-US" w:eastAsia="ru-RU"/>
+          <w14:ligatures w14:val="none"/>
+        </w:rPr>
+        <w:t>n</w:t>
+      </w:r>
+      <w:r>
+        <w:rPr>
+          <w:rFonts w:ascii="Ubuntu Mono" w:eastAsia="Times New Roman" w:hAnsi="Ubuntu Mono" w:cs="Courier New"/>
+          <w:color w:val="FFE083"/>
+          <w:kern w:val="0"/>
+          <w:sz w:val="27"/>
+          <w:szCs w:val="27"/>
+          <w:lang w:val="en-US" w:eastAsia="ru-RU"/>
+          <w14:ligatures w14:val="none"/>
+        </w:rPr>
+        <w:t>}"</w:t>
+      </w:r>
+      <w:r>
+        <w:rPr>
+          <w:rFonts w:ascii="Ubuntu Mono" w:eastAsia="Times New Roman" w:hAnsi="Ubuntu Mono" w:cs="Courier New"/>
+          <w:color w:val="939598"/>
+          <w:kern w:val="0"/>
+          <w:sz w:val="27"/>
+          <w:szCs w:val="27"/>
+          <w:lang w:val="en-US" w:eastAsia="ru-RU"/>
+          <w14:ligatures w14:val="none"/>
+        </w:rPr>
+        <w:br/>
+      </w:r>
+      <w:r>
+        <w:rPr>
+          <w:rFonts w:ascii="Ubuntu Mono" w:eastAsia="Times New Roman" w:hAnsi="Ubuntu Mono" w:cs="Courier New"/>
+          <w:color w:val="FF8973"/>
+          <w:kern w:val="0"/>
+          <w:sz w:val="27"/>
+          <w:szCs w:val="27"/>
+          <w:lang w:val="en-US" w:eastAsia="ru-RU"/>
+          <w14:ligatures w14:val="none"/>
+        </w:rPr>
+        <w:t>puts</w:t>
+      </w:r>
+      <w:r>
+        <w:rPr>
+          <w:rFonts w:ascii="Ubuntu Mono" w:eastAsia="Times New Roman" w:hAnsi="Ubuntu Mono" w:cs="Courier New"/>
+          <w:color w:val="FFFFFF"/>
+          <w:kern w:val="0"/>
+          <w:sz w:val="27"/>
+          <w:szCs w:val="27"/>
+          <w:lang w:val="en-US" w:eastAsia="ru-RU"/>
+          <w14:ligatures w14:val="none"/>
+        </w:rPr>
+        <w:t xml:space="preserve"> </w:t>
+      </w:r>
+      <w:r>
+        <w:rPr>
+          <w:rFonts w:ascii="Ubuntu Mono" w:eastAsia="Times New Roman" w:hAnsi="Ubuntu Mono" w:cs="Courier New"/>
+          <w:color w:val="FFE083"/>
+          <w:kern w:val="0"/>
+          <w:sz w:val="27"/>
+          <w:szCs w:val="27"/>
+          <w:lang w:val="en-US" w:eastAsia="ru-RU"/>
+          <w14:ligatures w14:val="none"/>
+        </w:rPr>
+        <w:t>"I love #{</w:t>
+      </w:r>
+      <w:r>
+        <w:rPr>
+          <w:rFonts w:ascii="Ubuntu Mono" w:eastAsia="Times New Roman" w:hAnsi="Ubuntu Mono" w:cs="Courier New"/>
+          <w:color w:val="FF8973"/>
+          <w:kern w:val="0"/>
+          <w:sz w:val="27"/>
+          <w:szCs w:val="27"/>
+          <w:lang w:val="en-US" w:eastAsia="ru-RU"/>
+          <w14:ligatures w14:val="none"/>
+        </w:rPr>
+        <w:t>n</w:t>
+      </w:r>
+      <w:r>
+        <w:rPr>
+          <w:rFonts w:ascii="Ubuntu Mono" w:eastAsia="Times New Roman" w:hAnsi="Ubuntu Mono" w:cs="Courier New"/>
+          <w:color w:val="FFE083"/>
+          <w:kern w:val="0"/>
+          <w:sz w:val="27"/>
+          <w:szCs w:val="27"/>
+          <w:lang w:val="en-US" w:eastAsia="ru-RU"/>
+          <w14:ligatures w14:val="none"/>
+        </w:rPr>
+        <w:t>}!"</w:t>
+      </w:r>
+      <w:r>
+        <w:rPr>
+          <w:rFonts w:ascii="Ubuntu Mono" w:eastAsia="Times New Roman" w:hAnsi="Ubuntu Mono" w:cs="Courier New"/>
+          <w:color w:val="FFFFFF"/>
+          <w:kern w:val="0"/>
+          <w:sz w:val="27"/>
+          <w:szCs w:val="27"/>
+          <w:lang w:val="en-US" w:eastAsia="ru-RU"/>
+          <w14:ligatures w14:val="none"/>
+        </w:rPr>
+        <w:t xml:space="preserve"> </w:t>
+      </w:r>
+      <w:r>
+        <w:rPr>
+          <w:rFonts w:ascii="Ubuntu Mono" w:eastAsia="Times New Roman" w:hAnsi="Ubuntu Mono" w:cs="Courier New"/>
+          <w:color w:val="939598"/>
+          <w:kern w:val="0"/>
+          <w:sz w:val="27"/>
+          <w:szCs w:val="27"/>
+          <w:lang w:val="en-US" w:eastAsia="ru-RU"/>
+          <w14:ligatures w14:val="none"/>
+        </w:rPr>
+        <w:t xml:space="preserve"># Prints: I love bacon! </w:t>
+      </w:r>
+    </w:p>
+    <w:p>
+      <w:pPr>
+        <w:rPr>
+          <w:b/>
+          <w:bCs/>
+          <w:lang w:val="en-US"/>
+        </w:rPr>
+      </w:pPr>
+    </w:p>
+    <w:p>
+      <w:pPr>
+        <w:rPr>
+          <w:b/>
+          <w:bCs/>
+          <w:lang w:val="en-US"/>
+        </w:rPr>
+      </w:pPr>
+      <w:proofErr w:type="spellStart"/>
+      <w:r>
+        <w:rPr>
+          <w:b/>
+          <w:bCs/>
+          <w:lang w:val="en-US"/>
+        </w:rPr>
+        <w:t>script.rb</w:t>
+      </w:r>
+      <w:proofErr w:type="spellEnd"/>
+    </w:p>
+    <w:p>
+      <w:pPr>
+        <w:shd w:val="clear" w:color="auto" w:fill="1E1E1E"/>
+        <w:spacing w:after="0" w:line="360" w:lineRule="atLeast"/>
+        <w:rPr>
+          <w:rFonts w:ascii="Consolas" w:eastAsia="Times New Roman" w:hAnsi="Consolas" w:cs="Times New Roman"/>
+          <w:color w:val="FFFFFF"/>
+          <w:kern w:val="0"/>
+          <w:sz w:val="21"/>
+          <w:szCs w:val="21"/>
+          <w:lang w:val="en-US" w:eastAsia="ru-RU"/>
+          <w14:ligatures w14:val="none"/>
+        </w:rPr>
+      </w:pPr>
+      <w:r>
+        <w:rPr>
+          <w:rFonts w:ascii="Consolas" w:eastAsia="Times New Roman" w:hAnsi="Consolas" w:cs="Times New Roman"/>
+          <w:color w:val="FF8973"/>
+          <w:kern w:val="0"/>
+          <w:sz w:val="21"/>
+          <w:szCs w:val="21"/>
+          <w:lang w:val="en-US" w:eastAsia="ru-RU"/>
+          <w14:ligatures w14:val="none"/>
+        </w:rPr>
+        <w:t>print</w:t>
+      </w:r>
+      <w:r>
+        <w:rPr>
+          <w:rFonts w:ascii="Consolas" w:eastAsia="Times New Roman" w:hAnsi="Consolas" w:cs="Times New Roman"/>
+          <w:color w:val="FFFFFF"/>
+          <w:kern w:val="0"/>
+          <w:sz w:val="21"/>
+          <w:szCs w:val="21"/>
+          <w:lang w:val="en-US" w:eastAsia="ru-RU"/>
+          <w14:ligatures w14:val="none"/>
+        </w:rPr>
+        <w:t> </w:t>
+      </w:r>
+      <w:r>
+        <w:rPr>
+          <w:rFonts w:ascii="Consolas" w:eastAsia="Times New Roman" w:hAnsi="Consolas" w:cs="Times New Roman"/>
+          <w:color w:val="FFE083"/>
+          <w:kern w:val="0"/>
+          <w:sz w:val="21"/>
+          <w:szCs w:val="21"/>
+          <w:lang w:val="en-US" w:eastAsia="ru-RU"/>
+          <w14:ligatures w14:val="none"/>
+        </w:rPr>
+        <w:t>"What's your first name? "</w:t>
+      </w:r>
+    </w:p>
+    <w:p>
+      <w:pPr>
+        <w:shd w:val="clear" w:color="auto" w:fill="1E1E1E"/>
+        <w:spacing w:after="0" w:line="360" w:lineRule="atLeast"/>
+        <w:rPr>
+          <w:rFonts w:ascii="Consolas" w:eastAsia="Times New Roman" w:hAnsi="Consolas" w:cs="Times New Roman"/>
+          <w:color w:val="FFFFFF"/>
+          <w:kern w:val="0"/>
+          <w:sz w:val="21"/>
+          <w:szCs w:val="21"/>
+          <w:lang w:val="en-US" w:eastAsia="ru-RU"/>
+          <w14:ligatures w14:val="none"/>
+        </w:rPr>
+      </w:pPr>
+      <w:proofErr w:type="spellStart"/>
+      <w:r>
+        <w:rPr>
+          <w:rFonts w:ascii="Consolas" w:eastAsia="Times New Roman" w:hAnsi="Consolas" w:cs="Times New Roman"/>
+          <w:color w:val="FF8973"/>
+          <w:kern w:val="0"/>
+          <w:sz w:val="21"/>
+          <w:szCs w:val="21"/>
+          <w:lang w:val="en-US" w:eastAsia="ru-RU"/>
+          <w14:ligatures w14:val="none"/>
+        </w:rPr>
+        <w:t>first_name</w:t>
+      </w:r>
+      <w:proofErr w:type="spellEnd"/>
+      <w:r>
+        <w:rPr>
+          <w:rFonts w:ascii="Consolas" w:eastAsia="Times New Roman" w:hAnsi="Consolas" w:cs="Times New Roman"/>
+          <w:color w:val="FFFFFF"/>
+          <w:kern w:val="0"/>
+          <w:sz w:val="21"/>
+          <w:szCs w:val="21"/>
+          <w:lang w:val="en-US" w:eastAsia="ru-RU"/>
+          <w14:ligatures w14:val="none"/>
+        </w:rPr>
+        <w:t> = </w:t>
+      </w:r>
+      <w:proofErr w:type="spellStart"/>
+      <w:proofErr w:type="gramStart"/>
+      <w:r>
+        <w:rPr>
+          <w:rFonts w:ascii="Consolas" w:eastAsia="Times New Roman" w:hAnsi="Consolas" w:cs="Times New Roman"/>
+          <w:color w:val="FF8973"/>
+          <w:kern w:val="0"/>
+          <w:sz w:val="21"/>
+          <w:szCs w:val="21"/>
+          <w:lang w:val="en-US" w:eastAsia="ru-RU"/>
+          <w14:ligatures w14:val="none"/>
+        </w:rPr>
+        <w:t>gets</w:t>
+      </w:r>
+      <w:r>
+        <w:rPr>
+          <w:rFonts w:ascii="Consolas" w:eastAsia="Times New Roman" w:hAnsi="Consolas" w:cs="Times New Roman"/>
+          <w:color w:val="FFFFFF"/>
+          <w:kern w:val="0"/>
+          <w:sz w:val="21"/>
+          <w:szCs w:val="21"/>
+          <w:lang w:val="en-US" w:eastAsia="ru-RU"/>
+          <w14:ligatures w14:val="none"/>
+        </w:rPr>
+        <w:t>.</w:t>
+      </w:r>
+      <w:r>
+        <w:rPr>
+          <w:rFonts w:ascii="Consolas" w:eastAsia="Times New Roman" w:hAnsi="Consolas" w:cs="Times New Roman"/>
+          <w:color w:val="83FFF5"/>
+          <w:kern w:val="0"/>
+          <w:sz w:val="21"/>
+          <w:szCs w:val="21"/>
+          <w:lang w:val="en-US" w:eastAsia="ru-RU"/>
+          <w14:ligatures w14:val="none"/>
+        </w:rPr>
+        <w:t>chomp</w:t>
+      </w:r>
+      <w:proofErr w:type="spellEnd"/>
+      <w:proofErr w:type="gramEnd"/>
+    </w:p>
+    <w:p>
+      <w:pPr>
+        <w:shd w:val="clear" w:color="auto" w:fill="1E1E1E"/>
+        <w:spacing w:after="0" w:line="360" w:lineRule="atLeast"/>
+        <w:rPr>
+          <w:rFonts w:ascii="Consolas" w:eastAsia="Times New Roman" w:hAnsi="Consolas" w:cs="Times New Roman"/>
+          <w:color w:val="FFFFFF"/>
+          <w:kern w:val="0"/>
+          <w:sz w:val="21"/>
+          <w:szCs w:val="21"/>
+          <w:lang w:val="en-US" w:eastAsia="ru-RU"/>
+          <w14:ligatures w14:val="none"/>
+        </w:rPr>
+      </w:pPr>
+      <w:r>
+        <w:rPr>
+          <w:rFonts w:ascii="Consolas" w:eastAsia="Times New Roman" w:hAnsi="Consolas" w:cs="Times New Roman"/>
+          <w:color w:val="FF8973"/>
+          <w:kern w:val="0"/>
+          <w:sz w:val="21"/>
+          <w:szCs w:val="21"/>
+          <w:lang w:val="en-US" w:eastAsia="ru-RU"/>
+          <w14:ligatures w14:val="none"/>
+        </w:rPr>
+        <w:t>puts</w:t>
+      </w:r>
+      <w:r>
+        <w:rPr>
+          <w:rFonts w:ascii="Consolas" w:eastAsia="Times New Roman" w:hAnsi="Consolas" w:cs="Times New Roman"/>
+          <w:color w:val="FFFFFF"/>
+          <w:kern w:val="0"/>
+          <w:sz w:val="21"/>
+          <w:szCs w:val="21"/>
+          <w:lang w:val="en-US" w:eastAsia="ru-RU"/>
+          <w14:ligatures w14:val="none"/>
+        </w:rPr>
+        <w:t> </w:t>
+      </w:r>
+      <w:r>
+        <w:rPr>
+          <w:rFonts w:ascii="Consolas" w:eastAsia="Times New Roman" w:hAnsi="Consolas" w:cs="Times New Roman"/>
+          <w:color w:val="FFE083"/>
+          <w:kern w:val="0"/>
+          <w:sz w:val="21"/>
+          <w:szCs w:val="21"/>
+          <w:lang w:val="en-US" w:eastAsia="ru-RU"/>
+          <w14:ligatures w14:val="none"/>
+        </w:rPr>
+        <w:t>"#{</w:t>
+      </w:r>
+      <w:proofErr w:type="spellStart"/>
+      <w:r>
+        <w:rPr>
+          <w:rFonts w:ascii="Consolas" w:eastAsia="Times New Roman" w:hAnsi="Consolas" w:cs="Times New Roman"/>
+          <w:color w:val="FF8973"/>
+          <w:kern w:val="0"/>
+          <w:sz w:val="21"/>
+          <w:szCs w:val="21"/>
+          <w:lang w:val="en-US" w:eastAsia="ru-RU"/>
+          <w14:ligatures w14:val="none"/>
+        </w:rPr>
+        <w:t>first_name</w:t>
+      </w:r>
+      <w:proofErr w:type="spellEnd"/>
+      <w:r>
+        <w:rPr>
+          <w:rFonts w:ascii="Consolas" w:eastAsia="Times New Roman" w:hAnsi="Consolas" w:cs="Times New Roman"/>
+          <w:color w:val="FFE083"/>
+          <w:kern w:val="0"/>
+          <w:sz w:val="21"/>
+          <w:szCs w:val="21"/>
+          <w:lang w:val="en-US" w:eastAsia="ru-RU"/>
+          <w14:ligatures w14:val="none"/>
+        </w:rPr>
+        <w:t>}"</w:t>
+      </w:r>
+    </w:p>
+    <w:p>
+      <w:pPr>
+        <w:shd w:val="clear" w:color="auto" w:fill="1E1E1E"/>
+        <w:spacing w:after="0" w:line="360" w:lineRule="atLeast"/>
+        <w:rPr>
+          <w:rFonts w:ascii="Consolas" w:eastAsia="Times New Roman" w:hAnsi="Consolas" w:cs="Times New Roman"/>
+          <w:color w:val="FFFFFF"/>
+          <w:kern w:val="0"/>
+          <w:sz w:val="21"/>
+          <w:szCs w:val="21"/>
+          <w:lang w:val="en-US" w:eastAsia="ru-RU"/>
+          <w14:ligatures w14:val="none"/>
+        </w:rPr>
+      </w:pPr>
+    </w:p>
+    <w:p>
+      <w:pPr>
+        <w:shd w:val="clear" w:color="auto" w:fill="1E1E1E"/>
+        <w:spacing w:after="0" w:line="360" w:lineRule="atLeast"/>
+        <w:rPr>
+          <w:rFonts w:ascii="Consolas" w:eastAsia="Times New Roman" w:hAnsi="Consolas" w:cs="Times New Roman"/>
+          <w:color w:val="FFFFFF"/>
+          <w:kern w:val="0"/>
+          <w:sz w:val="21"/>
+          <w:szCs w:val="21"/>
+          <w:lang w:val="en-US" w:eastAsia="ru-RU"/>
+          <w14:ligatures w14:val="none"/>
+        </w:rPr>
+      </w:pPr>
+      <w:r>
+        <w:rPr>
+          <w:rFonts w:ascii="Consolas" w:eastAsia="Times New Roman" w:hAnsi="Consolas" w:cs="Times New Roman"/>
+          <w:color w:val="FF8973"/>
+          <w:kern w:val="0"/>
+          <w:sz w:val="21"/>
+          <w:szCs w:val="21"/>
+          <w:lang w:val="en-US" w:eastAsia="ru-RU"/>
+          <w14:ligatures w14:val="none"/>
+        </w:rPr>
+        <w:t>print</w:t>
+      </w:r>
+      <w:r>
+        <w:rPr>
+          <w:rFonts w:ascii="Consolas" w:eastAsia="Times New Roman" w:hAnsi="Consolas" w:cs="Times New Roman"/>
+          <w:color w:val="FFFFFF"/>
+          <w:kern w:val="0"/>
+          <w:sz w:val="21"/>
+          <w:szCs w:val="21"/>
+          <w:lang w:val="en-US" w:eastAsia="ru-RU"/>
+          <w14:ligatures w14:val="none"/>
+        </w:rPr>
+        <w:t> </w:t>
+      </w:r>
+      <w:r>
+        <w:rPr>
+          <w:rFonts w:ascii="Consolas" w:eastAsia="Times New Roman" w:hAnsi="Consolas" w:cs="Times New Roman"/>
+          <w:color w:val="FFE083"/>
+          <w:kern w:val="0"/>
+          <w:sz w:val="21"/>
+          <w:szCs w:val="21"/>
+          <w:lang w:val="en-US" w:eastAsia="ru-RU"/>
+          <w14:ligatures w14:val="none"/>
+        </w:rPr>
+        <w:t>"What's your last name? "</w:t>
+      </w:r>
+    </w:p>
+    <w:p>
+      <w:pPr>
+        <w:shd w:val="clear" w:color="auto" w:fill="1E1E1E"/>
+        <w:spacing w:after="0" w:line="360" w:lineRule="atLeast"/>
+        <w:rPr>
+          <w:rFonts w:ascii="Consolas" w:eastAsia="Times New Roman" w:hAnsi="Consolas" w:cs="Times New Roman"/>
+          <w:color w:val="FFFFFF"/>
+          <w:kern w:val="0"/>
+          <w:sz w:val="21"/>
+          <w:szCs w:val="21"/>
+          <w:lang w:val="en-US" w:eastAsia="ru-RU"/>
+          <w14:ligatures w14:val="none"/>
+        </w:rPr>
+      </w:pPr>
+      <w:proofErr w:type="spellStart"/>
+      <w:r>
+        <w:rPr>
+          <w:rFonts w:ascii="Consolas" w:eastAsia="Times New Roman" w:hAnsi="Consolas" w:cs="Times New Roman"/>
+          <w:color w:val="FF8973"/>
+          <w:kern w:val="0"/>
+          <w:sz w:val="21"/>
+          <w:szCs w:val="21"/>
+          <w:lang w:val="en-US" w:eastAsia="ru-RU"/>
+          <w14:ligatures w14:val="none"/>
+        </w:rPr>
+        <w:t>last_name</w:t>
+      </w:r>
+      <w:proofErr w:type="spellEnd"/>
+      <w:r>
+        <w:rPr>
+          <w:rFonts w:ascii="Consolas" w:eastAsia="Times New Roman" w:hAnsi="Consolas" w:cs="Times New Roman"/>
+          <w:color w:val="FFFFFF"/>
+          <w:kern w:val="0"/>
+          <w:sz w:val="21"/>
+          <w:szCs w:val="21"/>
+          <w:lang w:val="en-US" w:eastAsia="ru-RU"/>
+          <w14:ligatures w14:val="none"/>
+        </w:rPr>
+        <w:t> = </w:t>
+      </w:r>
+      <w:proofErr w:type="spellStart"/>
+      <w:proofErr w:type="gramStart"/>
+      <w:r>
+        <w:rPr>
+          <w:rFonts w:ascii="Consolas" w:eastAsia="Times New Roman" w:hAnsi="Consolas" w:cs="Times New Roman"/>
+          <w:color w:val="FF8973"/>
+          <w:kern w:val="0"/>
+          <w:sz w:val="21"/>
+          <w:szCs w:val="21"/>
+          <w:lang w:val="en-US" w:eastAsia="ru-RU"/>
+          <w14:ligatures w14:val="none"/>
+        </w:rPr>
+        <w:t>gets</w:t>
+      </w:r>
+      <w:r>
+        <w:rPr>
+          <w:rFonts w:ascii="Consolas" w:eastAsia="Times New Roman" w:hAnsi="Consolas" w:cs="Times New Roman"/>
+          <w:color w:val="FFFFFF"/>
+          <w:kern w:val="0"/>
+          <w:sz w:val="21"/>
+          <w:szCs w:val="21"/>
+          <w:lang w:val="en-US" w:eastAsia="ru-RU"/>
+          <w14:ligatures w14:val="none"/>
+        </w:rPr>
+        <w:t>.</w:t>
+      </w:r>
+      <w:r>
+        <w:rPr>
+          <w:rFonts w:ascii="Consolas" w:eastAsia="Times New Roman" w:hAnsi="Consolas" w:cs="Times New Roman"/>
+          <w:color w:val="83FFF5"/>
+          <w:kern w:val="0"/>
+          <w:sz w:val="21"/>
+          <w:szCs w:val="21"/>
+          <w:lang w:val="en-US" w:eastAsia="ru-RU"/>
+          <w14:ligatures w14:val="none"/>
+        </w:rPr>
+        <w:t>chomp</w:t>
+      </w:r>
+      <w:proofErr w:type="spellEnd"/>
+      <w:proofErr w:type="gramEnd"/>
+    </w:p>
+    <w:p>
+      <w:pPr>
+        <w:shd w:val="clear" w:color="auto" w:fill="1E1E1E"/>
+        <w:spacing w:after="0" w:line="360" w:lineRule="atLeast"/>
+        <w:rPr>
+          <w:rFonts w:ascii="Consolas" w:eastAsia="Times New Roman" w:hAnsi="Consolas" w:cs="Times New Roman"/>
+          <w:color w:val="FFFFFF"/>
+          <w:kern w:val="0"/>
+          <w:sz w:val="21"/>
+          <w:szCs w:val="21"/>
+          <w:lang w:val="en-US" w:eastAsia="ru-RU"/>
+          <w14:ligatures w14:val="none"/>
+        </w:rPr>
+      </w:pPr>
+      <w:r>
+        <w:rPr>
+          <w:rFonts w:ascii="Consolas" w:eastAsia="Times New Roman" w:hAnsi="Consolas" w:cs="Times New Roman"/>
+          <w:color w:val="FF8973"/>
+          <w:kern w:val="0"/>
+          <w:sz w:val="21"/>
+          <w:szCs w:val="21"/>
+          <w:lang w:val="en-US" w:eastAsia="ru-RU"/>
+          <w14:ligatures w14:val="none"/>
+        </w:rPr>
+        <w:t>puts</w:t>
+      </w:r>
+      <w:r>
+        <w:rPr>
+          <w:rFonts w:ascii="Consolas" w:eastAsia="Times New Roman" w:hAnsi="Consolas" w:cs="Times New Roman"/>
+          <w:color w:val="FFFFFF"/>
+          <w:kern w:val="0"/>
+          <w:sz w:val="21"/>
+          <w:szCs w:val="21"/>
+          <w:lang w:val="en-US" w:eastAsia="ru-RU"/>
+          <w14:ligatures w14:val="none"/>
+        </w:rPr>
+        <w:t> </w:t>
+      </w:r>
+      <w:r>
+        <w:rPr>
+          <w:rFonts w:ascii="Consolas" w:eastAsia="Times New Roman" w:hAnsi="Consolas" w:cs="Times New Roman"/>
+          <w:color w:val="FFE083"/>
+          <w:kern w:val="0"/>
+          <w:sz w:val="21"/>
+          <w:szCs w:val="21"/>
+          <w:lang w:val="en-US" w:eastAsia="ru-RU"/>
+          <w14:ligatures w14:val="none"/>
+        </w:rPr>
+        <w:t>"#{</w:t>
+      </w:r>
+      <w:proofErr w:type="spellStart"/>
+      <w:r>
+        <w:rPr>
+          <w:rFonts w:ascii="Consolas" w:eastAsia="Times New Roman" w:hAnsi="Consolas" w:cs="Times New Roman"/>
+          <w:color w:val="FF8973"/>
+          <w:kern w:val="0"/>
+          <w:sz w:val="21"/>
+          <w:szCs w:val="21"/>
+          <w:lang w:val="en-US" w:eastAsia="ru-RU"/>
+          <w14:ligatures w14:val="none"/>
+        </w:rPr>
+        <w:t>last_name</w:t>
+      </w:r>
+      <w:proofErr w:type="spellEnd"/>
+      <w:r>
+        <w:rPr>
+          <w:rFonts w:ascii="Consolas" w:eastAsia="Times New Roman" w:hAnsi="Consolas" w:cs="Times New Roman"/>
+          <w:color w:val="FFE083"/>
+          <w:kern w:val="0"/>
+          <w:sz w:val="21"/>
+          <w:szCs w:val="21"/>
+          <w:lang w:val="en-US" w:eastAsia="ru-RU"/>
+          <w14:ligatures w14:val="none"/>
+        </w:rPr>
+        <w:t>}"</w:t>
+      </w:r>
+    </w:p>
+    <w:p>
+      <w:pPr>
+        <w:shd w:val="clear" w:color="auto" w:fill="1E1E1E"/>
+        <w:spacing w:after="0" w:line="360" w:lineRule="atLeast"/>
+        <w:rPr>
+          <w:rFonts w:ascii="Consolas" w:eastAsia="Times New Roman" w:hAnsi="Consolas" w:cs="Times New Roman"/>
+          <w:color w:val="FFFFFF"/>
+          <w:kern w:val="0"/>
+          <w:sz w:val="21"/>
+          <w:szCs w:val="21"/>
+          <w:lang w:val="en-US" w:eastAsia="ru-RU"/>
+          <w14:ligatures w14:val="none"/>
+        </w:rPr>
+      </w:pPr>
+    </w:p>
+    <w:p>
+      <w:pPr>
+        <w:shd w:val="clear" w:color="auto" w:fill="1E1E1E"/>
+        <w:spacing w:after="0" w:line="360" w:lineRule="atLeast"/>
+        <w:rPr>
+          <w:rFonts w:ascii="Consolas" w:eastAsia="Times New Roman" w:hAnsi="Consolas" w:cs="Times New Roman"/>
+          <w:color w:val="FFFFFF"/>
+          <w:kern w:val="0"/>
+          <w:sz w:val="21"/>
+          <w:szCs w:val="21"/>
+          <w:lang w:val="en-US" w:eastAsia="ru-RU"/>
+          <w14:ligatures w14:val="none"/>
+        </w:rPr>
+      </w:pPr>
+      <w:r>
+        <w:rPr>
+          <w:rFonts w:ascii="Consolas" w:eastAsia="Times New Roman" w:hAnsi="Consolas" w:cs="Times New Roman"/>
+          <w:color w:val="FF8973"/>
+          <w:kern w:val="0"/>
+          <w:sz w:val="21"/>
+          <w:szCs w:val="21"/>
+          <w:lang w:val="en-US" w:eastAsia="ru-RU"/>
+          <w14:ligatures w14:val="none"/>
+        </w:rPr>
+        <w:t>print</w:t>
+      </w:r>
+      <w:r>
+        <w:rPr>
+          <w:rFonts w:ascii="Consolas" w:eastAsia="Times New Roman" w:hAnsi="Consolas" w:cs="Times New Roman"/>
+          <w:color w:val="FFFFFF"/>
+          <w:kern w:val="0"/>
+          <w:sz w:val="21"/>
+          <w:szCs w:val="21"/>
+          <w:lang w:val="en-US" w:eastAsia="ru-RU"/>
+          <w14:ligatures w14:val="none"/>
+        </w:rPr>
+        <w:t> </w:t>
+      </w:r>
+      <w:r>
+        <w:rPr>
+          <w:rFonts w:ascii="Consolas" w:eastAsia="Times New Roman" w:hAnsi="Consolas" w:cs="Times New Roman"/>
+          <w:color w:val="FFE083"/>
+          <w:kern w:val="0"/>
+          <w:sz w:val="21"/>
+          <w:szCs w:val="21"/>
+          <w:lang w:val="en-US" w:eastAsia="ru-RU"/>
+          <w14:ligatures w14:val="none"/>
+        </w:rPr>
+        <w:t>"What city are you from? "</w:t>
+      </w:r>
+    </w:p>
+    <w:p>
+      <w:pPr>
+        <w:shd w:val="clear" w:color="auto" w:fill="1E1E1E"/>
+        <w:spacing w:after="0" w:line="360" w:lineRule="atLeast"/>
+        <w:rPr>
+          <w:rFonts w:ascii="Consolas" w:eastAsia="Times New Roman" w:hAnsi="Consolas" w:cs="Times New Roman"/>
+          <w:color w:val="FFFFFF"/>
+          <w:kern w:val="0"/>
+          <w:sz w:val="21"/>
+          <w:szCs w:val="21"/>
+          <w:lang w:val="en-US" w:eastAsia="ru-RU"/>
+          <w14:ligatures w14:val="none"/>
+        </w:rPr>
+      </w:pPr>
+      <w:r>
+        <w:rPr>
+          <w:rFonts w:ascii="Consolas" w:eastAsia="Times New Roman" w:hAnsi="Consolas" w:cs="Times New Roman"/>
+          <w:color w:val="FF8973"/>
+          <w:kern w:val="0"/>
+          <w:sz w:val="21"/>
+          <w:szCs w:val="21"/>
+          <w:lang w:val="en-US" w:eastAsia="ru-RU"/>
+          <w14:ligatures w14:val="none"/>
+        </w:rPr>
+        <w:t>city</w:t>
+      </w:r>
+      <w:r>
+        <w:rPr>
+          <w:rFonts w:ascii="Consolas" w:eastAsia="Times New Roman" w:hAnsi="Consolas" w:cs="Times New Roman"/>
+          <w:color w:val="FFFFFF"/>
+          <w:kern w:val="0"/>
+          <w:sz w:val="21"/>
+          <w:szCs w:val="21"/>
+          <w:lang w:val="en-US" w:eastAsia="ru-RU"/>
+          <w14:ligatures w14:val="none"/>
+        </w:rPr>
+        <w:t> = </w:t>
+      </w:r>
+      <w:proofErr w:type="spellStart"/>
+      <w:proofErr w:type="gramStart"/>
+      <w:r>
+        <w:rPr>
+          <w:rFonts w:ascii="Consolas" w:eastAsia="Times New Roman" w:hAnsi="Consolas" w:cs="Times New Roman"/>
+          <w:color w:val="FF8973"/>
+          <w:kern w:val="0"/>
+          <w:sz w:val="21"/>
+          <w:szCs w:val="21"/>
+          <w:lang w:val="en-US" w:eastAsia="ru-RU"/>
+          <w14:ligatures w14:val="none"/>
+        </w:rPr>
+        <w:t>gets</w:t>
+      </w:r>
+      <w:r>
+        <w:rPr>
+          <w:rFonts w:ascii="Consolas" w:eastAsia="Times New Roman" w:hAnsi="Consolas" w:cs="Times New Roman"/>
+          <w:color w:val="FFFFFF"/>
+          <w:kern w:val="0"/>
+          <w:sz w:val="21"/>
+          <w:szCs w:val="21"/>
+          <w:lang w:val="en-US" w:eastAsia="ru-RU"/>
+          <w14:ligatures w14:val="none"/>
+        </w:rPr>
+        <w:t>.</w:t>
+      </w:r>
+      <w:r>
+        <w:rPr>
+          <w:rFonts w:ascii="Consolas" w:eastAsia="Times New Roman" w:hAnsi="Consolas" w:cs="Times New Roman"/>
+          <w:color w:val="83FFF5"/>
+          <w:kern w:val="0"/>
+          <w:sz w:val="21"/>
+          <w:szCs w:val="21"/>
+          <w:lang w:val="en-US" w:eastAsia="ru-RU"/>
+          <w14:ligatures w14:val="none"/>
+        </w:rPr>
+        <w:t>chomp</w:t>
+      </w:r>
+      <w:proofErr w:type="spellEnd"/>
+      <w:proofErr w:type="gramEnd"/>
+    </w:p>
+    <w:p>
+      <w:pPr>
+        <w:shd w:val="clear" w:color="auto" w:fill="1E1E1E"/>
+        <w:spacing w:after="0" w:line="360" w:lineRule="atLeast"/>
+        <w:rPr>
+          <w:rFonts w:ascii="Consolas" w:eastAsia="Times New Roman" w:hAnsi="Consolas" w:cs="Times New Roman"/>
+          <w:color w:val="FFFFFF"/>
+          <w:kern w:val="0"/>
+          <w:sz w:val="21"/>
+          <w:szCs w:val="21"/>
+          <w:lang w:val="en-US" w:eastAsia="ru-RU"/>
+          <w14:ligatures w14:val="none"/>
+        </w:rPr>
+      </w:pPr>
+      <w:r>
+        <w:rPr>
+          <w:rFonts w:ascii="Consolas" w:eastAsia="Times New Roman" w:hAnsi="Consolas" w:cs="Times New Roman"/>
+          <w:color w:val="FF8973"/>
+          <w:kern w:val="0"/>
+          <w:sz w:val="21"/>
+          <w:szCs w:val="21"/>
+          <w:lang w:val="en-US" w:eastAsia="ru-RU"/>
+          <w14:ligatures w14:val="none"/>
+        </w:rPr>
+        <w:t>puts</w:t>
+      </w:r>
+      <w:r>
+        <w:rPr>
+          <w:rFonts w:ascii="Consolas" w:eastAsia="Times New Roman" w:hAnsi="Consolas" w:cs="Times New Roman"/>
+          <w:color w:val="FFFFFF"/>
+          <w:kern w:val="0"/>
+          <w:sz w:val="21"/>
+          <w:szCs w:val="21"/>
+          <w:lang w:val="en-US" w:eastAsia="ru-RU"/>
+          <w14:ligatures w14:val="none"/>
+        </w:rPr>
+        <w:t> </w:t>
+      </w:r>
+      <w:r>
+        <w:rPr>
+          <w:rFonts w:ascii="Consolas" w:eastAsia="Times New Roman" w:hAnsi="Consolas" w:cs="Times New Roman"/>
+          <w:color w:val="FFE083"/>
+          <w:kern w:val="0"/>
+          <w:sz w:val="21"/>
+          <w:szCs w:val="21"/>
+          <w:lang w:val="en-US" w:eastAsia="ru-RU"/>
+          <w14:ligatures w14:val="none"/>
+        </w:rPr>
+        <w:t>"#{</w:t>
+      </w:r>
+      <w:r>
+        <w:rPr>
+          <w:rFonts w:ascii="Consolas" w:eastAsia="Times New Roman" w:hAnsi="Consolas" w:cs="Times New Roman"/>
+          <w:color w:val="FF8973"/>
+          <w:kern w:val="0"/>
+          <w:sz w:val="21"/>
+          <w:szCs w:val="21"/>
+          <w:lang w:val="en-US" w:eastAsia="ru-RU"/>
+          <w14:ligatures w14:val="none"/>
+        </w:rPr>
+        <w:t>city</w:t>
+      </w:r>
+      <w:r>
+        <w:rPr>
+          <w:rFonts w:ascii="Consolas" w:eastAsia="Times New Roman" w:hAnsi="Consolas" w:cs="Times New Roman"/>
+          <w:color w:val="FFE083"/>
+          <w:kern w:val="0"/>
+          <w:sz w:val="21"/>
+          <w:szCs w:val="21"/>
+          <w:lang w:val="en-US" w:eastAsia="ru-RU"/>
+          <w14:ligatures w14:val="none"/>
+        </w:rPr>
+        <w:t>}"</w:t>
+      </w:r>
+    </w:p>
+    <w:p>
+      <w:pPr>
+        <w:shd w:val="clear" w:color="auto" w:fill="1E1E1E"/>
+        <w:spacing w:after="0" w:line="360" w:lineRule="atLeast"/>
+        <w:rPr>
+          <w:rFonts w:ascii="Consolas" w:eastAsia="Times New Roman" w:hAnsi="Consolas" w:cs="Times New Roman"/>
+          <w:color w:val="FFFFFF"/>
+          <w:kern w:val="0"/>
+          <w:sz w:val="21"/>
+          <w:szCs w:val="21"/>
+          <w:lang w:val="en-US" w:eastAsia="ru-RU"/>
+          <w14:ligatures w14:val="none"/>
+        </w:rPr>
+      </w:pPr>
+    </w:p>
+    <w:p>
+      <w:pPr>
+        <w:shd w:val="clear" w:color="auto" w:fill="1E1E1E"/>
+        <w:spacing w:after="0" w:line="360" w:lineRule="atLeast"/>
+        <w:rPr>
+          <w:rFonts w:ascii="Consolas" w:eastAsia="Times New Roman" w:hAnsi="Consolas" w:cs="Times New Roman"/>
+          <w:color w:val="FFFFFF"/>
+          <w:kern w:val="0"/>
+          <w:sz w:val="21"/>
+          <w:szCs w:val="21"/>
+          <w:lang w:val="en-US" w:eastAsia="ru-RU"/>
+          <w14:ligatures w14:val="none"/>
+        </w:rPr>
+      </w:pPr>
+      <w:r>
+        <w:rPr>
+          <w:rFonts w:ascii="Consolas" w:eastAsia="Times New Roman" w:hAnsi="Consolas" w:cs="Times New Roman"/>
+          <w:color w:val="FF8973"/>
+          <w:kern w:val="0"/>
+          <w:sz w:val="21"/>
+          <w:szCs w:val="21"/>
+          <w:lang w:val="en-US" w:eastAsia="ru-RU"/>
+          <w14:ligatures w14:val="none"/>
+        </w:rPr>
+        <w:t>print</w:t>
+      </w:r>
+      <w:r>
+        <w:rPr>
+          <w:rFonts w:ascii="Consolas" w:eastAsia="Times New Roman" w:hAnsi="Consolas" w:cs="Times New Roman"/>
+          <w:color w:val="FFFFFF"/>
+          <w:kern w:val="0"/>
+          <w:sz w:val="21"/>
+          <w:szCs w:val="21"/>
+          <w:lang w:val="en-US" w:eastAsia="ru-RU"/>
+          <w14:ligatures w14:val="none"/>
+        </w:rPr>
+        <w:t> </w:t>
+      </w:r>
+      <w:r>
+        <w:rPr>
+          <w:rFonts w:ascii="Consolas" w:eastAsia="Times New Roman" w:hAnsi="Consolas" w:cs="Times New Roman"/>
+          <w:color w:val="FFE083"/>
+          <w:kern w:val="0"/>
+          <w:sz w:val="21"/>
+          <w:szCs w:val="21"/>
+          <w:lang w:val="en-US" w:eastAsia="ru-RU"/>
+          <w14:ligatures w14:val="none"/>
+        </w:rPr>
+        <w:t>"What state or province are you from? "</w:t>
+      </w:r>
+    </w:p>
+    <w:p>
+      <w:pPr>
+        <w:shd w:val="clear" w:color="auto" w:fill="1E1E1E"/>
+        <w:spacing w:after="0" w:line="360" w:lineRule="atLeast"/>
+        <w:rPr>
+          <w:rFonts w:ascii="Consolas" w:eastAsia="Times New Roman" w:hAnsi="Consolas" w:cs="Times New Roman"/>
+          <w:color w:val="FFFFFF"/>
+          <w:kern w:val="0"/>
+          <w:sz w:val="21"/>
+          <w:szCs w:val="21"/>
+          <w:lang w:val="en-US" w:eastAsia="ru-RU"/>
+          <w14:ligatures w14:val="none"/>
+        </w:rPr>
+      </w:pPr>
+      <w:r>
+        <w:rPr>
+          <w:rFonts w:ascii="Consolas" w:eastAsia="Times New Roman" w:hAnsi="Consolas" w:cs="Times New Roman"/>
+          <w:color w:val="FF8973"/>
+          <w:kern w:val="0"/>
+          <w:sz w:val="21"/>
+          <w:szCs w:val="21"/>
+          <w:lang w:val="en-US" w:eastAsia="ru-RU"/>
+          <w14:ligatures w14:val="none"/>
+        </w:rPr>
+        <w:t>state</w:t>
+      </w:r>
+      <w:r>
+        <w:rPr>
+          <w:rFonts w:ascii="Consolas" w:eastAsia="Times New Roman" w:hAnsi="Consolas" w:cs="Times New Roman"/>
+          <w:color w:val="FFFFFF"/>
+          <w:kern w:val="0"/>
+          <w:sz w:val="21"/>
+          <w:szCs w:val="21"/>
+          <w:lang w:val="en-US" w:eastAsia="ru-RU"/>
+          <w14:ligatures w14:val="none"/>
+        </w:rPr>
+        <w:t> = </w:t>
+      </w:r>
+      <w:proofErr w:type="spellStart"/>
+      <w:proofErr w:type="gramStart"/>
+      <w:r>
+        <w:rPr>
+          <w:rFonts w:ascii="Consolas" w:eastAsia="Times New Roman" w:hAnsi="Consolas" w:cs="Times New Roman"/>
+          <w:color w:val="FF8973"/>
+          <w:kern w:val="0"/>
+          <w:sz w:val="21"/>
+          <w:szCs w:val="21"/>
+          <w:lang w:val="en-US" w:eastAsia="ru-RU"/>
+          <w14:ligatures w14:val="none"/>
+        </w:rPr>
+        <w:t>gets</w:t>
+      </w:r>
+      <w:r>
+        <w:rPr>
+          <w:rFonts w:ascii="Consolas" w:eastAsia="Times New Roman" w:hAnsi="Consolas" w:cs="Times New Roman"/>
+          <w:color w:val="FFFFFF"/>
+          <w:kern w:val="0"/>
+          <w:sz w:val="21"/>
+          <w:szCs w:val="21"/>
+          <w:lang w:val="en-US" w:eastAsia="ru-RU"/>
+          <w14:ligatures w14:val="none"/>
+        </w:rPr>
+        <w:t>.</w:t>
+      </w:r>
+      <w:r>
+        <w:rPr>
+          <w:rFonts w:ascii="Consolas" w:eastAsia="Times New Roman" w:hAnsi="Consolas" w:cs="Times New Roman"/>
+          <w:color w:val="83FFF5"/>
+          <w:kern w:val="0"/>
+          <w:sz w:val="21"/>
+          <w:szCs w:val="21"/>
+          <w:lang w:val="en-US" w:eastAsia="ru-RU"/>
+          <w14:ligatures w14:val="none"/>
+        </w:rPr>
+        <w:t>chomp</w:t>
+      </w:r>
+      <w:proofErr w:type="spellEnd"/>
+      <w:proofErr w:type="gramEnd"/>
+    </w:p>
+    <w:p>
+      <w:pPr>
+        <w:shd w:val="clear" w:color="auto" w:fill="1E1E1E"/>
+        <w:spacing w:after="0" w:line="360" w:lineRule="atLeast"/>
+        <w:rPr>
+          <w:rFonts w:ascii="Consolas" w:eastAsia="Times New Roman" w:hAnsi="Consolas" w:cs="Times New Roman"/>
+          <w:color w:val="FFFFFF"/>
+          <w:kern w:val="0"/>
+          <w:sz w:val="21"/>
+          <w:szCs w:val="21"/>
+          <w:lang w:val="en-US" w:eastAsia="ru-RU"/>
+          <w14:ligatures w14:val="none"/>
+        </w:rPr>
+      </w:pPr>
+      <w:r>
+        <w:rPr>
+          <w:rFonts w:ascii="Consolas" w:eastAsia="Times New Roman" w:hAnsi="Consolas" w:cs="Times New Roman"/>
+          <w:color w:val="FF8973"/>
+          <w:kern w:val="0"/>
+          <w:sz w:val="21"/>
+          <w:szCs w:val="21"/>
+          <w:lang w:val="en-US" w:eastAsia="ru-RU"/>
+          <w14:ligatures w14:val="none"/>
+        </w:rPr>
+        <w:t>puts</w:t>
+      </w:r>
+      <w:r>
+        <w:rPr>
+          <w:rFonts w:ascii="Consolas" w:eastAsia="Times New Roman" w:hAnsi="Consolas" w:cs="Times New Roman"/>
+          <w:color w:val="FFFFFF"/>
+          <w:kern w:val="0"/>
+          <w:sz w:val="21"/>
+          <w:szCs w:val="21"/>
+          <w:lang w:val="en-US" w:eastAsia="ru-RU"/>
+          <w14:ligatures w14:val="none"/>
+        </w:rPr>
+        <w:t> </w:t>
+      </w:r>
+      <w:r>
+        <w:rPr>
+          <w:rFonts w:ascii="Consolas" w:eastAsia="Times New Roman" w:hAnsi="Consolas" w:cs="Times New Roman"/>
+          <w:color w:val="FFE083"/>
+          <w:kern w:val="0"/>
+          <w:sz w:val="21"/>
+          <w:szCs w:val="21"/>
+          <w:lang w:val="en-US" w:eastAsia="ru-RU"/>
+          <w14:ligatures w14:val="none"/>
+        </w:rPr>
+        <w:t>"#{</w:t>
+      </w:r>
+      <w:r>
+        <w:rPr>
+          <w:rFonts w:ascii="Consolas" w:eastAsia="Times New Roman" w:hAnsi="Consolas" w:cs="Times New Roman"/>
+          <w:color w:val="FF8973"/>
+          <w:kern w:val="0"/>
+          <w:sz w:val="21"/>
+          <w:szCs w:val="21"/>
+          <w:lang w:val="en-US" w:eastAsia="ru-RU"/>
+          <w14:ligatures w14:val="none"/>
+        </w:rPr>
+        <w:t>state</w:t>
+      </w:r>
+      <w:r>
+        <w:rPr>
+          <w:rFonts w:ascii="Consolas" w:eastAsia="Times New Roman" w:hAnsi="Consolas" w:cs="Times New Roman"/>
+          <w:color w:val="FFE083"/>
+          <w:kern w:val="0"/>
+          <w:sz w:val="21"/>
+          <w:szCs w:val="21"/>
+          <w:lang w:val="en-US" w:eastAsia="ru-RU"/>
+          <w14:ligatures w14:val="none"/>
+        </w:rPr>
+        <w:t>}"</w:t>
+      </w:r>
+    </w:p>
+    <w:p>
+      <w:pPr>
+        <w:pBdr>
+          <w:bottom w:val="single" w:sz="12" w:space="1" w:color="auto"/>
+        </w:pBdr>
+        <w:rPr>
+          <w:b/>
+          <w:bCs/>
+          <w:lang w:val="en-US"/>
+        </w:rPr>
+      </w:pPr>
+    </w:p>
+    <w:p>
+      <w:pPr>
+        <w:rPr>
+          <w:b/>
+          <w:bCs/>
+          <w:lang w:val="en-US"/>
+        </w:rPr>
+      </w:pPr>
+    </w:p>
+    <w:p>
+      <w:pPr>
+        <w:rPr>
+          <w:b/>
+          <w:bCs/>
+          <w:lang w:val="en-US"/>
+        </w:rPr>
+      </w:pPr>
+    </w:p>
+    <w:p>
+      <w:pPr>
+        <w:rPr>
+          <w:b/>
+          <w:bCs/>
+          <w:lang w:val="en-US"/>
+        </w:rPr>
+      </w:pPr>
+    </w:p>
+    <w:p>
+      <w:pPr>
         <w:rPr>
           <w:b/>
           <w:bCs/>
@@ -4095,6 +6121,16 @@
       <w:szCs w:val="20"/>
     </w:rPr>
   </w:style>
+  <w:style w:type="character" w:customStyle="1" w:styleId="mtk8">
+    <w:name w:val="mtk8"/>
+    <w:basedOn w:val="a0"/>
+    <w:rsid w:val="006564A3"/>
+  </w:style>
+  <w:style w:type="character" w:customStyle="1" w:styleId="mtk16">
+    <w:name w:val="mtk16"/>
+    <w:basedOn w:val="a0"/>
+    <w:rsid w:val="006564A3"/>
+  </w:style>
 </w:styles>
 </file>
 

</xml_diff>

<commit_message>
feat: Putting the Form in Formatter -Formatting with String Methods
</commit_message>
<xml_diff>
--- a/PUTTING THE FORM IN FORMATTER.docx
+++ b/PUTTING THE FORM IN FORMATTER.docx
@@ -5465,6 +5465,2304 @@
     </w:p>
     <w:p>
       <w:pPr>
+        <w:spacing w:before="100" w:beforeAutospacing="1" w:after="100" w:afterAutospacing="1" w:line="240" w:lineRule="auto"/>
+        <w:outlineLvl w:val="1"/>
+        <w:rPr>
+          <w:rFonts w:ascii="Segoe UI" w:eastAsia="Times New Roman" w:hAnsi="Segoe UI" w:cs="Segoe UI"/>
+          <w:b/>
+          <w:bCs/>
+          <w:color w:val="10162F"/>
+          <w:kern w:val="0"/>
+          <w:sz w:val="36"/>
+          <w:szCs w:val="36"/>
+          <w:lang w:val="en-US" w:eastAsia="ru-RU"/>
+          <w14:ligatures w14:val="none"/>
+        </w:rPr>
+      </w:pPr>
+      <w:r>
+        <w:rPr>
+          <w:rFonts w:ascii="Segoe UI" w:eastAsia="Times New Roman" w:hAnsi="Segoe UI" w:cs="Segoe UI"/>
+          <w:b/>
+          <w:bCs/>
+          <w:color w:val="10162F"/>
+          <w:kern w:val="0"/>
+          <w:sz w:val="36"/>
+          <w:szCs w:val="36"/>
+          <w:lang w:val="en-US" w:eastAsia="ru-RU"/>
+          <w14:ligatures w14:val="none"/>
+        </w:rPr>
+        <w:lastRenderedPageBreak/>
+        <w:t>Formatting with String Methods</w:t>
+      </w:r>
+    </w:p>
+    <w:p>
+      <w:pPr>
+        <w:spacing w:after="100" w:afterAutospacing="1" w:line="240" w:lineRule="auto"/>
+        <w:rPr>
+          <w:rFonts w:ascii="Segoe UI" w:eastAsia="Times New Roman" w:hAnsi="Segoe UI" w:cs="Segoe UI"/>
+          <w:color w:val="10162F"/>
+          <w:kern w:val="0"/>
+          <w:sz w:val="27"/>
+          <w:szCs w:val="27"/>
+          <w:lang w:val="en-US" w:eastAsia="ru-RU"/>
+          <w14:ligatures w14:val="none"/>
+        </w:rPr>
+      </w:pPr>
+      <w:r>
+        <w:rPr>
+          <w:rFonts w:ascii="Segoe UI" w:eastAsia="Times New Roman" w:hAnsi="Segoe UI" w:cs="Segoe UI"/>
+          <w:color w:val="10162F"/>
+          <w:kern w:val="0"/>
+          <w:sz w:val="27"/>
+          <w:szCs w:val="27"/>
+          <w:lang w:val="en-US" w:eastAsia="ru-RU"/>
+          <w14:ligatures w14:val="none"/>
+        </w:rPr>
+        <w:t>Great! Now we’ve got our output, but as you can see, we haven’t used string methods to properly capitalize everything yet.</w:t>
+      </w:r>
+    </w:p>
+    <w:p>
+      <w:pPr>
+        <w:shd w:val="clear" w:color="auto" w:fill="211E2F"/>
+        <w:tabs>
+          <w:tab w:val="left" w:pos="916"/>
+          <w:tab w:val="left" w:pos="1832"/>
+          <w:tab w:val="left" w:pos="2748"/>
+          <w:tab w:val="left" w:pos="3664"/>
+          <w:tab w:val="left" w:pos="4580"/>
+          <w:tab w:val="left" w:pos="5496"/>
+          <w:tab w:val="left" w:pos="6412"/>
+          <w:tab w:val="left" w:pos="7328"/>
+          <w:tab w:val="left" w:pos="8244"/>
+          <w:tab w:val="left" w:pos="9160"/>
+          <w:tab w:val="left" w:pos="10076"/>
+          <w:tab w:val="left" w:pos="10992"/>
+          <w:tab w:val="left" w:pos="11908"/>
+          <w:tab w:val="left" w:pos="12824"/>
+          <w:tab w:val="left" w:pos="13740"/>
+          <w:tab w:val="left" w:pos="14656"/>
+        </w:tabs>
+        <w:spacing w:after="0" w:line="240" w:lineRule="auto"/>
+        <w:rPr>
+          <w:rFonts w:ascii="Ubuntu Mono" w:eastAsia="Times New Roman" w:hAnsi="Ubuntu Mono" w:cs="Courier New"/>
+          <w:color w:val="939598"/>
+          <w:kern w:val="0"/>
+          <w:sz w:val="27"/>
+          <w:szCs w:val="27"/>
+          <w:lang w:val="en-US" w:eastAsia="ru-RU"/>
+          <w14:ligatures w14:val="none"/>
+        </w:rPr>
+      </w:pPr>
+      <w:r>
+        <w:rPr>
+          <w:rFonts w:ascii="Ubuntu Mono" w:eastAsia="Times New Roman" w:hAnsi="Ubuntu Mono" w:cs="Courier New"/>
+          <w:color w:val="FF8973"/>
+          <w:kern w:val="0"/>
+          <w:sz w:val="27"/>
+          <w:szCs w:val="27"/>
+          <w:lang w:val="en-US" w:eastAsia="ru-RU"/>
+          <w14:ligatures w14:val="none"/>
+        </w:rPr>
+        <w:t>print</w:t>
+      </w:r>
+      <w:r>
+        <w:rPr>
+          <w:rFonts w:ascii="Ubuntu Mono" w:eastAsia="Times New Roman" w:hAnsi="Ubuntu Mono" w:cs="Courier New"/>
+          <w:color w:val="FFFFFF"/>
+          <w:kern w:val="0"/>
+          <w:sz w:val="27"/>
+          <w:szCs w:val="27"/>
+          <w:lang w:val="en-US" w:eastAsia="ru-RU"/>
+          <w14:ligatures w14:val="none"/>
+        </w:rPr>
+        <w:t xml:space="preserve"> </w:t>
+      </w:r>
+      <w:r>
+        <w:rPr>
+          <w:rFonts w:ascii="Ubuntu Mono" w:eastAsia="Times New Roman" w:hAnsi="Ubuntu Mono" w:cs="Courier New"/>
+          <w:color w:val="FFE083"/>
+          <w:kern w:val="0"/>
+          <w:sz w:val="27"/>
+          <w:szCs w:val="27"/>
+          <w:lang w:val="en-US" w:eastAsia="ru-RU"/>
+          <w14:ligatures w14:val="none"/>
+        </w:rPr>
+        <w:t>"This is my question?"</w:t>
+      </w:r>
+      <w:r>
+        <w:rPr>
+          <w:rFonts w:ascii="Ubuntu Mono" w:eastAsia="Times New Roman" w:hAnsi="Ubuntu Mono" w:cs="Courier New"/>
+          <w:color w:val="939598"/>
+          <w:kern w:val="0"/>
+          <w:sz w:val="27"/>
+          <w:szCs w:val="27"/>
+          <w:lang w:val="en-US" w:eastAsia="ru-RU"/>
+          <w14:ligatures w14:val="none"/>
+        </w:rPr>
+        <w:br/>
+      </w:r>
+      <w:r>
+        <w:rPr>
+          <w:rFonts w:ascii="Ubuntu Mono" w:eastAsia="Times New Roman" w:hAnsi="Ubuntu Mono" w:cs="Courier New"/>
+          <w:color w:val="FF8973"/>
+          <w:kern w:val="0"/>
+          <w:sz w:val="27"/>
+          <w:szCs w:val="27"/>
+          <w:lang w:val="en-US" w:eastAsia="ru-RU"/>
+          <w14:ligatures w14:val="none"/>
+        </w:rPr>
+        <w:t>answer</w:t>
+      </w:r>
+      <w:r>
+        <w:rPr>
+          <w:rFonts w:ascii="Ubuntu Mono" w:eastAsia="Times New Roman" w:hAnsi="Ubuntu Mono" w:cs="Courier New"/>
+          <w:color w:val="FFFFFF"/>
+          <w:kern w:val="0"/>
+          <w:sz w:val="27"/>
+          <w:szCs w:val="27"/>
+          <w:lang w:val="en-US" w:eastAsia="ru-RU"/>
+          <w14:ligatures w14:val="none"/>
+        </w:rPr>
+        <w:t xml:space="preserve"> = </w:t>
+      </w:r>
+      <w:proofErr w:type="spellStart"/>
+      <w:proofErr w:type="gramStart"/>
+      <w:r>
+        <w:rPr>
+          <w:rFonts w:ascii="Ubuntu Mono" w:eastAsia="Times New Roman" w:hAnsi="Ubuntu Mono" w:cs="Courier New"/>
+          <w:color w:val="FF8973"/>
+          <w:kern w:val="0"/>
+          <w:sz w:val="27"/>
+          <w:szCs w:val="27"/>
+          <w:lang w:val="en-US" w:eastAsia="ru-RU"/>
+          <w14:ligatures w14:val="none"/>
+        </w:rPr>
+        <w:t>gets</w:t>
+      </w:r>
+      <w:r>
+        <w:rPr>
+          <w:rFonts w:ascii="Ubuntu Mono" w:eastAsia="Times New Roman" w:hAnsi="Ubuntu Mono" w:cs="Courier New"/>
+          <w:color w:val="FFFFFF"/>
+          <w:kern w:val="0"/>
+          <w:sz w:val="27"/>
+          <w:szCs w:val="27"/>
+          <w:lang w:val="en-US" w:eastAsia="ru-RU"/>
+          <w14:ligatures w14:val="none"/>
+        </w:rPr>
+        <w:t>.</w:t>
+      </w:r>
+      <w:r>
+        <w:rPr>
+          <w:rFonts w:ascii="Ubuntu Mono" w:eastAsia="Times New Roman" w:hAnsi="Ubuntu Mono" w:cs="Courier New"/>
+          <w:color w:val="83FFF5"/>
+          <w:kern w:val="0"/>
+          <w:sz w:val="27"/>
+          <w:szCs w:val="27"/>
+          <w:lang w:val="en-US" w:eastAsia="ru-RU"/>
+          <w14:ligatures w14:val="none"/>
+        </w:rPr>
+        <w:t>chomp</w:t>
+      </w:r>
+      <w:proofErr w:type="spellEnd"/>
+      <w:proofErr w:type="gramEnd"/>
+      <w:r>
+        <w:rPr>
+          <w:rFonts w:ascii="Ubuntu Mono" w:eastAsia="Times New Roman" w:hAnsi="Ubuntu Mono" w:cs="Courier New"/>
+          <w:color w:val="939598"/>
+          <w:kern w:val="0"/>
+          <w:sz w:val="27"/>
+          <w:szCs w:val="27"/>
+          <w:lang w:val="en-US" w:eastAsia="ru-RU"/>
+          <w14:ligatures w14:val="none"/>
+        </w:rPr>
+        <w:br/>
+      </w:r>
+      <w:r>
+        <w:rPr>
+          <w:rFonts w:ascii="Ubuntu Mono" w:eastAsia="Times New Roman" w:hAnsi="Ubuntu Mono" w:cs="Courier New"/>
+          <w:color w:val="FF8973"/>
+          <w:kern w:val="0"/>
+          <w:sz w:val="27"/>
+          <w:szCs w:val="27"/>
+          <w:lang w:val="en-US" w:eastAsia="ru-RU"/>
+          <w14:ligatures w14:val="none"/>
+        </w:rPr>
+        <w:t>answer2</w:t>
+      </w:r>
+      <w:r>
+        <w:rPr>
+          <w:rFonts w:ascii="Ubuntu Mono" w:eastAsia="Times New Roman" w:hAnsi="Ubuntu Mono" w:cs="Courier New"/>
+          <w:color w:val="FFFFFF"/>
+          <w:kern w:val="0"/>
+          <w:sz w:val="27"/>
+          <w:szCs w:val="27"/>
+          <w:lang w:val="en-US" w:eastAsia="ru-RU"/>
+          <w14:ligatures w14:val="none"/>
+        </w:rPr>
+        <w:t xml:space="preserve"> = </w:t>
+      </w:r>
+      <w:proofErr w:type="spellStart"/>
+      <w:r>
+        <w:rPr>
+          <w:rFonts w:ascii="Ubuntu Mono" w:eastAsia="Times New Roman" w:hAnsi="Ubuntu Mono" w:cs="Courier New"/>
+          <w:color w:val="FF8973"/>
+          <w:kern w:val="0"/>
+          <w:sz w:val="27"/>
+          <w:szCs w:val="27"/>
+          <w:lang w:val="en-US" w:eastAsia="ru-RU"/>
+          <w14:ligatures w14:val="none"/>
+        </w:rPr>
+        <w:t>answer</w:t>
+      </w:r>
+      <w:r>
+        <w:rPr>
+          <w:rFonts w:ascii="Ubuntu Mono" w:eastAsia="Times New Roman" w:hAnsi="Ubuntu Mono" w:cs="Courier New"/>
+          <w:color w:val="FFFFFF"/>
+          <w:kern w:val="0"/>
+          <w:sz w:val="27"/>
+          <w:szCs w:val="27"/>
+          <w:lang w:val="en-US" w:eastAsia="ru-RU"/>
+          <w14:ligatures w14:val="none"/>
+        </w:rPr>
+        <w:t>.</w:t>
+      </w:r>
+      <w:r>
+        <w:rPr>
+          <w:rFonts w:ascii="Ubuntu Mono" w:eastAsia="Times New Roman" w:hAnsi="Ubuntu Mono" w:cs="Courier New"/>
+          <w:color w:val="83FFF5"/>
+          <w:kern w:val="0"/>
+          <w:sz w:val="27"/>
+          <w:szCs w:val="27"/>
+          <w:lang w:val="en-US" w:eastAsia="ru-RU"/>
+          <w14:ligatures w14:val="none"/>
+        </w:rPr>
+        <w:t>capitalize</w:t>
+      </w:r>
+      <w:proofErr w:type="spellEnd"/>
+      <w:r>
+        <w:rPr>
+          <w:rFonts w:ascii="Ubuntu Mono" w:eastAsia="Times New Roman" w:hAnsi="Ubuntu Mono" w:cs="Courier New"/>
+          <w:color w:val="FFFFFF"/>
+          <w:kern w:val="0"/>
+          <w:sz w:val="27"/>
+          <w:szCs w:val="27"/>
+          <w:lang w:val="en-US" w:eastAsia="ru-RU"/>
+          <w14:ligatures w14:val="none"/>
+        </w:rPr>
+        <w:t xml:space="preserve"> </w:t>
+      </w:r>
+      <w:r>
+        <w:rPr>
+          <w:rFonts w:ascii="Ubuntu Mono" w:eastAsia="Times New Roman" w:hAnsi="Ubuntu Mono" w:cs="Courier New"/>
+          <w:color w:val="939598"/>
+          <w:kern w:val="0"/>
+          <w:sz w:val="27"/>
+          <w:szCs w:val="27"/>
+          <w:lang w:val="en-US" w:eastAsia="ru-RU"/>
+          <w14:ligatures w14:val="none"/>
+        </w:rPr>
+        <w:br/>
+      </w:r>
+      <w:proofErr w:type="spellStart"/>
+      <w:r>
+        <w:rPr>
+          <w:rFonts w:ascii="Ubuntu Mono" w:eastAsia="Times New Roman" w:hAnsi="Ubuntu Mono" w:cs="Courier New"/>
+          <w:color w:val="FF8973"/>
+          <w:kern w:val="0"/>
+          <w:sz w:val="27"/>
+          <w:szCs w:val="27"/>
+          <w:lang w:val="en-US" w:eastAsia="ru-RU"/>
+          <w14:ligatures w14:val="none"/>
+        </w:rPr>
+        <w:t>answer</w:t>
+      </w:r>
+      <w:r>
+        <w:rPr>
+          <w:rFonts w:ascii="Ubuntu Mono" w:eastAsia="Times New Roman" w:hAnsi="Ubuntu Mono" w:cs="Courier New"/>
+          <w:color w:val="FFFFFF"/>
+          <w:kern w:val="0"/>
+          <w:sz w:val="27"/>
+          <w:szCs w:val="27"/>
+          <w:lang w:val="en-US" w:eastAsia="ru-RU"/>
+          <w14:ligatures w14:val="none"/>
+        </w:rPr>
+        <w:t>.</w:t>
+      </w:r>
+      <w:r>
+        <w:rPr>
+          <w:rFonts w:ascii="Ubuntu Mono" w:eastAsia="Times New Roman" w:hAnsi="Ubuntu Mono" w:cs="Courier New"/>
+          <w:color w:val="83FFF5"/>
+          <w:kern w:val="0"/>
+          <w:sz w:val="27"/>
+          <w:szCs w:val="27"/>
+          <w:lang w:val="en-US" w:eastAsia="ru-RU"/>
+          <w14:ligatures w14:val="none"/>
+        </w:rPr>
+        <w:t>capitalize</w:t>
+      </w:r>
+      <w:proofErr w:type="spellEnd"/>
+      <w:r>
+        <w:rPr>
+          <w:rFonts w:ascii="Ubuntu Mono" w:eastAsia="Times New Roman" w:hAnsi="Ubuntu Mono" w:cs="Courier New"/>
+          <w:color w:val="83FFF5"/>
+          <w:kern w:val="0"/>
+          <w:sz w:val="27"/>
+          <w:szCs w:val="27"/>
+          <w:lang w:val="en-US" w:eastAsia="ru-RU"/>
+          <w14:ligatures w14:val="none"/>
+        </w:rPr>
+        <w:t>!</w:t>
+      </w:r>
+    </w:p>
+    <w:p>
+      <w:pPr>
+        <w:numPr>
+          <w:ilvl w:val="0"/>
+          <w:numId w:val="1"/>
+        </w:numPr>
+        <w:spacing w:before="100" w:beforeAutospacing="1" w:after="100" w:afterAutospacing="1" w:line="240" w:lineRule="auto"/>
+        <w:rPr>
+          <w:rFonts w:ascii="Segoe UI" w:eastAsia="Times New Roman" w:hAnsi="Segoe UI" w:cs="Segoe UI"/>
+          <w:color w:val="10162F"/>
+          <w:kern w:val="0"/>
+          <w:sz w:val="27"/>
+          <w:szCs w:val="27"/>
+          <w:lang w:eastAsia="ru-RU"/>
+          <w14:ligatures w14:val="none"/>
+        </w:rPr>
+      </w:pPr>
+      <w:proofErr w:type="gramStart"/>
+      <w:r>
+        <w:rPr>
+          <w:rFonts w:ascii="Segoe UI" w:eastAsia="Times New Roman" w:hAnsi="Segoe UI" w:cs="Segoe UI"/>
+          <w:color w:val="10162F"/>
+          <w:kern w:val="0"/>
+          <w:sz w:val="27"/>
+          <w:szCs w:val="27"/>
+          <w:lang w:val="en-US" w:eastAsia="ru-RU"/>
+          <w14:ligatures w14:val="none"/>
+        </w:rPr>
+        <w:t>First</w:t>
+      </w:r>
+      <w:proofErr w:type="gramEnd"/>
+      <w:r>
+        <w:rPr>
+          <w:rFonts w:ascii="Segoe UI" w:eastAsia="Times New Roman" w:hAnsi="Segoe UI" w:cs="Segoe UI"/>
+          <w:color w:val="10162F"/>
+          <w:kern w:val="0"/>
+          <w:sz w:val="27"/>
+          <w:szCs w:val="27"/>
+          <w:lang w:val="en-US" w:eastAsia="ru-RU"/>
+          <w14:ligatures w14:val="none"/>
+        </w:rPr>
+        <w:t xml:space="preserve"> we introduce one new method, </w:t>
+      </w:r>
+      <w:r>
+        <w:rPr>
+          <w:rFonts w:ascii="Ubuntu Mono" w:eastAsia="Times New Roman" w:hAnsi="Ubuntu Mono" w:cs="Courier New"/>
+          <w:color w:val="15141F"/>
+          <w:kern w:val="0"/>
+          <w:shd w:val="clear" w:color="auto" w:fill="EAE9ED"/>
+          <w:lang w:val="en-US" w:eastAsia="ru-RU"/>
+          <w14:ligatures w14:val="none"/>
+        </w:rPr>
+        <w:t>capitalize</w:t>
+      </w:r>
+      <w:r>
+        <w:rPr>
+          <w:rFonts w:ascii="Segoe UI" w:eastAsia="Times New Roman" w:hAnsi="Segoe UI" w:cs="Segoe UI"/>
+          <w:color w:val="10162F"/>
+          <w:kern w:val="0"/>
+          <w:sz w:val="27"/>
+          <w:szCs w:val="27"/>
+          <w:lang w:val="en-US" w:eastAsia="ru-RU"/>
+          <w14:ligatures w14:val="none"/>
+        </w:rPr>
+        <w:t xml:space="preserve">, here. It capitalizes the first letter of a string and makes the rest of the letters lower case. </w:t>
+      </w:r>
+      <w:r>
+        <w:rPr>
+          <w:rFonts w:ascii="Segoe UI" w:eastAsia="Times New Roman" w:hAnsi="Segoe UI" w:cs="Segoe UI"/>
+          <w:color w:val="10162F"/>
+          <w:kern w:val="0"/>
+          <w:sz w:val="27"/>
+          <w:szCs w:val="27"/>
+          <w:lang w:eastAsia="ru-RU"/>
+          <w14:ligatures w14:val="none"/>
+        </w:rPr>
+        <w:t xml:space="preserve">We </w:t>
+      </w:r>
+      <w:proofErr w:type="spellStart"/>
+      <w:r>
+        <w:rPr>
+          <w:rFonts w:ascii="Segoe UI" w:eastAsia="Times New Roman" w:hAnsi="Segoe UI" w:cs="Segoe UI"/>
+          <w:color w:val="10162F"/>
+          <w:kern w:val="0"/>
+          <w:sz w:val="27"/>
+          <w:szCs w:val="27"/>
+          <w:lang w:eastAsia="ru-RU"/>
+          <w14:ligatures w14:val="none"/>
+        </w:rPr>
+        <w:t>assign</w:t>
+      </w:r>
+      <w:proofErr w:type="spellEnd"/>
+      <w:r>
+        <w:rPr>
+          <w:rFonts w:ascii="Segoe UI" w:eastAsia="Times New Roman" w:hAnsi="Segoe UI" w:cs="Segoe UI"/>
+          <w:color w:val="10162F"/>
+          <w:kern w:val="0"/>
+          <w:sz w:val="27"/>
+          <w:szCs w:val="27"/>
+          <w:lang w:eastAsia="ru-RU"/>
+          <w14:ligatures w14:val="none"/>
+        </w:rPr>
+        <w:t xml:space="preserve"> </w:t>
+      </w:r>
+      <w:proofErr w:type="spellStart"/>
+      <w:r>
+        <w:rPr>
+          <w:rFonts w:ascii="Segoe UI" w:eastAsia="Times New Roman" w:hAnsi="Segoe UI" w:cs="Segoe UI"/>
+          <w:color w:val="10162F"/>
+          <w:kern w:val="0"/>
+          <w:sz w:val="27"/>
+          <w:szCs w:val="27"/>
+          <w:lang w:eastAsia="ru-RU"/>
+          <w14:ligatures w14:val="none"/>
+        </w:rPr>
+        <w:t>the</w:t>
+      </w:r>
+      <w:proofErr w:type="spellEnd"/>
+      <w:r>
+        <w:rPr>
+          <w:rFonts w:ascii="Segoe UI" w:eastAsia="Times New Roman" w:hAnsi="Segoe UI" w:cs="Segoe UI"/>
+          <w:color w:val="10162F"/>
+          <w:kern w:val="0"/>
+          <w:sz w:val="27"/>
+          <w:szCs w:val="27"/>
+          <w:lang w:eastAsia="ru-RU"/>
+          <w14:ligatures w14:val="none"/>
+        </w:rPr>
+        <w:t xml:space="preserve"> </w:t>
+      </w:r>
+      <w:proofErr w:type="spellStart"/>
+      <w:r>
+        <w:rPr>
+          <w:rFonts w:ascii="Segoe UI" w:eastAsia="Times New Roman" w:hAnsi="Segoe UI" w:cs="Segoe UI"/>
+          <w:color w:val="10162F"/>
+          <w:kern w:val="0"/>
+          <w:sz w:val="27"/>
+          <w:szCs w:val="27"/>
+          <w:lang w:eastAsia="ru-RU"/>
+          <w14:ligatures w14:val="none"/>
+        </w:rPr>
+        <w:t>result</w:t>
+      </w:r>
+      <w:proofErr w:type="spellEnd"/>
+      <w:r>
+        <w:rPr>
+          <w:rFonts w:ascii="Segoe UI" w:eastAsia="Times New Roman" w:hAnsi="Segoe UI" w:cs="Segoe UI"/>
+          <w:color w:val="10162F"/>
+          <w:kern w:val="0"/>
+          <w:sz w:val="27"/>
+          <w:szCs w:val="27"/>
+          <w:lang w:eastAsia="ru-RU"/>
+          <w14:ligatures w14:val="none"/>
+        </w:rPr>
+        <w:t xml:space="preserve"> </w:t>
+      </w:r>
+      <w:proofErr w:type="spellStart"/>
+      <w:r>
+        <w:rPr>
+          <w:rFonts w:ascii="Segoe UI" w:eastAsia="Times New Roman" w:hAnsi="Segoe UI" w:cs="Segoe UI"/>
+          <w:color w:val="10162F"/>
+          <w:kern w:val="0"/>
+          <w:sz w:val="27"/>
+          <w:szCs w:val="27"/>
+          <w:lang w:eastAsia="ru-RU"/>
+          <w14:ligatures w14:val="none"/>
+        </w:rPr>
+        <w:t>to</w:t>
+      </w:r>
+      <w:proofErr w:type="spellEnd"/>
+      <w:r>
+        <w:rPr>
+          <w:rFonts w:ascii="Segoe UI" w:eastAsia="Times New Roman" w:hAnsi="Segoe UI" w:cs="Segoe UI"/>
+          <w:color w:val="10162F"/>
+          <w:kern w:val="0"/>
+          <w:sz w:val="27"/>
+          <w:szCs w:val="27"/>
+          <w:lang w:eastAsia="ru-RU"/>
+          <w14:ligatures w14:val="none"/>
+        </w:rPr>
+        <w:t> </w:t>
+      </w:r>
+      <w:r>
+        <w:rPr>
+          <w:rFonts w:ascii="Ubuntu Mono" w:eastAsia="Times New Roman" w:hAnsi="Ubuntu Mono" w:cs="Courier New"/>
+          <w:color w:val="15141F"/>
+          <w:kern w:val="0"/>
+          <w:shd w:val="clear" w:color="auto" w:fill="EAE9ED"/>
+          <w:lang w:eastAsia="ru-RU"/>
+          <w14:ligatures w14:val="none"/>
+        </w:rPr>
+        <w:t>answer2</w:t>
+      </w:r>
+    </w:p>
+    <w:p>
+      <w:pPr>
+        <w:numPr>
+          <w:ilvl w:val="0"/>
+          <w:numId w:val="1"/>
+        </w:numPr>
+        <w:spacing w:before="100" w:beforeAutospacing="1" w:after="100" w:afterAutospacing="1" w:line="240" w:lineRule="auto"/>
+        <w:rPr>
+          <w:rFonts w:ascii="Segoe UI" w:eastAsia="Times New Roman" w:hAnsi="Segoe UI" w:cs="Segoe UI"/>
+          <w:color w:val="10162F"/>
+          <w:kern w:val="0"/>
+          <w:sz w:val="27"/>
+          <w:szCs w:val="27"/>
+          <w:lang w:val="en-US" w:eastAsia="ru-RU"/>
+          <w14:ligatures w14:val="none"/>
+        </w:rPr>
+      </w:pPr>
+      <w:r>
+        <w:rPr>
+          <w:rFonts w:ascii="Segoe UI" w:eastAsia="Times New Roman" w:hAnsi="Segoe UI" w:cs="Segoe UI"/>
+          <w:color w:val="10162F"/>
+          <w:kern w:val="0"/>
+          <w:sz w:val="27"/>
+          <w:szCs w:val="27"/>
+          <w:lang w:val="en-US" w:eastAsia="ru-RU"/>
+          <w14:ligatures w14:val="none"/>
+        </w:rPr>
+        <w:t>The next line might look a little strange, we don’t assign the result of </w:t>
+      </w:r>
+      <w:r>
+        <w:rPr>
+          <w:rFonts w:ascii="Ubuntu Mono" w:eastAsia="Times New Roman" w:hAnsi="Ubuntu Mono" w:cs="Courier New"/>
+          <w:color w:val="15141F"/>
+          <w:kern w:val="0"/>
+          <w:shd w:val="clear" w:color="auto" w:fill="EAE9ED"/>
+          <w:lang w:val="en-US" w:eastAsia="ru-RU"/>
+          <w14:ligatures w14:val="none"/>
+        </w:rPr>
+        <w:t>capitalize</w:t>
+      </w:r>
+      <w:r>
+        <w:rPr>
+          <w:rFonts w:ascii="Segoe UI" w:eastAsia="Times New Roman" w:hAnsi="Segoe UI" w:cs="Segoe UI"/>
+          <w:color w:val="10162F"/>
+          <w:kern w:val="0"/>
+          <w:sz w:val="27"/>
+          <w:szCs w:val="27"/>
+          <w:lang w:val="en-US" w:eastAsia="ru-RU"/>
+          <w14:ligatures w14:val="none"/>
+        </w:rPr>
+        <w:t xml:space="preserve"> to a variable. Instead you might notice </w:t>
+      </w:r>
+      <w:proofErr w:type="gramStart"/>
+      <w:r>
+        <w:rPr>
+          <w:rFonts w:ascii="Segoe UI" w:eastAsia="Times New Roman" w:hAnsi="Segoe UI" w:cs="Segoe UI"/>
+          <w:color w:val="10162F"/>
+          <w:kern w:val="0"/>
+          <w:sz w:val="27"/>
+          <w:szCs w:val="27"/>
+          <w:lang w:val="en-US" w:eastAsia="ru-RU"/>
+          <w14:ligatures w14:val="none"/>
+        </w:rPr>
+        <w:t>the </w:t>
+      </w:r>
+      <w:r>
+        <w:rPr>
+          <w:rFonts w:ascii="Ubuntu Mono" w:eastAsia="Times New Roman" w:hAnsi="Ubuntu Mono" w:cs="Courier New"/>
+          <w:color w:val="15141F"/>
+          <w:kern w:val="0"/>
+          <w:shd w:val="clear" w:color="auto" w:fill="EAE9ED"/>
+          <w:lang w:val="en-US" w:eastAsia="ru-RU"/>
+          <w14:ligatures w14:val="none"/>
+        </w:rPr>
+        <w:t>!</w:t>
+      </w:r>
+      <w:proofErr w:type="gramEnd"/>
+      <w:r>
+        <w:rPr>
+          <w:rFonts w:ascii="Segoe UI" w:eastAsia="Times New Roman" w:hAnsi="Segoe UI" w:cs="Segoe UI"/>
+          <w:color w:val="10162F"/>
+          <w:kern w:val="0"/>
+          <w:sz w:val="27"/>
+          <w:szCs w:val="27"/>
+          <w:lang w:val="en-US" w:eastAsia="ru-RU"/>
+          <w14:ligatures w14:val="none"/>
+        </w:rPr>
+        <w:t> at the end of </w:t>
+      </w:r>
+      <w:r>
+        <w:rPr>
+          <w:rFonts w:ascii="Ubuntu Mono" w:eastAsia="Times New Roman" w:hAnsi="Ubuntu Mono" w:cs="Courier New"/>
+          <w:color w:val="15141F"/>
+          <w:kern w:val="0"/>
+          <w:shd w:val="clear" w:color="auto" w:fill="EAE9ED"/>
+          <w:lang w:val="en-US" w:eastAsia="ru-RU"/>
+          <w14:ligatures w14:val="none"/>
+        </w:rPr>
+        <w:t>capitalize</w:t>
+      </w:r>
+      <w:r>
+        <w:rPr>
+          <w:rFonts w:ascii="Segoe UI" w:eastAsia="Times New Roman" w:hAnsi="Segoe UI" w:cs="Segoe UI"/>
+          <w:color w:val="10162F"/>
+          <w:kern w:val="0"/>
+          <w:sz w:val="27"/>
+          <w:szCs w:val="27"/>
+          <w:lang w:val="en-US" w:eastAsia="ru-RU"/>
+          <w14:ligatures w14:val="none"/>
+        </w:rPr>
+        <w:t>. This modifies the value contained within the variable </w:t>
+      </w:r>
+      <w:r>
+        <w:rPr>
+          <w:rFonts w:ascii="Ubuntu Mono" w:eastAsia="Times New Roman" w:hAnsi="Ubuntu Mono" w:cs="Courier New"/>
+          <w:color w:val="15141F"/>
+          <w:kern w:val="0"/>
+          <w:shd w:val="clear" w:color="auto" w:fill="EAE9ED"/>
+          <w:lang w:val="en-US" w:eastAsia="ru-RU"/>
+          <w14:ligatures w14:val="none"/>
+        </w:rPr>
+        <w:t>answer</w:t>
+      </w:r>
+      <w:r>
+        <w:rPr>
+          <w:rFonts w:ascii="Segoe UI" w:eastAsia="Times New Roman" w:hAnsi="Segoe UI" w:cs="Segoe UI"/>
+          <w:color w:val="10162F"/>
+          <w:kern w:val="0"/>
+          <w:sz w:val="27"/>
+          <w:szCs w:val="27"/>
+          <w:lang w:val="en-US" w:eastAsia="ru-RU"/>
+          <w14:ligatures w14:val="none"/>
+        </w:rPr>
+        <w:t> itself. The next time you use the variable </w:t>
+      </w:r>
+      <w:r>
+        <w:rPr>
+          <w:rFonts w:ascii="Ubuntu Mono" w:eastAsia="Times New Roman" w:hAnsi="Ubuntu Mono" w:cs="Courier New"/>
+          <w:color w:val="15141F"/>
+          <w:kern w:val="0"/>
+          <w:shd w:val="clear" w:color="auto" w:fill="EAE9ED"/>
+          <w:lang w:val="en-US" w:eastAsia="ru-RU"/>
+          <w14:ligatures w14:val="none"/>
+        </w:rPr>
+        <w:t>answer</w:t>
+      </w:r>
+      <w:r>
+        <w:rPr>
+          <w:rFonts w:ascii="Segoe UI" w:eastAsia="Times New Roman" w:hAnsi="Segoe UI" w:cs="Segoe UI"/>
+          <w:color w:val="10162F"/>
+          <w:kern w:val="0"/>
+          <w:sz w:val="27"/>
+          <w:szCs w:val="27"/>
+          <w:lang w:val="en-US" w:eastAsia="ru-RU"/>
+          <w14:ligatures w14:val="none"/>
+        </w:rPr>
+        <w:t> you will get the results of </w:t>
+      </w:r>
+      <w:proofErr w:type="spellStart"/>
+      <w:proofErr w:type="gramStart"/>
+      <w:r>
+        <w:rPr>
+          <w:rFonts w:ascii="Ubuntu Mono" w:eastAsia="Times New Roman" w:hAnsi="Ubuntu Mono" w:cs="Courier New"/>
+          <w:color w:val="15141F"/>
+          <w:kern w:val="0"/>
+          <w:shd w:val="clear" w:color="auto" w:fill="EAE9ED"/>
+          <w:lang w:val="en-US" w:eastAsia="ru-RU"/>
+          <w14:ligatures w14:val="none"/>
+        </w:rPr>
+        <w:t>answer.capitalize</w:t>
+      </w:r>
+      <w:proofErr w:type="spellEnd"/>
+      <w:proofErr w:type="gramEnd"/>
+    </w:p>
+    <w:p>
+      <w:pPr>
+        <w:shd w:val="clear" w:color="auto" w:fill="FFFFFF"/>
+        <w:spacing w:before="100" w:beforeAutospacing="1" w:after="100" w:afterAutospacing="1" w:line="240" w:lineRule="auto"/>
+        <w:outlineLvl w:val="2"/>
+        <w:rPr>
+          <w:rFonts w:ascii="Segoe UI" w:eastAsia="Times New Roman" w:hAnsi="Segoe UI" w:cs="Segoe UI"/>
+          <w:b/>
+          <w:bCs/>
+          <w:color w:val="10162F"/>
+          <w:kern w:val="0"/>
+          <w:sz w:val="27"/>
+          <w:szCs w:val="27"/>
+          <w:lang w:val="en-US" w:eastAsia="ru-RU"/>
+          <w14:ligatures w14:val="none"/>
+        </w:rPr>
+      </w:pPr>
+      <w:r>
+        <w:rPr>
+          <w:rFonts w:ascii="Segoe UI" w:eastAsia="Times New Roman" w:hAnsi="Segoe UI" w:cs="Segoe UI"/>
+          <w:b/>
+          <w:bCs/>
+          <w:color w:val="10162F"/>
+          <w:kern w:val="0"/>
+          <w:sz w:val="27"/>
+          <w:szCs w:val="27"/>
+          <w:lang w:val="en-US" w:eastAsia="ru-RU"/>
+          <w14:ligatures w14:val="none"/>
+        </w:rPr>
+        <w:t>Instructions</w:t>
+      </w:r>
+    </w:p>
+    <w:p>
+      <w:pPr>
+        <w:spacing w:after="0" w:line="240" w:lineRule="auto"/>
+        <w:rPr>
+          <w:rFonts w:ascii="Segoe UI" w:eastAsia="Times New Roman" w:hAnsi="Segoe UI" w:cs="Segoe UI"/>
+          <w:color w:val="10162F"/>
+          <w:kern w:val="0"/>
+          <w:sz w:val="27"/>
+          <w:szCs w:val="27"/>
+          <w:lang w:val="en-US" w:eastAsia="ru-RU"/>
+          <w14:ligatures w14:val="none"/>
+        </w:rPr>
+      </w:pPr>
+      <w:r>
+        <w:rPr>
+          <w:rFonts w:ascii="Segoe UI" w:eastAsia="Times New Roman" w:hAnsi="Segoe UI" w:cs="Segoe UI"/>
+          <w:b/>
+          <w:bCs/>
+          <w:color w:val="10162F"/>
+          <w:kern w:val="0"/>
+          <w:sz w:val="27"/>
+          <w:szCs w:val="27"/>
+          <w:lang w:val="en-US" w:eastAsia="ru-RU"/>
+          <w14:ligatures w14:val="none"/>
+        </w:rPr>
+        <w:t>1.</w:t>
+      </w:r>
+    </w:p>
+    <w:p>
+      <w:pPr>
+        <w:spacing w:after="100" w:afterAutospacing="1" w:line="240" w:lineRule="auto"/>
+        <w:rPr>
+          <w:rFonts w:ascii="Segoe UI" w:eastAsia="Times New Roman" w:hAnsi="Segoe UI" w:cs="Segoe UI"/>
+          <w:color w:val="10162F"/>
+          <w:kern w:val="0"/>
+          <w:sz w:val="27"/>
+          <w:szCs w:val="27"/>
+          <w:lang w:val="en-US" w:eastAsia="ru-RU"/>
+          <w14:ligatures w14:val="none"/>
+        </w:rPr>
+      </w:pPr>
+      <w:r>
+        <w:rPr>
+          <w:rFonts w:ascii="Segoe UI" w:eastAsia="Times New Roman" w:hAnsi="Segoe UI" w:cs="Segoe UI"/>
+          <w:color w:val="10162F"/>
+          <w:kern w:val="0"/>
+          <w:sz w:val="27"/>
+          <w:szCs w:val="27"/>
+          <w:lang w:val="en-US" w:eastAsia="ru-RU"/>
+          <w14:ligatures w14:val="none"/>
+        </w:rPr>
+        <w:t>After each variable assignment: </w:t>
+      </w:r>
+      <w:proofErr w:type="spellStart"/>
+      <w:r>
+        <w:rPr>
+          <w:rFonts w:ascii="Ubuntu Mono" w:eastAsia="Times New Roman" w:hAnsi="Ubuntu Mono" w:cs="Courier New"/>
+          <w:color w:val="15141F"/>
+          <w:kern w:val="0"/>
+          <w:shd w:val="clear" w:color="auto" w:fill="EAE9ED"/>
+          <w:lang w:val="en-US" w:eastAsia="ru-RU"/>
+          <w14:ligatures w14:val="none"/>
+        </w:rPr>
+        <w:t>first_name</w:t>
+      </w:r>
+      <w:proofErr w:type="spellEnd"/>
+      <w:r>
+        <w:rPr>
+          <w:rFonts w:ascii="Segoe UI" w:eastAsia="Times New Roman" w:hAnsi="Segoe UI" w:cs="Segoe UI"/>
+          <w:color w:val="10162F"/>
+          <w:kern w:val="0"/>
+          <w:sz w:val="27"/>
+          <w:szCs w:val="27"/>
+          <w:lang w:val="en-US" w:eastAsia="ru-RU"/>
+          <w14:ligatures w14:val="none"/>
+        </w:rPr>
+        <w:t>, </w:t>
+      </w:r>
+      <w:proofErr w:type="spellStart"/>
+      <w:r>
+        <w:rPr>
+          <w:rFonts w:ascii="Ubuntu Mono" w:eastAsia="Times New Roman" w:hAnsi="Ubuntu Mono" w:cs="Courier New"/>
+          <w:color w:val="15141F"/>
+          <w:kern w:val="0"/>
+          <w:shd w:val="clear" w:color="auto" w:fill="EAE9ED"/>
+          <w:lang w:val="en-US" w:eastAsia="ru-RU"/>
+          <w14:ligatures w14:val="none"/>
+        </w:rPr>
+        <w:t>last_name</w:t>
+      </w:r>
+      <w:proofErr w:type="spellEnd"/>
+      <w:r>
+        <w:rPr>
+          <w:rFonts w:ascii="Segoe UI" w:eastAsia="Times New Roman" w:hAnsi="Segoe UI" w:cs="Segoe UI"/>
+          <w:color w:val="10162F"/>
+          <w:kern w:val="0"/>
+          <w:sz w:val="27"/>
+          <w:szCs w:val="27"/>
+          <w:lang w:val="en-US" w:eastAsia="ru-RU"/>
+          <w14:ligatures w14:val="none"/>
+        </w:rPr>
+        <w:t>, and </w:t>
+      </w:r>
+      <w:r>
+        <w:rPr>
+          <w:rFonts w:ascii="Ubuntu Mono" w:eastAsia="Times New Roman" w:hAnsi="Ubuntu Mono" w:cs="Courier New"/>
+          <w:color w:val="15141F"/>
+          <w:kern w:val="0"/>
+          <w:shd w:val="clear" w:color="auto" w:fill="EAE9ED"/>
+          <w:lang w:val="en-US" w:eastAsia="ru-RU"/>
+          <w14:ligatures w14:val="none"/>
+        </w:rPr>
+        <w:t>city</w:t>
+      </w:r>
+      <w:r>
+        <w:rPr>
+          <w:rFonts w:ascii="Segoe UI" w:eastAsia="Times New Roman" w:hAnsi="Segoe UI" w:cs="Segoe UI"/>
+          <w:color w:val="10162F"/>
+          <w:kern w:val="0"/>
+          <w:sz w:val="27"/>
+          <w:szCs w:val="27"/>
+          <w:lang w:val="en-US" w:eastAsia="ru-RU"/>
+          <w14:ligatures w14:val="none"/>
+        </w:rPr>
+        <w:t xml:space="preserve"> add </w:t>
+      </w:r>
+      <w:proofErr w:type="gramStart"/>
+      <w:r>
+        <w:rPr>
+          <w:rFonts w:ascii="Segoe UI" w:eastAsia="Times New Roman" w:hAnsi="Segoe UI" w:cs="Segoe UI"/>
+          <w:color w:val="10162F"/>
+          <w:kern w:val="0"/>
+          <w:sz w:val="27"/>
+          <w:szCs w:val="27"/>
+          <w:lang w:val="en-US" w:eastAsia="ru-RU"/>
+          <w14:ligatures w14:val="none"/>
+        </w:rPr>
+        <w:t>the </w:t>
+      </w:r>
+      <w:r>
+        <w:rPr>
+          <w:rFonts w:ascii="Ubuntu Mono" w:eastAsia="Times New Roman" w:hAnsi="Ubuntu Mono" w:cs="Courier New"/>
+          <w:color w:val="15141F"/>
+          <w:kern w:val="0"/>
+          <w:shd w:val="clear" w:color="auto" w:fill="EAE9ED"/>
+          <w:lang w:val="en-US" w:eastAsia="ru-RU"/>
+          <w14:ligatures w14:val="none"/>
+        </w:rPr>
+        <w:t>.capitalize</w:t>
+      </w:r>
+      <w:proofErr w:type="gramEnd"/>
+      <w:r>
+        <w:rPr>
+          <w:rFonts w:ascii="Ubuntu Mono" w:eastAsia="Times New Roman" w:hAnsi="Ubuntu Mono" w:cs="Courier New"/>
+          <w:color w:val="15141F"/>
+          <w:kern w:val="0"/>
+          <w:shd w:val="clear" w:color="auto" w:fill="EAE9ED"/>
+          <w:lang w:val="en-US" w:eastAsia="ru-RU"/>
+          <w14:ligatures w14:val="none"/>
+        </w:rPr>
+        <w:t>!</w:t>
+      </w:r>
+      <w:r>
+        <w:rPr>
+          <w:rFonts w:ascii="Segoe UI" w:eastAsia="Times New Roman" w:hAnsi="Segoe UI" w:cs="Segoe UI"/>
+          <w:color w:val="10162F"/>
+          <w:kern w:val="0"/>
+          <w:sz w:val="27"/>
+          <w:szCs w:val="27"/>
+          <w:lang w:val="en-US" w:eastAsia="ru-RU"/>
+          <w14:ligatures w14:val="none"/>
+        </w:rPr>
+        <w:t> method</w:t>
+      </w:r>
+    </w:p>
+    <w:p>
+      <w:pPr>
+        <w:spacing w:after="100" w:afterAutospacing="1" w:line="240" w:lineRule="auto"/>
+        <w:rPr>
+          <w:rFonts w:ascii="Segoe UI" w:eastAsia="Times New Roman" w:hAnsi="Segoe UI" w:cs="Segoe UI"/>
+          <w:color w:val="10162F"/>
+          <w:kern w:val="0"/>
+          <w:sz w:val="27"/>
+          <w:szCs w:val="27"/>
+          <w:lang w:val="en-US" w:eastAsia="ru-RU"/>
+          <w14:ligatures w14:val="none"/>
+        </w:rPr>
+      </w:pPr>
+      <w:r>
+        <w:rPr>
+          <w:rFonts w:ascii="Segoe UI" w:eastAsia="Times New Roman" w:hAnsi="Segoe UI" w:cs="Segoe UI"/>
+          <w:color w:val="10162F"/>
+          <w:kern w:val="0"/>
+          <w:sz w:val="27"/>
+          <w:szCs w:val="27"/>
+          <w:lang w:val="en-US" w:eastAsia="ru-RU"/>
+          <w14:ligatures w14:val="none"/>
+        </w:rPr>
+        <w:t>For </w:t>
+      </w:r>
+      <w:r>
+        <w:rPr>
+          <w:rFonts w:ascii="Ubuntu Mono" w:eastAsia="Times New Roman" w:hAnsi="Ubuntu Mono" w:cs="Courier New"/>
+          <w:color w:val="15141F"/>
+          <w:kern w:val="0"/>
+          <w:shd w:val="clear" w:color="auto" w:fill="EAE9ED"/>
+          <w:lang w:val="en-US" w:eastAsia="ru-RU"/>
+          <w14:ligatures w14:val="none"/>
+        </w:rPr>
+        <w:t>state</w:t>
+      </w:r>
+      <w:r>
+        <w:rPr>
+          <w:rFonts w:ascii="Segoe UI" w:eastAsia="Times New Roman" w:hAnsi="Segoe UI" w:cs="Segoe UI"/>
+          <w:color w:val="10162F"/>
+          <w:kern w:val="0"/>
+          <w:sz w:val="27"/>
+          <w:szCs w:val="27"/>
+          <w:lang w:val="en-US" w:eastAsia="ru-RU"/>
+          <w14:ligatures w14:val="none"/>
+        </w:rPr>
+        <w:t xml:space="preserve"> use </w:t>
+      </w:r>
+      <w:proofErr w:type="gramStart"/>
+      <w:r>
+        <w:rPr>
+          <w:rFonts w:ascii="Segoe UI" w:eastAsia="Times New Roman" w:hAnsi="Segoe UI" w:cs="Segoe UI"/>
+          <w:color w:val="10162F"/>
+          <w:kern w:val="0"/>
+          <w:sz w:val="27"/>
+          <w:szCs w:val="27"/>
+          <w:lang w:val="en-US" w:eastAsia="ru-RU"/>
+          <w14:ligatures w14:val="none"/>
+        </w:rPr>
+        <w:t>the </w:t>
+      </w:r>
+      <w:r>
+        <w:rPr>
+          <w:rFonts w:ascii="Ubuntu Mono" w:eastAsia="Times New Roman" w:hAnsi="Ubuntu Mono" w:cs="Courier New"/>
+          <w:color w:val="15141F"/>
+          <w:kern w:val="0"/>
+          <w:shd w:val="clear" w:color="auto" w:fill="EAE9ED"/>
+          <w:lang w:val="en-US" w:eastAsia="ru-RU"/>
+          <w14:ligatures w14:val="none"/>
+        </w:rPr>
+        <w:t>.</w:t>
+      </w:r>
+      <w:proofErr w:type="spellStart"/>
+      <w:r>
+        <w:rPr>
+          <w:rFonts w:ascii="Ubuntu Mono" w:eastAsia="Times New Roman" w:hAnsi="Ubuntu Mono" w:cs="Courier New"/>
+          <w:color w:val="15141F"/>
+          <w:kern w:val="0"/>
+          <w:shd w:val="clear" w:color="auto" w:fill="EAE9ED"/>
+          <w:lang w:val="en-US" w:eastAsia="ru-RU"/>
+          <w14:ligatures w14:val="none"/>
+        </w:rPr>
+        <w:t>upcase</w:t>
+      </w:r>
+      <w:proofErr w:type="spellEnd"/>
+      <w:proofErr w:type="gramEnd"/>
+      <w:r>
+        <w:rPr>
+          <w:rFonts w:ascii="Ubuntu Mono" w:eastAsia="Times New Roman" w:hAnsi="Ubuntu Mono" w:cs="Courier New"/>
+          <w:color w:val="15141F"/>
+          <w:kern w:val="0"/>
+          <w:shd w:val="clear" w:color="auto" w:fill="EAE9ED"/>
+          <w:lang w:val="en-US" w:eastAsia="ru-RU"/>
+          <w14:ligatures w14:val="none"/>
+        </w:rPr>
+        <w:t>!</w:t>
+      </w:r>
+      <w:r>
+        <w:rPr>
+          <w:rFonts w:ascii="Segoe UI" w:eastAsia="Times New Roman" w:hAnsi="Segoe UI" w:cs="Segoe UI"/>
+          <w:color w:val="10162F"/>
+          <w:kern w:val="0"/>
+          <w:sz w:val="27"/>
+          <w:szCs w:val="27"/>
+          <w:lang w:val="en-US" w:eastAsia="ru-RU"/>
+          <w14:ligatures w14:val="none"/>
+        </w:rPr>
+        <w:t> method</w:t>
+      </w:r>
+    </w:p>
+    <w:p>
+      <w:pPr>
+        <w:spacing w:after="0" w:line="240" w:lineRule="auto"/>
+        <w:rPr>
+          <w:rFonts w:ascii="Segoe UI" w:eastAsia="Times New Roman" w:hAnsi="Segoe UI" w:cs="Segoe UI"/>
+          <w:color w:val="10162F"/>
+          <w:kern w:val="0"/>
+          <w:sz w:val="27"/>
+          <w:szCs w:val="27"/>
+          <w:lang w:val="en-US" w:eastAsia="ru-RU"/>
+          <w14:ligatures w14:val="none"/>
+        </w:rPr>
+      </w:pPr>
+      <w:r>
+        <w:rPr>
+          <w:rFonts w:ascii="Segoe UI" w:eastAsia="Times New Roman" w:hAnsi="Segoe UI" w:cs="Segoe UI"/>
+          <w:color w:val="10162F"/>
+          <w:kern w:val="0"/>
+          <w:sz w:val="27"/>
+          <w:szCs w:val="27"/>
+          <w:lang w:val="en-US" w:eastAsia="ru-RU"/>
+          <w14:ligatures w14:val="none"/>
+        </w:rPr>
+        <w:t>Press </w:t>
+      </w:r>
+      <w:r>
+        <w:rPr>
+          <w:rFonts w:ascii="Segoe UI" w:eastAsia="Times New Roman" w:hAnsi="Segoe UI" w:cs="Segoe UI"/>
+          <w:b/>
+          <w:bCs/>
+          <w:color w:val="10162F"/>
+          <w:kern w:val="0"/>
+          <w:sz w:val="27"/>
+          <w:szCs w:val="27"/>
+          <w:lang w:val="en-US" w:eastAsia="ru-RU"/>
+          <w14:ligatures w14:val="none"/>
+        </w:rPr>
+        <w:t>Run</w:t>
+      </w:r>
+      <w:r>
+        <w:rPr>
+          <w:rFonts w:ascii="Segoe UI" w:eastAsia="Times New Roman" w:hAnsi="Segoe UI" w:cs="Segoe UI"/>
+          <w:color w:val="10162F"/>
+          <w:kern w:val="0"/>
+          <w:sz w:val="27"/>
+          <w:szCs w:val="27"/>
+          <w:lang w:val="en-US" w:eastAsia="ru-RU"/>
+          <w14:ligatures w14:val="none"/>
+        </w:rPr>
+        <w:t> to test your code. Don’t forget to enter your answers in the console!</w:t>
+      </w:r>
+    </w:p>
+    <w:p>
+      <w:pPr>
+        <w:rPr>
+          <w:b/>
+          <w:bCs/>
+          <w:lang w:val="en-US"/>
+        </w:rPr>
+      </w:pPr>
+    </w:p>
+    <w:p>
+      <w:pPr>
+        <w:rPr>
+          <w:b/>
+          <w:bCs/>
+          <w:lang w:val="en-US"/>
+        </w:rPr>
+      </w:pPr>
+      <w:proofErr w:type="spellStart"/>
+      <w:r>
+        <w:rPr>
+          <w:b/>
+          <w:bCs/>
+          <w:lang w:val="en-US"/>
+        </w:rPr>
+        <w:t>script.rb</w:t>
+      </w:r>
+      <w:proofErr w:type="spellEnd"/>
+    </w:p>
+    <w:p>
+      <w:pPr>
+        <w:shd w:val="clear" w:color="auto" w:fill="1E1E1E"/>
+        <w:spacing w:after="0" w:line="360" w:lineRule="atLeast"/>
+        <w:rPr>
+          <w:rFonts w:ascii="Consolas" w:eastAsia="Times New Roman" w:hAnsi="Consolas" w:cs="Times New Roman"/>
+          <w:color w:val="FFFFFF"/>
+          <w:kern w:val="0"/>
+          <w:sz w:val="21"/>
+          <w:szCs w:val="21"/>
+          <w:lang w:val="en-US" w:eastAsia="ru-RU"/>
+          <w14:ligatures w14:val="none"/>
+        </w:rPr>
+      </w:pPr>
+      <w:r>
+        <w:rPr>
+          <w:rFonts w:ascii="Consolas" w:eastAsia="Times New Roman" w:hAnsi="Consolas" w:cs="Times New Roman"/>
+          <w:color w:val="FF8973"/>
+          <w:kern w:val="0"/>
+          <w:sz w:val="21"/>
+          <w:szCs w:val="21"/>
+          <w:lang w:val="en-US" w:eastAsia="ru-RU"/>
+          <w14:ligatures w14:val="none"/>
+        </w:rPr>
+        <w:t>print</w:t>
+      </w:r>
+      <w:r>
+        <w:rPr>
+          <w:rFonts w:ascii="Consolas" w:eastAsia="Times New Roman" w:hAnsi="Consolas" w:cs="Times New Roman"/>
+          <w:color w:val="FFFFFF"/>
+          <w:kern w:val="0"/>
+          <w:sz w:val="21"/>
+          <w:szCs w:val="21"/>
+          <w:lang w:val="en-US" w:eastAsia="ru-RU"/>
+          <w14:ligatures w14:val="none"/>
+        </w:rPr>
+        <w:t> </w:t>
+      </w:r>
+      <w:r>
+        <w:rPr>
+          <w:rFonts w:ascii="Consolas" w:eastAsia="Times New Roman" w:hAnsi="Consolas" w:cs="Times New Roman"/>
+          <w:color w:val="FFE083"/>
+          <w:kern w:val="0"/>
+          <w:sz w:val="21"/>
+          <w:szCs w:val="21"/>
+          <w:lang w:val="en-US" w:eastAsia="ru-RU"/>
+          <w14:ligatures w14:val="none"/>
+        </w:rPr>
+        <w:t>"What's your first name? "</w:t>
+      </w:r>
+    </w:p>
+    <w:p>
+      <w:pPr>
+        <w:shd w:val="clear" w:color="auto" w:fill="1E1E1E"/>
+        <w:spacing w:after="0" w:line="360" w:lineRule="atLeast"/>
+        <w:rPr>
+          <w:rFonts w:ascii="Consolas" w:eastAsia="Times New Roman" w:hAnsi="Consolas" w:cs="Times New Roman"/>
+          <w:color w:val="FFFFFF"/>
+          <w:kern w:val="0"/>
+          <w:sz w:val="21"/>
+          <w:szCs w:val="21"/>
+          <w:lang w:val="en-US" w:eastAsia="ru-RU"/>
+          <w14:ligatures w14:val="none"/>
+        </w:rPr>
+      </w:pPr>
+      <w:proofErr w:type="spellStart"/>
+      <w:r>
+        <w:rPr>
+          <w:rFonts w:ascii="Consolas" w:eastAsia="Times New Roman" w:hAnsi="Consolas" w:cs="Times New Roman"/>
+          <w:color w:val="FF8973"/>
+          <w:kern w:val="0"/>
+          <w:sz w:val="21"/>
+          <w:szCs w:val="21"/>
+          <w:lang w:val="en-US" w:eastAsia="ru-RU"/>
+          <w14:ligatures w14:val="none"/>
+        </w:rPr>
+        <w:t>first_name</w:t>
+      </w:r>
+      <w:proofErr w:type="spellEnd"/>
+      <w:r>
+        <w:rPr>
+          <w:rFonts w:ascii="Consolas" w:eastAsia="Times New Roman" w:hAnsi="Consolas" w:cs="Times New Roman"/>
+          <w:color w:val="FFFFFF"/>
+          <w:kern w:val="0"/>
+          <w:sz w:val="21"/>
+          <w:szCs w:val="21"/>
+          <w:lang w:val="en-US" w:eastAsia="ru-RU"/>
+          <w14:ligatures w14:val="none"/>
+        </w:rPr>
+        <w:t> = </w:t>
+      </w:r>
+      <w:proofErr w:type="spellStart"/>
+      <w:proofErr w:type="gramStart"/>
+      <w:r>
+        <w:rPr>
+          <w:rFonts w:ascii="Consolas" w:eastAsia="Times New Roman" w:hAnsi="Consolas" w:cs="Times New Roman"/>
+          <w:color w:val="FF8973"/>
+          <w:kern w:val="0"/>
+          <w:sz w:val="21"/>
+          <w:szCs w:val="21"/>
+          <w:lang w:val="en-US" w:eastAsia="ru-RU"/>
+          <w14:ligatures w14:val="none"/>
+        </w:rPr>
+        <w:t>gets</w:t>
+      </w:r>
+      <w:r>
+        <w:rPr>
+          <w:rFonts w:ascii="Consolas" w:eastAsia="Times New Roman" w:hAnsi="Consolas" w:cs="Times New Roman"/>
+          <w:color w:val="FFFFFF"/>
+          <w:kern w:val="0"/>
+          <w:sz w:val="21"/>
+          <w:szCs w:val="21"/>
+          <w:lang w:val="en-US" w:eastAsia="ru-RU"/>
+          <w14:ligatures w14:val="none"/>
+        </w:rPr>
+        <w:t>.</w:t>
+      </w:r>
+      <w:r>
+        <w:rPr>
+          <w:rFonts w:ascii="Consolas" w:eastAsia="Times New Roman" w:hAnsi="Consolas" w:cs="Times New Roman"/>
+          <w:color w:val="83FFF5"/>
+          <w:kern w:val="0"/>
+          <w:sz w:val="21"/>
+          <w:szCs w:val="21"/>
+          <w:lang w:val="en-US" w:eastAsia="ru-RU"/>
+          <w14:ligatures w14:val="none"/>
+        </w:rPr>
+        <w:t>chomp</w:t>
+      </w:r>
+      <w:proofErr w:type="spellEnd"/>
+      <w:proofErr w:type="gramEnd"/>
+    </w:p>
+    <w:p>
+      <w:pPr>
+        <w:shd w:val="clear" w:color="auto" w:fill="1E1E1E"/>
+        <w:spacing w:after="0" w:line="360" w:lineRule="atLeast"/>
+        <w:rPr>
+          <w:rFonts w:ascii="Consolas" w:eastAsia="Times New Roman" w:hAnsi="Consolas" w:cs="Times New Roman"/>
+          <w:color w:val="FFFFFF"/>
+          <w:kern w:val="0"/>
+          <w:sz w:val="21"/>
+          <w:szCs w:val="21"/>
+          <w:lang w:val="en-US" w:eastAsia="ru-RU"/>
+          <w14:ligatures w14:val="none"/>
+        </w:rPr>
+      </w:pPr>
+      <w:proofErr w:type="spellStart"/>
+      <w:r>
+        <w:rPr>
+          <w:rFonts w:ascii="Consolas" w:eastAsia="Times New Roman" w:hAnsi="Consolas" w:cs="Times New Roman"/>
+          <w:color w:val="FF8973"/>
+          <w:kern w:val="0"/>
+          <w:sz w:val="21"/>
+          <w:szCs w:val="21"/>
+          <w:lang w:val="en-US" w:eastAsia="ru-RU"/>
+          <w14:ligatures w14:val="none"/>
+        </w:rPr>
+        <w:t>first_</w:t>
+      </w:r>
+      <w:proofErr w:type="gramStart"/>
+      <w:r>
+        <w:rPr>
+          <w:rFonts w:ascii="Consolas" w:eastAsia="Times New Roman" w:hAnsi="Consolas" w:cs="Times New Roman"/>
+          <w:color w:val="FF8973"/>
+          <w:kern w:val="0"/>
+          <w:sz w:val="21"/>
+          <w:szCs w:val="21"/>
+          <w:lang w:val="en-US" w:eastAsia="ru-RU"/>
+          <w14:ligatures w14:val="none"/>
+        </w:rPr>
+        <w:t>name</w:t>
+      </w:r>
+      <w:r>
+        <w:rPr>
+          <w:rFonts w:ascii="Consolas" w:eastAsia="Times New Roman" w:hAnsi="Consolas" w:cs="Times New Roman"/>
+          <w:color w:val="FFFFFF"/>
+          <w:kern w:val="0"/>
+          <w:sz w:val="21"/>
+          <w:szCs w:val="21"/>
+          <w:lang w:val="en-US" w:eastAsia="ru-RU"/>
+          <w14:ligatures w14:val="none"/>
+        </w:rPr>
+        <w:t>.</w:t>
+      </w:r>
+      <w:r>
+        <w:rPr>
+          <w:rFonts w:ascii="Consolas" w:eastAsia="Times New Roman" w:hAnsi="Consolas" w:cs="Times New Roman"/>
+          <w:color w:val="83FFF5"/>
+          <w:kern w:val="0"/>
+          <w:sz w:val="21"/>
+          <w:szCs w:val="21"/>
+          <w:lang w:val="en-US" w:eastAsia="ru-RU"/>
+          <w14:ligatures w14:val="none"/>
+        </w:rPr>
+        <w:t>capitalize</w:t>
+      </w:r>
+      <w:proofErr w:type="spellEnd"/>
+      <w:proofErr w:type="gramEnd"/>
+      <w:r>
+        <w:rPr>
+          <w:rFonts w:ascii="Consolas" w:eastAsia="Times New Roman" w:hAnsi="Consolas" w:cs="Times New Roman"/>
+          <w:color w:val="83FFF5"/>
+          <w:kern w:val="0"/>
+          <w:sz w:val="21"/>
+          <w:szCs w:val="21"/>
+          <w:lang w:val="en-US" w:eastAsia="ru-RU"/>
+          <w14:ligatures w14:val="none"/>
+        </w:rPr>
+        <w:t>!</w:t>
+      </w:r>
+    </w:p>
+    <w:p>
+      <w:pPr>
+        <w:shd w:val="clear" w:color="auto" w:fill="1E1E1E"/>
+        <w:spacing w:after="0" w:line="360" w:lineRule="atLeast"/>
+        <w:rPr>
+          <w:rFonts w:ascii="Consolas" w:eastAsia="Times New Roman" w:hAnsi="Consolas" w:cs="Times New Roman"/>
+          <w:color w:val="FFFFFF"/>
+          <w:kern w:val="0"/>
+          <w:sz w:val="21"/>
+          <w:szCs w:val="21"/>
+          <w:lang w:val="en-US" w:eastAsia="ru-RU"/>
+          <w14:ligatures w14:val="none"/>
+        </w:rPr>
+      </w:pPr>
+      <w:r>
+        <w:rPr>
+          <w:rFonts w:ascii="Consolas" w:eastAsia="Times New Roman" w:hAnsi="Consolas" w:cs="Times New Roman"/>
+          <w:color w:val="FF8973"/>
+          <w:kern w:val="0"/>
+          <w:sz w:val="21"/>
+          <w:szCs w:val="21"/>
+          <w:lang w:val="en-US" w:eastAsia="ru-RU"/>
+          <w14:ligatures w14:val="none"/>
+        </w:rPr>
+        <w:t>puts</w:t>
+      </w:r>
+      <w:r>
+        <w:rPr>
+          <w:rFonts w:ascii="Consolas" w:eastAsia="Times New Roman" w:hAnsi="Consolas" w:cs="Times New Roman"/>
+          <w:color w:val="FFFFFF"/>
+          <w:kern w:val="0"/>
+          <w:sz w:val="21"/>
+          <w:szCs w:val="21"/>
+          <w:lang w:val="en-US" w:eastAsia="ru-RU"/>
+          <w14:ligatures w14:val="none"/>
+        </w:rPr>
+        <w:t> </w:t>
+      </w:r>
+      <w:r>
+        <w:rPr>
+          <w:rFonts w:ascii="Consolas" w:eastAsia="Times New Roman" w:hAnsi="Consolas" w:cs="Times New Roman"/>
+          <w:color w:val="FFE083"/>
+          <w:kern w:val="0"/>
+          <w:sz w:val="21"/>
+          <w:szCs w:val="21"/>
+          <w:lang w:val="en-US" w:eastAsia="ru-RU"/>
+          <w14:ligatures w14:val="none"/>
+        </w:rPr>
+        <w:t>"#{</w:t>
+      </w:r>
+      <w:proofErr w:type="spellStart"/>
+      <w:r>
+        <w:rPr>
+          <w:rFonts w:ascii="Consolas" w:eastAsia="Times New Roman" w:hAnsi="Consolas" w:cs="Times New Roman"/>
+          <w:color w:val="FF8973"/>
+          <w:kern w:val="0"/>
+          <w:sz w:val="21"/>
+          <w:szCs w:val="21"/>
+          <w:lang w:val="en-US" w:eastAsia="ru-RU"/>
+          <w14:ligatures w14:val="none"/>
+        </w:rPr>
+        <w:t>first_name</w:t>
+      </w:r>
+      <w:proofErr w:type="spellEnd"/>
+      <w:r>
+        <w:rPr>
+          <w:rFonts w:ascii="Consolas" w:eastAsia="Times New Roman" w:hAnsi="Consolas" w:cs="Times New Roman"/>
+          <w:color w:val="FFE083"/>
+          <w:kern w:val="0"/>
+          <w:sz w:val="21"/>
+          <w:szCs w:val="21"/>
+          <w:lang w:val="en-US" w:eastAsia="ru-RU"/>
+          <w14:ligatures w14:val="none"/>
+        </w:rPr>
+        <w:t>}"</w:t>
+      </w:r>
+    </w:p>
+    <w:p>
+      <w:pPr>
+        <w:shd w:val="clear" w:color="auto" w:fill="1E1E1E"/>
+        <w:spacing w:after="0" w:line="360" w:lineRule="atLeast"/>
+        <w:rPr>
+          <w:rFonts w:ascii="Consolas" w:eastAsia="Times New Roman" w:hAnsi="Consolas" w:cs="Times New Roman"/>
+          <w:color w:val="FFFFFF"/>
+          <w:kern w:val="0"/>
+          <w:sz w:val="21"/>
+          <w:szCs w:val="21"/>
+          <w:lang w:val="en-US" w:eastAsia="ru-RU"/>
+          <w14:ligatures w14:val="none"/>
+        </w:rPr>
+      </w:pPr>
+    </w:p>
+    <w:p>
+      <w:pPr>
+        <w:shd w:val="clear" w:color="auto" w:fill="1E1E1E"/>
+        <w:spacing w:after="0" w:line="360" w:lineRule="atLeast"/>
+        <w:rPr>
+          <w:rFonts w:ascii="Consolas" w:eastAsia="Times New Roman" w:hAnsi="Consolas" w:cs="Times New Roman"/>
+          <w:color w:val="FFFFFF"/>
+          <w:kern w:val="0"/>
+          <w:sz w:val="21"/>
+          <w:szCs w:val="21"/>
+          <w:lang w:val="en-US" w:eastAsia="ru-RU"/>
+          <w14:ligatures w14:val="none"/>
+        </w:rPr>
+      </w:pPr>
+      <w:r>
+        <w:rPr>
+          <w:rFonts w:ascii="Consolas" w:eastAsia="Times New Roman" w:hAnsi="Consolas" w:cs="Times New Roman"/>
+          <w:color w:val="FF8973"/>
+          <w:kern w:val="0"/>
+          <w:sz w:val="21"/>
+          <w:szCs w:val="21"/>
+          <w:lang w:val="en-US" w:eastAsia="ru-RU"/>
+          <w14:ligatures w14:val="none"/>
+        </w:rPr>
+        <w:t>print</w:t>
+      </w:r>
+      <w:r>
+        <w:rPr>
+          <w:rFonts w:ascii="Consolas" w:eastAsia="Times New Roman" w:hAnsi="Consolas" w:cs="Times New Roman"/>
+          <w:color w:val="FFFFFF"/>
+          <w:kern w:val="0"/>
+          <w:sz w:val="21"/>
+          <w:szCs w:val="21"/>
+          <w:lang w:val="en-US" w:eastAsia="ru-RU"/>
+          <w14:ligatures w14:val="none"/>
+        </w:rPr>
+        <w:t> </w:t>
+      </w:r>
+      <w:r>
+        <w:rPr>
+          <w:rFonts w:ascii="Consolas" w:eastAsia="Times New Roman" w:hAnsi="Consolas" w:cs="Times New Roman"/>
+          <w:color w:val="FFE083"/>
+          <w:kern w:val="0"/>
+          <w:sz w:val="21"/>
+          <w:szCs w:val="21"/>
+          <w:lang w:val="en-US" w:eastAsia="ru-RU"/>
+          <w14:ligatures w14:val="none"/>
+        </w:rPr>
+        <w:t>"What's your last name? "</w:t>
+      </w:r>
+    </w:p>
+    <w:p>
+      <w:pPr>
+        <w:shd w:val="clear" w:color="auto" w:fill="1E1E1E"/>
+        <w:spacing w:after="0" w:line="360" w:lineRule="atLeast"/>
+        <w:rPr>
+          <w:rFonts w:ascii="Consolas" w:eastAsia="Times New Roman" w:hAnsi="Consolas" w:cs="Times New Roman"/>
+          <w:color w:val="FFFFFF"/>
+          <w:kern w:val="0"/>
+          <w:sz w:val="21"/>
+          <w:szCs w:val="21"/>
+          <w:lang w:val="en-US" w:eastAsia="ru-RU"/>
+          <w14:ligatures w14:val="none"/>
+        </w:rPr>
+      </w:pPr>
+      <w:proofErr w:type="spellStart"/>
+      <w:r>
+        <w:rPr>
+          <w:rFonts w:ascii="Consolas" w:eastAsia="Times New Roman" w:hAnsi="Consolas" w:cs="Times New Roman"/>
+          <w:color w:val="FF8973"/>
+          <w:kern w:val="0"/>
+          <w:sz w:val="21"/>
+          <w:szCs w:val="21"/>
+          <w:lang w:val="en-US" w:eastAsia="ru-RU"/>
+          <w14:ligatures w14:val="none"/>
+        </w:rPr>
+        <w:t>last_name</w:t>
+      </w:r>
+      <w:proofErr w:type="spellEnd"/>
+      <w:r>
+        <w:rPr>
+          <w:rFonts w:ascii="Consolas" w:eastAsia="Times New Roman" w:hAnsi="Consolas" w:cs="Times New Roman"/>
+          <w:color w:val="FFFFFF"/>
+          <w:kern w:val="0"/>
+          <w:sz w:val="21"/>
+          <w:szCs w:val="21"/>
+          <w:lang w:val="en-US" w:eastAsia="ru-RU"/>
+          <w14:ligatures w14:val="none"/>
+        </w:rPr>
+        <w:t> = </w:t>
+      </w:r>
+      <w:proofErr w:type="spellStart"/>
+      <w:proofErr w:type="gramStart"/>
+      <w:r>
+        <w:rPr>
+          <w:rFonts w:ascii="Consolas" w:eastAsia="Times New Roman" w:hAnsi="Consolas" w:cs="Times New Roman"/>
+          <w:color w:val="FF8973"/>
+          <w:kern w:val="0"/>
+          <w:sz w:val="21"/>
+          <w:szCs w:val="21"/>
+          <w:lang w:val="en-US" w:eastAsia="ru-RU"/>
+          <w14:ligatures w14:val="none"/>
+        </w:rPr>
+        <w:t>gets</w:t>
+      </w:r>
+      <w:r>
+        <w:rPr>
+          <w:rFonts w:ascii="Consolas" w:eastAsia="Times New Roman" w:hAnsi="Consolas" w:cs="Times New Roman"/>
+          <w:color w:val="FFFFFF"/>
+          <w:kern w:val="0"/>
+          <w:sz w:val="21"/>
+          <w:szCs w:val="21"/>
+          <w:lang w:val="en-US" w:eastAsia="ru-RU"/>
+          <w14:ligatures w14:val="none"/>
+        </w:rPr>
+        <w:t>.</w:t>
+      </w:r>
+      <w:r>
+        <w:rPr>
+          <w:rFonts w:ascii="Consolas" w:eastAsia="Times New Roman" w:hAnsi="Consolas" w:cs="Times New Roman"/>
+          <w:color w:val="83FFF5"/>
+          <w:kern w:val="0"/>
+          <w:sz w:val="21"/>
+          <w:szCs w:val="21"/>
+          <w:lang w:val="en-US" w:eastAsia="ru-RU"/>
+          <w14:ligatures w14:val="none"/>
+        </w:rPr>
+        <w:t>chomp</w:t>
+      </w:r>
+      <w:proofErr w:type="spellEnd"/>
+      <w:proofErr w:type="gramEnd"/>
+    </w:p>
+    <w:p>
+      <w:pPr>
+        <w:shd w:val="clear" w:color="auto" w:fill="1E1E1E"/>
+        <w:spacing w:after="0" w:line="360" w:lineRule="atLeast"/>
+        <w:rPr>
+          <w:rFonts w:ascii="Consolas" w:eastAsia="Times New Roman" w:hAnsi="Consolas" w:cs="Times New Roman"/>
+          <w:color w:val="FFFFFF"/>
+          <w:kern w:val="0"/>
+          <w:sz w:val="21"/>
+          <w:szCs w:val="21"/>
+          <w:lang w:val="en-US" w:eastAsia="ru-RU"/>
+          <w14:ligatures w14:val="none"/>
+        </w:rPr>
+      </w:pPr>
+      <w:proofErr w:type="spellStart"/>
+      <w:r>
+        <w:rPr>
+          <w:rFonts w:ascii="Consolas" w:eastAsia="Times New Roman" w:hAnsi="Consolas" w:cs="Times New Roman"/>
+          <w:color w:val="FF8973"/>
+          <w:kern w:val="0"/>
+          <w:sz w:val="21"/>
+          <w:szCs w:val="21"/>
+          <w:lang w:val="en-US" w:eastAsia="ru-RU"/>
+          <w14:ligatures w14:val="none"/>
+        </w:rPr>
+        <w:t>last_</w:t>
+      </w:r>
+      <w:proofErr w:type="gramStart"/>
+      <w:r>
+        <w:rPr>
+          <w:rFonts w:ascii="Consolas" w:eastAsia="Times New Roman" w:hAnsi="Consolas" w:cs="Times New Roman"/>
+          <w:color w:val="FF8973"/>
+          <w:kern w:val="0"/>
+          <w:sz w:val="21"/>
+          <w:szCs w:val="21"/>
+          <w:lang w:val="en-US" w:eastAsia="ru-RU"/>
+          <w14:ligatures w14:val="none"/>
+        </w:rPr>
+        <w:t>name</w:t>
+      </w:r>
+      <w:r>
+        <w:rPr>
+          <w:rFonts w:ascii="Consolas" w:eastAsia="Times New Roman" w:hAnsi="Consolas" w:cs="Times New Roman"/>
+          <w:color w:val="FFFFFF"/>
+          <w:kern w:val="0"/>
+          <w:sz w:val="21"/>
+          <w:szCs w:val="21"/>
+          <w:lang w:val="en-US" w:eastAsia="ru-RU"/>
+          <w14:ligatures w14:val="none"/>
+        </w:rPr>
+        <w:t>.</w:t>
+      </w:r>
+      <w:r>
+        <w:rPr>
+          <w:rFonts w:ascii="Consolas" w:eastAsia="Times New Roman" w:hAnsi="Consolas" w:cs="Times New Roman"/>
+          <w:color w:val="83FFF5"/>
+          <w:kern w:val="0"/>
+          <w:sz w:val="21"/>
+          <w:szCs w:val="21"/>
+          <w:lang w:val="en-US" w:eastAsia="ru-RU"/>
+          <w14:ligatures w14:val="none"/>
+        </w:rPr>
+        <w:t>capitalize</w:t>
+      </w:r>
+      <w:proofErr w:type="spellEnd"/>
+      <w:proofErr w:type="gramEnd"/>
+      <w:r>
+        <w:rPr>
+          <w:rFonts w:ascii="Consolas" w:eastAsia="Times New Roman" w:hAnsi="Consolas" w:cs="Times New Roman"/>
+          <w:color w:val="83FFF5"/>
+          <w:kern w:val="0"/>
+          <w:sz w:val="21"/>
+          <w:szCs w:val="21"/>
+          <w:lang w:val="en-US" w:eastAsia="ru-RU"/>
+          <w14:ligatures w14:val="none"/>
+        </w:rPr>
+        <w:t>!</w:t>
+      </w:r>
+    </w:p>
+    <w:p>
+      <w:pPr>
+        <w:shd w:val="clear" w:color="auto" w:fill="1E1E1E"/>
+        <w:spacing w:after="0" w:line="360" w:lineRule="atLeast"/>
+        <w:rPr>
+          <w:rFonts w:ascii="Consolas" w:eastAsia="Times New Roman" w:hAnsi="Consolas" w:cs="Times New Roman"/>
+          <w:color w:val="FFFFFF"/>
+          <w:kern w:val="0"/>
+          <w:sz w:val="21"/>
+          <w:szCs w:val="21"/>
+          <w:lang w:val="en-US" w:eastAsia="ru-RU"/>
+          <w14:ligatures w14:val="none"/>
+        </w:rPr>
+      </w:pPr>
+      <w:r>
+        <w:rPr>
+          <w:rFonts w:ascii="Consolas" w:eastAsia="Times New Roman" w:hAnsi="Consolas" w:cs="Times New Roman"/>
+          <w:color w:val="FF8973"/>
+          <w:kern w:val="0"/>
+          <w:sz w:val="21"/>
+          <w:szCs w:val="21"/>
+          <w:lang w:val="en-US" w:eastAsia="ru-RU"/>
+          <w14:ligatures w14:val="none"/>
+        </w:rPr>
+        <w:t>puts</w:t>
+      </w:r>
+      <w:r>
+        <w:rPr>
+          <w:rFonts w:ascii="Consolas" w:eastAsia="Times New Roman" w:hAnsi="Consolas" w:cs="Times New Roman"/>
+          <w:color w:val="FFFFFF"/>
+          <w:kern w:val="0"/>
+          <w:sz w:val="21"/>
+          <w:szCs w:val="21"/>
+          <w:lang w:val="en-US" w:eastAsia="ru-RU"/>
+          <w14:ligatures w14:val="none"/>
+        </w:rPr>
+        <w:t> </w:t>
+      </w:r>
+      <w:r>
+        <w:rPr>
+          <w:rFonts w:ascii="Consolas" w:eastAsia="Times New Roman" w:hAnsi="Consolas" w:cs="Times New Roman"/>
+          <w:color w:val="FFE083"/>
+          <w:kern w:val="0"/>
+          <w:sz w:val="21"/>
+          <w:szCs w:val="21"/>
+          <w:lang w:val="en-US" w:eastAsia="ru-RU"/>
+          <w14:ligatures w14:val="none"/>
+        </w:rPr>
+        <w:t>"#{</w:t>
+      </w:r>
+      <w:proofErr w:type="spellStart"/>
+      <w:r>
+        <w:rPr>
+          <w:rFonts w:ascii="Consolas" w:eastAsia="Times New Roman" w:hAnsi="Consolas" w:cs="Times New Roman"/>
+          <w:color w:val="FF8973"/>
+          <w:kern w:val="0"/>
+          <w:sz w:val="21"/>
+          <w:szCs w:val="21"/>
+          <w:lang w:val="en-US" w:eastAsia="ru-RU"/>
+          <w14:ligatures w14:val="none"/>
+        </w:rPr>
+        <w:t>last_name</w:t>
+      </w:r>
+      <w:proofErr w:type="spellEnd"/>
+      <w:r>
+        <w:rPr>
+          <w:rFonts w:ascii="Consolas" w:eastAsia="Times New Roman" w:hAnsi="Consolas" w:cs="Times New Roman"/>
+          <w:color w:val="FFE083"/>
+          <w:kern w:val="0"/>
+          <w:sz w:val="21"/>
+          <w:szCs w:val="21"/>
+          <w:lang w:val="en-US" w:eastAsia="ru-RU"/>
+          <w14:ligatures w14:val="none"/>
+        </w:rPr>
+        <w:t>}"</w:t>
+      </w:r>
+    </w:p>
+    <w:p>
+      <w:pPr>
+        <w:shd w:val="clear" w:color="auto" w:fill="1E1E1E"/>
+        <w:spacing w:after="0" w:line="360" w:lineRule="atLeast"/>
+        <w:rPr>
+          <w:rFonts w:ascii="Consolas" w:eastAsia="Times New Roman" w:hAnsi="Consolas" w:cs="Times New Roman"/>
+          <w:color w:val="FFFFFF"/>
+          <w:kern w:val="0"/>
+          <w:sz w:val="21"/>
+          <w:szCs w:val="21"/>
+          <w:lang w:val="en-US" w:eastAsia="ru-RU"/>
+          <w14:ligatures w14:val="none"/>
+        </w:rPr>
+      </w:pPr>
+    </w:p>
+    <w:p>
+      <w:pPr>
+        <w:shd w:val="clear" w:color="auto" w:fill="1E1E1E"/>
+        <w:spacing w:after="0" w:line="360" w:lineRule="atLeast"/>
+        <w:rPr>
+          <w:rFonts w:ascii="Consolas" w:eastAsia="Times New Roman" w:hAnsi="Consolas" w:cs="Times New Roman"/>
+          <w:color w:val="FFFFFF"/>
+          <w:kern w:val="0"/>
+          <w:sz w:val="21"/>
+          <w:szCs w:val="21"/>
+          <w:lang w:val="en-US" w:eastAsia="ru-RU"/>
+          <w14:ligatures w14:val="none"/>
+        </w:rPr>
+      </w:pPr>
+      <w:r>
+        <w:rPr>
+          <w:rFonts w:ascii="Consolas" w:eastAsia="Times New Roman" w:hAnsi="Consolas" w:cs="Times New Roman"/>
+          <w:color w:val="FF8973"/>
+          <w:kern w:val="0"/>
+          <w:sz w:val="21"/>
+          <w:szCs w:val="21"/>
+          <w:lang w:val="en-US" w:eastAsia="ru-RU"/>
+          <w14:ligatures w14:val="none"/>
+        </w:rPr>
+        <w:t>print</w:t>
+      </w:r>
+      <w:r>
+        <w:rPr>
+          <w:rFonts w:ascii="Consolas" w:eastAsia="Times New Roman" w:hAnsi="Consolas" w:cs="Times New Roman"/>
+          <w:color w:val="FFFFFF"/>
+          <w:kern w:val="0"/>
+          <w:sz w:val="21"/>
+          <w:szCs w:val="21"/>
+          <w:lang w:val="en-US" w:eastAsia="ru-RU"/>
+          <w14:ligatures w14:val="none"/>
+        </w:rPr>
+        <w:t> </w:t>
+      </w:r>
+      <w:r>
+        <w:rPr>
+          <w:rFonts w:ascii="Consolas" w:eastAsia="Times New Roman" w:hAnsi="Consolas" w:cs="Times New Roman"/>
+          <w:color w:val="FFE083"/>
+          <w:kern w:val="0"/>
+          <w:sz w:val="21"/>
+          <w:szCs w:val="21"/>
+          <w:lang w:val="en-US" w:eastAsia="ru-RU"/>
+          <w14:ligatures w14:val="none"/>
+        </w:rPr>
+        <w:t>"What city are you from? "</w:t>
+      </w:r>
+    </w:p>
+    <w:p>
+      <w:pPr>
+        <w:shd w:val="clear" w:color="auto" w:fill="1E1E1E"/>
+        <w:spacing w:after="0" w:line="360" w:lineRule="atLeast"/>
+        <w:rPr>
+          <w:rFonts w:ascii="Consolas" w:eastAsia="Times New Roman" w:hAnsi="Consolas" w:cs="Times New Roman"/>
+          <w:color w:val="FFFFFF"/>
+          <w:kern w:val="0"/>
+          <w:sz w:val="21"/>
+          <w:szCs w:val="21"/>
+          <w:lang w:val="en-US" w:eastAsia="ru-RU"/>
+          <w14:ligatures w14:val="none"/>
+        </w:rPr>
+      </w:pPr>
+      <w:r>
+        <w:rPr>
+          <w:rFonts w:ascii="Consolas" w:eastAsia="Times New Roman" w:hAnsi="Consolas" w:cs="Times New Roman"/>
+          <w:color w:val="FF8973"/>
+          <w:kern w:val="0"/>
+          <w:sz w:val="21"/>
+          <w:szCs w:val="21"/>
+          <w:lang w:val="en-US" w:eastAsia="ru-RU"/>
+          <w14:ligatures w14:val="none"/>
+        </w:rPr>
+        <w:t>city</w:t>
+      </w:r>
+      <w:r>
+        <w:rPr>
+          <w:rFonts w:ascii="Consolas" w:eastAsia="Times New Roman" w:hAnsi="Consolas" w:cs="Times New Roman"/>
+          <w:color w:val="FFFFFF"/>
+          <w:kern w:val="0"/>
+          <w:sz w:val="21"/>
+          <w:szCs w:val="21"/>
+          <w:lang w:val="en-US" w:eastAsia="ru-RU"/>
+          <w14:ligatures w14:val="none"/>
+        </w:rPr>
+        <w:t> = </w:t>
+      </w:r>
+      <w:proofErr w:type="spellStart"/>
+      <w:proofErr w:type="gramStart"/>
+      <w:r>
+        <w:rPr>
+          <w:rFonts w:ascii="Consolas" w:eastAsia="Times New Roman" w:hAnsi="Consolas" w:cs="Times New Roman"/>
+          <w:color w:val="FF8973"/>
+          <w:kern w:val="0"/>
+          <w:sz w:val="21"/>
+          <w:szCs w:val="21"/>
+          <w:lang w:val="en-US" w:eastAsia="ru-RU"/>
+          <w14:ligatures w14:val="none"/>
+        </w:rPr>
+        <w:t>gets</w:t>
+      </w:r>
+      <w:r>
+        <w:rPr>
+          <w:rFonts w:ascii="Consolas" w:eastAsia="Times New Roman" w:hAnsi="Consolas" w:cs="Times New Roman"/>
+          <w:color w:val="FFFFFF"/>
+          <w:kern w:val="0"/>
+          <w:sz w:val="21"/>
+          <w:szCs w:val="21"/>
+          <w:lang w:val="en-US" w:eastAsia="ru-RU"/>
+          <w14:ligatures w14:val="none"/>
+        </w:rPr>
+        <w:t>.</w:t>
+      </w:r>
+      <w:r>
+        <w:rPr>
+          <w:rFonts w:ascii="Consolas" w:eastAsia="Times New Roman" w:hAnsi="Consolas" w:cs="Times New Roman"/>
+          <w:color w:val="83FFF5"/>
+          <w:kern w:val="0"/>
+          <w:sz w:val="21"/>
+          <w:szCs w:val="21"/>
+          <w:lang w:val="en-US" w:eastAsia="ru-RU"/>
+          <w14:ligatures w14:val="none"/>
+        </w:rPr>
+        <w:t>chomp</w:t>
+      </w:r>
+      <w:proofErr w:type="spellEnd"/>
+      <w:proofErr w:type="gramEnd"/>
+    </w:p>
+    <w:p>
+      <w:pPr>
+        <w:shd w:val="clear" w:color="auto" w:fill="1E1E1E"/>
+        <w:spacing w:after="0" w:line="360" w:lineRule="atLeast"/>
+        <w:rPr>
+          <w:rFonts w:ascii="Consolas" w:eastAsia="Times New Roman" w:hAnsi="Consolas" w:cs="Times New Roman"/>
+          <w:color w:val="FFFFFF"/>
+          <w:kern w:val="0"/>
+          <w:sz w:val="21"/>
+          <w:szCs w:val="21"/>
+          <w:lang w:val="en-US" w:eastAsia="ru-RU"/>
+          <w14:ligatures w14:val="none"/>
+        </w:rPr>
+      </w:pPr>
+      <w:proofErr w:type="spellStart"/>
+      <w:proofErr w:type="gramStart"/>
+      <w:r>
+        <w:rPr>
+          <w:rFonts w:ascii="Consolas" w:eastAsia="Times New Roman" w:hAnsi="Consolas" w:cs="Times New Roman"/>
+          <w:color w:val="FF8973"/>
+          <w:kern w:val="0"/>
+          <w:sz w:val="21"/>
+          <w:szCs w:val="21"/>
+          <w:lang w:val="en-US" w:eastAsia="ru-RU"/>
+          <w14:ligatures w14:val="none"/>
+        </w:rPr>
+        <w:lastRenderedPageBreak/>
+        <w:t>city</w:t>
+      </w:r>
+      <w:r>
+        <w:rPr>
+          <w:rFonts w:ascii="Consolas" w:eastAsia="Times New Roman" w:hAnsi="Consolas" w:cs="Times New Roman"/>
+          <w:color w:val="FFFFFF"/>
+          <w:kern w:val="0"/>
+          <w:sz w:val="21"/>
+          <w:szCs w:val="21"/>
+          <w:lang w:val="en-US" w:eastAsia="ru-RU"/>
+          <w14:ligatures w14:val="none"/>
+        </w:rPr>
+        <w:t>.</w:t>
+      </w:r>
+      <w:r>
+        <w:rPr>
+          <w:rFonts w:ascii="Consolas" w:eastAsia="Times New Roman" w:hAnsi="Consolas" w:cs="Times New Roman"/>
+          <w:color w:val="83FFF5"/>
+          <w:kern w:val="0"/>
+          <w:sz w:val="21"/>
+          <w:szCs w:val="21"/>
+          <w:lang w:val="en-US" w:eastAsia="ru-RU"/>
+          <w14:ligatures w14:val="none"/>
+        </w:rPr>
+        <w:t>capitalize</w:t>
+      </w:r>
+      <w:proofErr w:type="spellEnd"/>
+      <w:proofErr w:type="gramEnd"/>
+      <w:r>
+        <w:rPr>
+          <w:rFonts w:ascii="Consolas" w:eastAsia="Times New Roman" w:hAnsi="Consolas" w:cs="Times New Roman"/>
+          <w:color w:val="83FFF5"/>
+          <w:kern w:val="0"/>
+          <w:sz w:val="21"/>
+          <w:szCs w:val="21"/>
+          <w:lang w:val="en-US" w:eastAsia="ru-RU"/>
+          <w14:ligatures w14:val="none"/>
+        </w:rPr>
+        <w:t>!</w:t>
+      </w:r>
+    </w:p>
+    <w:p>
+      <w:pPr>
+        <w:shd w:val="clear" w:color="auto" w:fill="1E1E1E"/>
+        <w:spacing w:after="0" w:line="360" w:lineRule="atLeast"/>
+        <w:rPr>
+          <w:rFonts w:ascii="Consolas" w:eastAsia="Times New Roman" w:hAnsi="Consolas" w:cs="Times New Roman"/>
+          <w:color w:val="FFFFFF"/>
+          <w:kern w:val="0"/>
+          <w:sz w:val="21"/>
+          <w:szCs w:val="21"/>
+          <w:lang w:val="en-US" w:eastAsia="ru-RU"/>
+          <w14:ligatures w14:val="none"/>
+        </w:rPr>
+      </w:pPr>
+      <w:r>
+        <w:rPr>
+          <w:rFonts w:ascii="Consolas" w:eastAsia="Times New Roman" w:hAnsi="Consolas" w:cs="Times New Roman"/>
+          <w:color w:val="FF8973"/>
+          <w:kern w:val="0"/>
+          <w:sz w:val="21"/>
+          <w:szCs w:val="21"/>
+          <w:lang w:val="en-US" w:eastAsia="ru-RU"/>
+          <w14:ligatures w14:val="none"/>
+        </w:rPr>
+        <w:t>puts</w:t>
+      </w:r>
+      <w:r>
+        <w:rPr>
+          <w:rFonts w:ascii="Consolas" w:eastAsia="Times New Roman" w:hAnsi="Consolas" w:cs="Times New Roman"/>
+          <w:color w:val="FFFFFF"/>
+          <w:kern w:val="0"/>
+          <w:sz w:val="21"/>
+          <w:szCs w:val="21"/>
+          <w:lang w:val="en-US" w:eastAsia="ru-RU"/>
+          <w14:ligatures w14:val="none"/>
+        </w:rPr>
+        <w:t> </w:t>
+      </w:r>
+      <w:r>
+        <w:rPr>
+          <w:rFonts w:ascii="Consolas" w:eastAsia="Times New Roman" w:hAnsi="Consolas" w:cs="Times New Roman"/>
+          <w:color w:val="FFE083"/>
+          <w:kern w:val="0"/>
+          <w:sz w:val="21"/>
+          <w:szCs w:val="21"/>
+          <w:lang w:val="en-US" w:eastAsia="ru-RU"/>
+          <w14:ligatures w14:val="none"/>
+        </w:rPr>
+        <w:t>"#{</w:t>
+      </w:r>
+      <w:r>
+        <w:rPr>
+          <w:rFonts w:ascii="Consolas" w:eastAsia="Times New Roman" w:hAnsi="Consolas" w:cs="Times New Roman"/>
+          <w:color w:val="FF8973"/>
+          <w:kern w:val="0"/>
+          <w:sz w:val="21"/>
+          <w:szCs w:val="21"/>
+          <w:lang w:val="en-US" w:eastAsia="ru-RU"/>
+          <w14:ligatures w14:val="none"/>
+        </w:rPr>
+        <w:t>city</w:t>
+      </w:r>
+      <w:r>
+        <w:rPr>
+          <w:rFonts w:ascii="Consolas" w:eastAsia="Times New Roman" w:hAnsi="Consolas" w:cs="Times New Roman"/>
+          <w:color w:val="FFE083"/>
+          <w:kern w:val="0"/>
+          <w:sz w:val="21"/>
+          <w:szCs w:val="21"/>
+          <w:lang w:val="en-US" w:eastAsia="ru-RU"/>
+          <w14:ligatures w14:val="none"/>
+        </w:rPr>
+        <w:t>}"</w:t>
+      </w:r>
+    </w:p>
+    <w:p>
+      <w:pPr>
+        <w:shd w:val="clear" w:color="auto" w:fill="1E1E1E"/>
+        <w:spacing w:after="0" w:line="360" w:lineRule="atLeast"/>
+        <w:rPr>
+          <w:rFonts w:ascii="Consolas" w:eastAsia="Times New Roman" w:hAnsi="Consolas" w:cs="Times New Roman"/>
+          <w:color w:val="FFFFFF"/>
+          <w:kern w:val="0"/>
+          <w:sz w:val="21"/>
+          <w:szCs w:val="21"/>
+          <w:lang w:val="en-US" w:eastAsia="ru-RU"/>
+          <w14:ligatures w14:val="none"/>
+        </w:rPr>
+      </w:pPr>
+    </w:p>
+    <w:p>
+      <w:pPr>
+        <w:shd w:val="clear" w:color="auto" w:fill="1E1E1E"/>
+        <w:spacing w:after="0" w:line="360" w:lineRule="atLeast"/>
+        <w:rPr>
+          <w:rFonts w:ascii="Consolas" w:eastAsia="Times New Roman" w:hAnsi="Consolas" w:cs="Times New Roman"/>
+          <w:color w:val="FFFFFF"/>
+          <w:kern w:val="0"/>
+          <w:sz w:val="21"/>
+          <w:szCs w:val="21"/>
+          <w:lang w:val="en-US" w:eastAsia="ru-RU"/>
+          <w14:ligatures w14:val="none"/>
+        </w:rPr>
+      </w:pPr>
+      <w:r>
+        <w:rPr>
+          <w:rFonts w:ascii="Consolas" w:eastAsia="Times New Roman" w:hAnsi="Consolas" w:cs="Times New Roman"/>
+          <w:color w:val="FF8973"/>
+          <w:kern w:val="0"/>
+          <w:sz w:val="21"/>
+          <w:szCs w:val="21"/>
+          <w:lang w:val="en-US" w:eastAsia="ru-RU"/>
+          <w14:ligatures w14:val="none"/>
+        </w:rPr>
+        <w:t>print</w:t>
+      </w:r>
+      <w:r>
+        <w:rPr>
+          <w:rFonts w:ascii="Consolas" w:eastAsia="Times New Roman" w:hAnsi="Consolas" w:cs="Times New Roman"/>
+          <w:color w:val="FFFFFF"/>
+          <w:kern w:val="0"/>
+          <w:sz w:val="21"/>
+          <w:szCs w:val="21"/>
+          <w:lang w:val="en-US" w:eastAsia="ru-RU"/>
+          <w14:ligatures w14:val="none"/>
+        </w:rPr>
+        <w:t> </w:t>
+      </w:r>
+      <w:r>
+        <w:rPr>
+          <w:rFonts w:ascii="Consolas" w:eastAsia="Times New Roman" w:hAnsi="Consolas" w:cs="Times New Roman"/>
+          <w:color w:val="FFE083"/>
+          <w:kern w:val="0"/>
+          <w:sz w:val="21"/>
+          <w:szCs w:val="21"/>
+          <w:lang w:val="en-US" w:eastAsia="ru-RU"/>
+          <w14:ligatures w14:val="none"/>
+        </w:rPr>
+        <w:t>"What state or province are you from? "</w:t>
+      </w:r>
+    </w:p>
+    <w:p>
+      <w:pPr>
+        <w:shd w:val="clear" w:color="auto" w:fill="1E1E1E"/>
+        <w:spacing w:after="0" w:line="360" w:lineRule="atLeast"/>
+        <w:rPr>
+          <w:rFonts w:ascii="Consolas" w:eastAsia="Times New Roman" w:hAnsi="Consolas" w:cs="Times New Roman"/>
+          <w:color w:val="FFFFFF"/>
+          <w:kern w:val="0"/>
+          <w:sz w:val="21"/>
+          <w:szCs w:val="21"/>
+          <w:lang w:val="en-US" w:eastAsia="ru-RU"/>
+          <w14:ligatures w14:val="none"/>
+        </w:rPr>
+      </w:pPr>
+      <w:r>
+        <w:rPr>
+          <w:rFonts w:ascii="Consolas" w:eastAsia="Times New Roman" w:hAnsi="Consolas" w:cs="Times New Roman"/>
+          <w:color w:val="FF8973"/>
+          <w:kern w:val="0"/>
+          <w:sz w:val="21"/>
+          <w:szCs w:val="21"/>
+          <w:lang w:val="en-US" w:eastAsia="ru-RU"/>
+          <w14:ligatures w14:val="none"/>
+        </w:rPr>
+        <w:t>state</w:t>
+      </w:r>
+      <w:r>
+        <w:rPr>
+          <w:rFonts w:ascii="Consolas" w:eastAsia="Times New Roman" w:hAnsi="Consolas" w:cs="Times New Roman"/>
+          <w:color w:val="FFFFFF"/>
+          <w:kern w:val="0"/>
+          <w:sz w:val="21"/>
+          <w:szCs w:val="21"/>
+          <w:lang w:val="en-US" w:eastAsia="ru-RU"/>
+          <w14:ligatures w14:val="none"/>
+        </w:rPr>
+        <w:t> = </w:t>
+      </w:r>
+      <w:proofErr w:type="spellStart"/>
+      <w:proofErr w:type="gramStart"/>
+      <w:r>
+        <w:rPr>
+          <w:rFonts w:ascii="Consolas" w:eastAsia="Times New Roman" w:hAnsi="Consolas" w:cs="Times New Roman"/>
+          <w:color w:val="FF8973"/>
+          <w:kern w:val="0"/>
+          <w:sz w:val="21"/>
+          <w:szCs w:val="21"/>
+          <w:lang w:val="en-US" w:eastAsia="ru-RU"/>
+          <w14:ligatures w14:val="none"/>
+        </w:rPr>
+        <w:t>gets</w:t>
+      </w:r>
+      <w:r>
+        <w:rPr>
+          <w:rFonts w:ascii="Consolas" w:eastAsia="Times New Roman" w:hAnsi="Consolas" w:cs="Times New Roman"/>
+          <w:color w:val="FFFFFF"/>
+          <w:kern w:val="0"/>
+          <w:sz w:val="21"/>
+          <w:szCs w:val="21"/>
+          <w:lang w:val="en-US" w:eastAsia="ru-RU"/>
+          <w14:ligatures w14:val="none"/>
+        </w:rPr>
+        <w:t>.</w:t>
+      </w:r>
+      <w:r>
+        <w:rPr>
+          <w:rFonts w:ascii="Consolas" w:eastAsia="Times New Roman" w:hAnsi="Consolas" w:cs="Times New Roman"/>
+          <w:color w:val="83FFF5"/>
+          <w:kern w:val="0"/>
+          <w:sz w:val="21"/>
+          <w:szCs w:val="21"/>
+          <w:lang w:val="en-US" w:eastAsia="ru-RU"/>
+          <w14:ligatures w14:val="none"/>
+        </w:rPr>
+        <w:t>chomp</w:t>
+      </w:r>
+      <w:proofErr w:type="spellEnd"/>
+      <w:proofErr w:type="gramEnd"/>
+    </w:p>
+    <w:p>
+      <w:pPr>
+        <w:shd w:val="clear" w:color="auto" w:fill="1E1E1E"/>
+        <w:spacing w:after="0" w:line="360" w:lineRule="atLeast"/>
+        <w:rPr>
+          <w:rFonts w:ascii="Consolas" w:eastAsia="Times New Roman" w:hAnsi="Consolas" w:cs="Times New Roman"/>
+          <w:color w:val="FFFFFF"/>
+          <w:kern w:val="0"/>
+          <w:sz w:val="21"/>
+          <w:szCs w:val="21"/>
+          <w:lang w:val="en-US" w:eastAsia="ru-RU"/>
+          <w14:ligatures w14:val="none"/>
+        </w:rPr>
+      </w:pPr>
+      <w:proofErr w:type="spellStart"/>
+      <w:proofErr w:type="gramStart"/>
+      <w:r>
+        <w:rPr>
+          <w:rFonts w:ascii="Consolas" w:eastAsia="Times New Roman" w:hAnsi="Consolas" w:cs="Times New Roman"/>
+          <w:color w:val="FF8973"/>
+          <w:kern w:val="0"/>
+          <w:sz w:val="21"/>
+          <w:szCs w:val="21"/>
+          <w:lang w:val="en-US" w:eastAsia="ru-RU"/>
+          <w14:ligatures w14:val="none"/>
+        </w:rPr>
+        <w:t>state</w:t>
+      </w:r>
+      <w:r>
+        <w:rPr>
+          <w:rFonts w:ascii="Consolas" w:eastAsia="Times New Roman" w:hAnsi="Consolas" w:cs="Times New Roman"/>
+          <w:color w:val="FFFFFF"/>
+          <w:kern w:val="0"/>
+          <w:sz w:val="21"/>
+          <w:szCs w:val="21"/>
+          <w:lang w:val="en-US" w:eastAsia="ru-RU"/>
+          <w14:ligatures w14:val="none"/>
+        </w:rPr>
+        <w:t>.</w:t>
+      </w:r>
+      <w:r>
+        <w:rPr>
+          <w:rFonts w:ascii="Consolas" w:eastAsia="Times New Roman" w:hAnsi="Consolas" w:cs="Times New Roman"/>
+          <w:color w:val="83FFF5"/>
+          <w:kern w:val="0"/>
+          <w:sz w:val="21"/>
+          <w:szCs w:val="21"/>
+          <w:lang w:val="en-US" w:eastAsia="ru-RU"/>
+          <w14:ligatures w14:val="none"/>
+        </w:rPr>
+        <w:t>upcase</w:t>
+      </w:r>
+      <w:proofErr w:type="spellEnd"/>
+      <w:proofErr w:type="gramEnd"/>
+      <w:r>
+        <w:rPr>
+          <w:rFonts w:ascii="Consolas" w:eastAsia="Times New Roman" w:hAnsi="Consolas" w:cs="Times New Roman"/>
+          <w:color w:val="83FFF5"/>
+          <w:kern w:val="0"/>
+          <w:sz w:val="21"/>
+          <w:szCs w:val="21"/>
+          <w:lang w:val="en-US" w:eastAsia="ru-RU"/>
+          <w14:ligatures w14:val="none"/>
+        </w:rPr>
+        <w:t>!</w:t>
+      </w:r>
+    </w:p>
+    <w:p>
+      <w:pPr>
+        <w:shd w:val="clear" w:color="auto" w:fill="1E1E1E"/>
+        <w:spacing w:after="0" w:line="360" w:lineRule="atLeast"/>
+        <w:rPr>
+          <w:rFonts w:ascii="Consolas" w:eastAsia="Times New Roman" w:hAnsi="Consolas" w:cs="Times New Roman"/>
+          <w:color w:val="FFFFFF"/>
+          <w:kern w:val="0"/>
+          <w:sz w:val="21"/>
+          <w:szCs w:val="21"/>
+          <w:lang w:eastAsia="ru-RU"/>
+          <w14:ligatures w14:val="none"/>
+        </w:rPr>
+      </w:pPr>
+      <w:proofErr w:type="spellStart"/>
+      <w:r>
+        <w:rPr>
+          <w:rFonts w:ascii="Consolas" w:eastAsia="Times New Roman" w:hAnsi="Consolas" w:cs="Times New Roman"/>
+          <w:color w:val="FF8973"/>
+          <w:kern w:val="0"/>
+          <w:sz w:val="21"/>
+          <w:szCs w:val="21"/>
+          <w:lang w:eastAsia="ru-RU"/>
+          <w14:ligatures w14:val="none"/>
+        </w:rPr>
+        <w:t>puts</w:t>
+      </w:r>
+      <w:proofErr w:type="spellEnd"/>
+      <w:r>
+        <w:rPr>
+          <w:rFonts w:ascii="Consolas" w:eastAsia="Times New Roman" w:hAnsi="Consolas" w:cs="Times New Roman"/>
+          <w:color w:val="FFFFFF"/>
+          <w:kern w:val="0"/>
+          <w:sz w:val="21"/>
+          <w:szCs w:val="21"/>
+          <w:lang w:eastAsia="ru-RU"/>
+          <w14:ligatures w14:val="none"/>
+        </w:rPr>
+        <w:t> </w:t>
+      </w:r>
+      <w:r>
+        <w:rPr>
+          <w:rFonts w:ascii="Consolas" w:eastAsia="Times New Roman" w:hAnsi="Consolas" w:cs="Times New Roman"/>
+          <w:color w:val="FFE083"/>
+          <w:kern w:val="0"/>
+          <w:sz w:val="21"/>
+          <w:szCs w:val="21"/>
+          <w:lang w:eastAsia="ru-RU"/>
+          <w14:ligatures w14:val="none"/>
+        </w:rPr>
+        <w:t>"#{</w:t>
+      </w:r>
+      <w:proofErr w:type="spellStart"/>
+      <w:r>
+        <w:rPr>
+          <w:rFonts w:ascii="Consolas" w:eastAsia="Times New Roman" w:hAnsi="Consolas" w:cs="Times New Roman"/>
+          <w:color w:val="FF8973"/>
+          <w:kern w:val="0"/>
+          <w:sz w:val="21"/>
+          <w:szCs w:val="21"/>
+          <w:lang w:eastAsia="ru-RU"/>
+          <w14:ligatures w14:val="none"/>
+        </w:rPr>
+        <w:t>state</w:t>
+      </w:r>
+      <w:proofErr w:type="spellEnd"/>
+      <w:r>
+        <w:rPr>
+          <w:rFonts w:ascii="Consolas" w:eastAsia="Times New Roman" w:hAnsi="Consolas" w:cs="Times New Roman"/>
+          <w:color w:val="FFE083"/>
+          <w:kern w:val="0"/>
+          <w:sz w:val="21"/>
+          <w:szCs w:val="21"/>
+          <w:lang w:eastAsia="ru-RU"/>
+          <w14:ligatures w14:val="none"/>
+        </w:rPr>
+        <w:t>}"</w:t>
+      </w:r>
+    </w:p>
+    <w:p>
+      <w:pPr>
+        <w:pBdr>
+          <w:bottom w:val="single" w:sz="12" w:space="1" w:color="auto"/>
+        </w:pBdr>
+        <w:rPr>
+          <w:b/>
+          <w:bCs/>
+          <w:lang w:val="en-US"/>
+        </w:rPr>
+      </w:pPr>
+    </w:p>
+    <w:p>
+      <w:pPr>
         <w:rPr>
           <w:b/>
           <w:bCs/>
@@ -5480,6 +7778,127 @@
     </w:sectPr>
   </w:body>
 </w:document>
+</file>
+
+<file path=word/numbering.xml><?xml version="1.0" encoding="utf-8"?>
+<w:numbering xmlns:wpc="http://schemas.microsoft.com/office/word/2010/wordprocessingCanvas" xmlns:cx="http://schemas.microsoft.com/office/drawing/2014/chartex" xmlns:cx1="http://schemas.microsoft.com/office/drawing/2015/9/8/chartex" xmlns:cx2="http://schemas.microsoft.com/office/drawing/2015/10/21/chartex" xmlns:cx3="http://schemas.microsoft.com/office/drawing/2016/5/9/chartex" xmlns:cx4="http://schemas.microsoft.com/office/drawing/2016/5/10/chartex" xmlns:cx5="http://schemas.microsoft.com/office/drawing/2016/5/11/chartex" xmlns:cx6="http://schemas.microsoft.com/office/drawing/2016/5/12/chartex" xmlns:cx7="http://schemas.microsoft.com/office/drawing/2016/5/13/chartex" xmlns:cx8="http://schemas.microsoft.com/office/drawing/2016/5/14/chartex" xmlns:mc="http://schemas.openxmlformats.org/markup-compatibility/2006" xmlns:aink="http://schemas.microsoft.com/office/drawing/2016/ink" xmlns:am3d="http://schemas.microsoft.com/office/drawing/2017/model3d" xmlns:o="urn:schemas-microsoft-com:office:office" xmlns:oel="http://schemas.microsoft.com/office/2019/extlst" xmlns:r="http://schemas.openxmlformats.org/officeDocument/2006/relationships" xmlns:m="http://schemas.openxmlformats.org/officeDocument/2006/math" xmlns:v="urn:schemas-microsoft-com:vml" xmlns:wp14="http://schemas.microsoft.com/office/word/2010/wordprocessingDrawing" xmlns:wp="http://schemas.openxmlformats.org/drawingml/2006/wordprocessingDrawing" xmlns:w10="urn:schemas-microsoft-com:office:word" xmlns:w="http://schemas.openxmlformats.org/wordprocessingml/2006/main" xmlns:w14="http://schemas.microsoft.com/office/word/2010/wordml" xmlns:w15="http://schemas.microsoft.com/office/word/2012/wordml" xmlns:w16cex="http://schemas.microsoft.com/office/word/2018/wordml/cex" xmlns:w16cid="http://schemas.microsoft.com/office/word/2016/wordml/cid" xmlns:w16="http://schemas.microsoft.com/office/word/2018/wordml" xmlns:w16du="http://schemas.microsoft.com/office/word/2023/wordml/word16du" xmlns:w16sdtdh="http://schemas.microsoft.com/office/word/2020/wordml/sdtdatahash" xmlns:w16se="http://schemas.microsoft.com/office/word/2015/wordml/symex" xmlns:wpg="http://schemas.microsoft.com/office/word/2010/wordprocessingGroup" xmlns:wpi="http://schemas.microsoft.com/office/word/2010/wordprocessingInk" xmlns:wne="http://schemas.microsoft.com/office/word/2006/wordml" xmlns:wps="http://schemas.microsoft.com/office/word/2010/wordprocessingShape" mc:Ignorable="w14 w15 w16se w16cid w16 w16cex w16sdtdh wp14">
+  <w:abstractNum w:abstractNumId="0" w15:restartNumberingAfterBreak="0">
+    <w:nsid w:val="504F29AB"/>
+    <w:multiLevelType w:val="multilevel"/>
+    <w:tmpl w:val="65747F78"/>
+    <w:lvl w:ilvl="0">
+      <w:start w:val="1"/>
+      <w:numFmt w:val="decimal"/>
+      <w:lvlText w:val="%1."/>
+      <w:lvlJc w:val="left"/>
+      <w:pPr>
+        <w:tabs>
+          <w:tab w:val="num" w:pos="720"/>
+        </w:tabs>
+        <w:ind w:left="720" w:hanging="360"/>
+      </w:pPr>
+    </w:lvl>
+    <w:lvl w:ilvl="1" w:tentative="1">
+      <w:start w:val="1"/>
+      <w:numFmt w:val="decimal"/>
+      <w:lvlText w:val="%2."/>
+      <w:lvlJc w:val="left"/>
+      <w:pPr>
+        <w:tabs>
+          <w:tab w:val="num" w:pos="1440"/>
+        </w:tabs>
+        <w:ind w:left="1440" w:hanging="360"/>
+      </w:pPr>
+    </w:lvl>
+    <w:lvl w:ilvl="2" w:tentative="1">
+      <w:start w:val="1"/>
+      <w:numFmt w:val="decimal"/>
+      <w:lvlText w:val="%3."/>
+      <w:lvlJc w:val="left"/>
+      <w:pPr>
+        <w:tabs>
+          <w:tab w:val="num" w:pos="2160"/>
+        </w:tabs>
+        <w:ind w:left="2160" w:hanging="360"/>
+      </w:pPr>
+    </w:lvl>
+    <w:lvl w:ilvl="3" w:tentative="1">
+      <w:start w:val="1"/>
+      <w:numFmt w:val="decimal"/>
+      <w:lvlText w:val="%4."/>
+      <w:lvlJc w:val="left"/>
+      <w:pPr>
+        <w:tabs>
+          <w:tab w:val="num" w:pos="2880"/>
+        </w:tabs>
+        <w:ind w:left="2880" w:hanging="360"/>
+      </w:pPr>
+    </w:lvl>
+    <w:lvl w:ilvl="4" w:tentative="1">
+      <w:start w:val="1"/>
+      <w:numFmt w:val="decimal"/>
+      <w:lvlText w:val="%5."/>
+      <w:lvlJc w:val="left"/>
+      <w:pPr>
+        <w:tabs>
+          <w:tab w:val="num" w:pos="3600"/>
+        </w:tabs>
+        <w:ind w:left="3600" w:hanging="360"/>
+      </w:pPr>
+    </w:lvl>
+    <w:lvl w:ilvl="5" w:tentative="1">
+      <w:start w:val="1"/>
+      <w:numFmt w:val="decimal"/>
+      <w:lvlText w:val="%6."/>
+      <w:lvlJc w:val="left"/>
+      <w:pPr>
+        <w:tabs>
+          <w:tab w:val="num" w:pos="4320"/>
+        </w:tabs>
+        <w:ind w:left="4320" w:hanging="360"/>
+      </w:pPr>
+    </w:lvl>
+    <w:lvl w:ilvl="6" w:tentative="1">
+      <w:start w:val="1"/>
+      <w:numFmt w:val="decimal"/>
+      <w:lvlText w:val="%7."/>
+      <w:lvlJc w:val="left"/>
+      <w:pPr>
+        <w:tabs>
+          <w:tab w:val="num" w:pos="5040"/>
+        </w:tabs>
+        <w:ind w:left="5040" w:hanging="360"/>
+      </w:pPr>
+    </w:lvl>
+    <w:lvl w:ilvl="7" w:tentative="1">
+      <w:start w:val="1"/>
+      <w:numFmt w:val="decimal"/>
+      <w:lvlText w:val="%8."/>
+      <w:lvlJc w:val="left"/>
+      <w:pPr>
+        <w:tabs>
+          <w:tab w:val="num" w:pos="5760"/>
+        </w:tabs>
+        <w:ind w:left="5760" w:hanging="360"/>
+      </w:pPr>
+    </w:lvl>
+    <w:lvl w:ilvl="8" w:tentative="1">
+      <w:start w:val="1"/>
+      <w:numFmt w:val="decimal"/>
+      <w:lvlText w:val="%9."/>
+      <w:lvlJc w:val="left"/>
+      <w:pPr>
+        <w:tabs>
+          <w:tab w:val="num" w:pos="6480"/>
+        </w:tabs>
+        <w:ind w:left="6480" w:hanging="360"/>
+      </w:pPr>
+    </w:lvl>
+  </w:abstractNum>
+  <w:num w:numId="1" w16cid:durableId="1146779746">
+    <w:abstractNumId w:val="0"/>
+  </w:num>
+</w:numbering>
 </file>
 
 <file path=word/styles.xml><?xml version="1.0" encoding="utf-8"?>
@@ -6131,6 +8550,22 @@
     <w:basedOn w:val="a0"/>
     <w:rsid w:val="006564A3"/>
   </w:style>
+  <w:style w:type="paragraph" w:customStyle="1" w:styleId="stylesliqple6">
+    <w:name w:val="styles_li__qple6"/>
+    <w:basedOn w:val="a"/>
+    <w:rsid w:val="00945622"/>
+    <w:pPr>
+      <w:spacing w:before="100" w:beforeAutospacing="1" w:after="100" w:afterAutospacing="1" w:line="240" w:lineRule="auto"/>
+    </w:pPr>
+    <w:rPr>
+      <w:rFonts w:ascii="Times New Roman" w:eastAsia="Times New Roman" w:hAnsi="Times New Roman" w:cs="Times New Roman"/>
+      <w:kern w:val="0"/>
+      <w:sz w:val="24"/>
+      <w:szCs w:val="24"/>
+      <w:lang w:eastAsia="ru-RU"/>
+      <w14:ligatures w14:val="none"/>
+    </w:rPr>
+  </w:style>
 </w:styles>
 </file>
 

</xml_diff>